<commit_message>
some string methods added
</commit_message>
<xml_diff>
--- a/ProgrammingTasksFMM.docx
+++ b/ProgrammingTasksFMM.docx
@@ -8,13 +8,8 @@
           <w:lang w:val="az-Latn-AZ"/>
         </w:rPr>
       </w:pPr>
-      <w:proofErr w:type="spellStart"/>
-      <w:r>
-        <w:t>Alqoritm</w:t>
-      </w:r>
-      <w:proofErr w:type="spellEnd"/>
-      <w:r>
-        <w:t xml:space="preserve"> v</w:t>
+      <w:r>
+        <w:t>Alqoritm v</w:t>
       </w:r>
       <w:r>
         <w:rPr>
@@ -354,38 +349,6 @@
       <w:pPr>
         <w:pStyle w:val="ListParagraph"/>
         <w:rPr>
-          <w:lang w:val="az-Latn-AZ"/>
-        </w:rPr>
-      </w:pPr>
-    </w:p>
-    <w:p>
-      <w:pPr>
-        <w:pStyle w:val="ListParagraph"/>
-        <w:rPr>
-          <w:lang w:val="az-Latn-AZ"/>
-        </w:rPr>
-      </w:pPr>
-    </w:p>
-    <w:p>
-      <w:pPr>
-        <w:pStyle w:val="ListParagraph"/>
-        <w:rPr>
-          <w:lang w:val="az-Latn-AZ"/>
-        </w:rPr>
-      </w:pPr>
-    </w:p>
-    <w:p>
-      <w:pPr>
-        <w:pStyle w:val="ListParagraph"/>
-        <w:rPr>
-          <w:lang w:val="az-Latn-AZ"/>
-        </w:rPr>
-      </w:pPr>
-    </w:p>
-    <w:p>
-      <w:pPr>
-        <w:pStyle w:val="ListParagraph"/>
-        <w:rPr>
           <w:b/>
           <w:sz w:val="44"/>
           <w:szCs w:val="44"/>
@@ -433,7 +396,7 @@
           <w:u w:val="single"/>
           <w:lang w:val="az-Latn-AZ"/>
         </w:rPr>
-        <w:t>678,</w:t>
+        <w:t xml:space="preserve">678,45,67,89,23,545,188 və </w:t>
       </w:r>
       <w:r>
         <w:rPr>
@@ -443,7 +406,7 @@
           <w:u w:val="single"/>
           <w:lang w:val="az-Latn-AZ"/>
         </w:rPr>
-        <w:t>45,67,89,23,5</w:t>
+        <w:t>2</w:t>
       </w:r>
       <w:r>
         <w:rPr>
@@ -453,7 +416,7 @@
           <w:u w:val="single"/>
           <w:lang w:val="az-Latn-AZ"/>
         </w:rPr>
-        <w:t>4</w:t>
+        <w:t>93</w:t>
       </w:r>
       <w:r>
         <w:rPr>
@@ -463,7 +426,221 @@
           <w:u w:val="single"/>
           <w:lang w:val="az-Latn-AZ"/>
         </w:rPr>
-        <w:t>5,</w:t>
+        <w:t xml:space="preserve"> </w:t>
+      </w:r>
+      <w:r>
+        <w:rPr>
+          <w:b/>
+          <w:i/>
+          <w:u w:val="single"/>
+          <w:lang w:val="az-Latn-AZ"/>
+        </w:rPr>
+        <w:t>rəqəmlərindən ibarət massiv verilmişdir. Bu və bənzəri ədəd massivləri üçün</w:t>
+      </w:r>
+    </w:p>
+    <w:p>
+      <w:pPr>
+        <w:pStyle w:val="ListParagraph"/>
+        <w:ind w:left="1080"/>
+        <w:rPr>
+          <w:lang w:val="az-Latn-AZ"/>
+        </w:rPr>
+      </w:pPr>
+      <w:r>
+        <w:rPr>
+          <w:lang w:val="az-Latn-AZ"/>
+        </w:rPr>
+        <w:t>1)Bütün ədədlərin cəmini tapan funksiya düzəldin.</w:t>
+      </w:r>
+    </w:p>
+    <w:p>
+      <w:pPr>
+        <w:pStyle w:val="ListParagraph"/>
+        <w:ind w:left="1080"/>
+        <w:rPr>
+          <w:lang w:val="az-Latn-AZ"/>
+        </w:rPr>
+      </w:pPr>
+      <w:r>
+        <w:rPr>
+          <w:lang w:val="az-Latn-AZ"/>
+        </w:rPr>
+        <w:t>2)</w:t>
+      </w:r>
+      <w:r>
+        <w:rPr>
+          <w:lang w:val="az-Latn-AZ"/>
+        </w:rPr>
+        <w:t>Ədədlərin ədədi ortasını tapan funksiya düzəldin</w:t>
+      </w:r>
+    </w:p>
+    <w:p>
+      <w:pPr>
+        <w:pStyle w:val="ListParagraph"/>
+        <w:ind w:left="1080"/>
+        <w:rPr>
+          <w:lang w:val="az-Latn-AZ"/>
+        </w:rPr>
+      </w:pPr>
+      <w:r>
+        <w:rPr>
+          <w:lang w:val="az-Latn-AZ"/>
+        </w:rPr>
+        <w:t>3)Massivdəki ədədlərin sayını tapan funksiya düzəldin</w:t>
+      </w:r>
+    </w:p>
+    <w:p>
+      <w:pPr>
+        <w:pStyle w:val="ListParagraph"/>
+        <w:ind w:left="1080"/>
+        <w:rPr>
+          <w:lang w:val="az-Latn-AZ"/>
+        </w:rPr>
+      </w:pPr>
+      <w:r>
+        <w:rPr>
+          <w:lang w:val="az-Latn-AZ"/>
+        </w:rPr>
+        <w:t>4)</w:t>
+      </w:r>
+      <w:r>
+        <w:rPr>
+          <w:lang w:val="az-Latn-AZ"/>
+        </w:rPr>
+        <w:t>Massivdə 100dən boyük 200dən kiçik ədədlərin  sayını tapan funksiya düzəldin.</w:t>
+      </w:r>
+    </w:p>
+    <w:p>
+      <w:pPr>
+        <w:pStyle w:val="ListParagraph"/>
+        <w:ind w:left="1080"/>
+        <w:rPr>
+          <w:lang w:val="az-Latn-AZ"/>
+        </w:rPr>
+      </w:pPr>
+      <w:r>
+        <w:rPr>
+          <w:lang w:val="az-Latn-AZ"/>
+        </w:rPr>
+        <w:t>5)Massivdəki cüt ədədləri tapan funksiya düzəldin</w:t>
+      </w:r>
+    </w:p>
+    <w:p>
+      <w:pPr>
+        <w:pStyle w:val="ListParagraph"/>
+        <w:ind w:left="1080"/>
+        <w:rPr>
+          <w:lang w:val="az-Latn-AZ"/>
+        </w:rPr>
+      </w:pPr>
+      <w:r>
+        <w:rPr>
+          <w:lang w:val="az-Latn-AZ"/>
+        </w:rPr>
+        <w:t>6)</w:t>
+      </w:r>
+      <w:r>
+        <w:rPr>
+          <w:lang w:val="az-Latn-AZ"/>
+        </w:rPr>
+        <w:t xml:space="preserve"> Massivdəki ən böyük ədədi </w:t>
+      </w:r>
+      <w:r>
+        <w:rPr>
+          <w:lang w:val="az-Latn-AZ"/>
+        </w:rPr>
+        <w:t>tapan funksiya düzəldin</w:t>
+      </w:r>
+    </w:p>
+    <w:p>
+      <w:pPr>
+        <w:pStyle w:val="ListParagraph"/>
+        <w:ind w:left="1080"/>
+        <w:rPr>
+          <w:lang w:val="az-Latn-AZ"/>
+        </w:rPr>
+      </w:pPr>
+      <w:r>
+        <w:rPr>
+          <w:lang w:val="az-Latn-AZ"/>
+        </w:rPr>
+        <w:t>7)</w:t>
+      </w:r>
+      <w:r>
+        <w:rPr>
+          <w:lang w:val="az-Latn-AZ"/>
+        </w:rPr>
+        <w:t xml:space="preserve"> </w:t>
+      </w:r>
+      <w:r>
+        <w:rPr>
+          <w:lang w:val="az-Latn-AZ"/>
+        </w:rPr>
+        <w:t xml:space="preserve">Massivdəki ən kiçik ədədi </w:t>
+      </w:r>
+      <w:r>
+        <w:rPr>
+          <w:lang w:val="az-Latn-AZ"/>
+        </w:rPr>
+        <w:t>tapan funksiya düzəldin</w:t>
+      </w:r>
+    </w:p>
+    <w:p>
+      <w:pPr>
+        <w:pStyle w:val="ListParagraph"/>
+        <w:ind w:left="1080"/>
+        <w:rPr>
+          <w:lang w:val="az-Latn-AZ"/>
+        </w:rPr>
+      </w:pPr>
+      <w:r>
+        <w:rPr>
+          <w:lang w:val="az-Latn-AZ"/>
+        </w:rPr>
+        <w:t>8)</w:t>
+      </w:r>
+      <w:r>
+        <w:rPr>
+          <w:lang w:val="az-Latn-AZ"/>
+        </w:rPr>
+        <w:t xml:space="preserve"> Massivdəki ən böyük ilə ən kiçik ədə</w:t>
+      </w:r>
+      <w:r>
+        <w:rPr>
+          <w:lang w:val="az-Latn-AZ"/>
+        </w:rPr>
+        <w:t xml:space="preserve">din </w:t>
+      </w:r>
+      <w:r>
+        <w:rPr>
+          <w:lang w:val="az-Latn-AZ"/>
+        </w:rPr>
+        <w:t xml:space="preserve">fərqini </w:t>
+      </w:r>
+      <w:r>
+        <w:rPr>
+          <w:lang w:val="az-Latn-AZ"/>
+        </w:rPr>
+        <w:t>tapan funksiya düzəldin</w:t>
+      </w:r>
+    </w:p>
+    <w:p>
+      <w:pPr>
+        <w:rPr>
+          <w:b/>
+          <w:i/>
+          <w:u w:val="single"/>
+          <w:lang w:val="az-Latn-AZ"/>
+        </w:rPr>
+      </w:pPr>
+      <w:r>
+        <w:rPr>
+          <w:b/>
+          <w:i/>
+          <w:u w:val="single"/>
+          <w:lang w:val="az-Latn-AZ"/>
+        </w:rPr>
+        <w:t xml:space="preserve">                </w:t>
       </w:r>
       <w:r>
         <w:rPr>
@@ -473,7 +650,7 @@
           <w:u w:val="single"/>
           <w:lang w:val="az-Latn-AZ"/>
         </w:rPr>
-        <w:t>1</w:t>
+        <w:t>678,”Freelance”,45,67,89,”Raymond”,23,true,”Michael”, “Joseph”,545,188 və 293</w:t>
       </w:r>
       <w:r>
         <w:rPr>
@@ -483,9 +660,275 @@
           <w:u w:val="single"/>
           <w:lang w:val="az-Latn-AZ"/>
         </w:rPr>
-        <w:t xml:space="preserve">88 və </w:t>
-      </w:r>
-      <w:r>
+        <w:t xml:space="preserve"> </w:t>
+      </w:r>
+      <w:r>
+        <w:rPr>
+          <w:b/>
+          <w:i/>
+          <w:u w:val="single"/>
+          <w:lang w:val="az-Latn-AZ"/>
+        </w:rPr>
+        <w:t>kimi məlumatları saxlayan qarışıq massivimiz var. Bu və bənzə</w:t>
+      </w:r>
+      <w:r>
+        <w:rPr>
+          <w:b/>
+          <w:i/>
+          <w:u w:val="single"/>
+          <w:lang w:val="az-Latn-AZ"/>
+        </w:rPr>
+        <w:t>ri qarışıq massiv üçün</w:t>
+      </w:r>
+    </w:p>
+    <w:p>
+      <w:pPr>
+        <w:pStyle w:val="ListParagraph"/>
+        <w:ind w:left="1080"/>
+        <w:rPr>
+          <w:lang w:val="az-Latn-AZ"/>
+        </w:rPr>
+      </w:pPr>
+      <w:r>
+        <w:rPr>
+          <w:lang w:val="az-Latn-AZ"/>
+        </w:rPr>
+        <w:t xml:space="preserve"> 9) Massivdəki sözlərin sayını tapın</w:t>
+      </w:r>
+    </w:p>
+    <w:p>
+      <w:pPr>
+        <w:pStyle w:val="ListParagraph"/>
+        <w:ind w:left="1080"/>
+        <w:rPr>
+          <w:lang w:val="az-Latn-AZ"/>
+        </w:rPr>
+      </w:pPr>
+      <w:r>
+        <w:rPr>
+          <w:lang w:val="az-Latn-AZ"/>
+        </w:rPr>
+        <w:t>10)Massivdəki sözlə</w:t>
+      </w:r>
+      <w:r>
+        <w:rPr>
+          <w:lang w:val="az-Latn-AZ"/>
+        </w:rPr>
+        <w:t>ri və onların</w:t>
+      </w:r>
+      <w:r>
+        <w:rPr>
+          <w:lang w:val="az-Latn-AZ"/>
+        </w:rPr>
+        <w:t xml:space="preserve"> hərflə</w:t>
+      </w:r>
+      <w:r>
+        <w:rPr>
+          <w:lang w:val="az-Latn-AZ"/>
+        </w:rPr>
+        <w:t>ri</w:t>
+      </w:r>
+      <w:r>
+        <w:rPr>
+          <w:lang w:val="az-Latn-AZ"/>
+        </w:rPr>
+        <w:t xml:space="preserve"> sayını göstərin</w:t>
+      </w:r>
+      <w:r>
+        <w:rPr>
+          <w:lang w:val="az-Latn-AZ"/>
+        </w:rPr>
+        <w:t>. Misal : Freelance – 9 hərf</w:t>
+      </w:r>
+    </w:p>
+    <w:p>
+      <w:pPr>
+        <w:pStyle w:val="ListParagraph"/>
+        <w:ind w:left="1080"/>
+        <w:rPr>
+          <w:lang w:val="az-Latn-AZ"/>
+        </w:rPr>
+      </w:pPr>
+      <w:r>
+        <w:rPr>
+          <w:lang w:val="az-Latn-AZ"/>
+        </w:rPr>
+        <w:lastRenderedPageBreak/>
+        <w:t>11)</w:t>
+      </w:r>
+      <w:r>
+        <w:rPr>
+          <w:lang w:val="az-Latn-AZ"/>
+        </w:rPr>
+        <w:t>Massivdəki sözlərin hərflərini 16liq say sistemində göstərin</w:t>
+      </w:r>
+    </w:p>
+    <w:p>
+      <w:pPr>
+        <w:pStyle w:val="ListParagraph"/>
+        <w:ind w:left="1080"/>
+        <w:rPr>
+          <w:lang w:val="az-Latn-AZ"/>
+        </w:rPr>
+      </w:pPr>
+      <w:r>
+        <w:rPr>
+          <w:lang w:val="az-Latn-AZ"/>
+        </w:rPr>
+        <w:t>12)</w:t>
+      </w:r>
+      <w:r>
+        <w:rPr>
+          <w:lang w:val="az-Latn-AZ"/>
+        </w:rPr>
+        <w:t>Massivdəki sözləri tərsinə yazın</w:t>
+      </w:r>
+    </w:p>
+    <w:p>
+      <w:pPr>
+        <w:pStyle w:val="ListParagraph"/>
+        <w:ind w:left="1080"/>
+        <w:rPr>
+          <w:lang w:val="az-Latn-AZ"/>
+        </w:rPr>
+      </w:pPr>
+      <w:r>
+        <w:rPr>
+          <w:lang w:val="az-Latn-AZ"/>
+        </w:rPr>
+        <w:t>13)Massivdəki sözlərin hər birində iştirak edən saitləri tapın</w:t>
+      </w:r>
+    </w:p>
+    <w:p>
+      <w:pPr>
+        <w:pStyle w:val="ListParagraph"/>
+        <w:ind w:left="1080"/>
+        <w:rPr>
+          <w:lang w:val="az-Latn-AZ"/>
+        </w:rPr>
+      </w:pPr>
+      <w:r>
+        <w:rPr>
+          <w:lang w:val="az-Latn-AZ"/>
+        </w:rPr>
+        <w:t>14)</w:t>
+      </w:r>
+      <w:r>
+        <w:rPr>
+          <w:lang w:val="az-Latn-AZ"/>
+        </w:rPr>
+        <w:t>Massivdəki bütün böyük hərfləri kiçik, kiçik hərfləri böyük hərflə əvəzləyin</w:t>
+      </w:r>
+    </w:p>
+    <w:p>
+      <w:pPr>
+        <w:pStyle w:val="ListParagraph"/>
+        <w:ind w:left="1080"/>
+        <w:rPr>
+          <w:lang w:val="az-Latn-AZ"/>
+        </w:rPr>
+      </w:pPr>
+      <w:r>
+        <w:rPr>
+          <w:lang w:val="az-Latn-AZ"/>
+        </w:rPr>
+        <w:t xml:space="preserve">15)Massivdə iştirak edən bütün sözlərdəki UNİKAL saitləri göstərin. </w:t>
+      </w:r>
+    </w:p>
+    <w:p>
+      <w:pPr>
+        <w:pStyle w:val="ListParagraph"/>
+        <w:pBdr>
+          <w:top w:val="single" w:sz="6" w:space="1" w:color="auto"/>
+          <w:bottom w:val="single" w:sz="6" w:space="1" w:color="auto"/>
+        </w:pBdr>
+        <w:ind w:left="1080"/>
+        <w:rPr>
+          <w:lang w:val="az-Latn-AZ"/>
+        </w:rPr>
+      </w:pPr>
+      <w:r>
+        <w:rPr>
+          <w:lang w:val="az-Latn-AZ"/>
+        </w:rPr>
+        <w:t>16)ASCİİ cədvəlini istifadə edərək istifadəçidən onun adını 16liq say sistemində alın. Həmin adı oxunabilən –hərflər top</w:t>
+      </w:r>
+      <w:r>
+        <w:rPr>
+          <w:lang w:val="az-Latn-AZ"/>
+        </w:rPr>
+        <w:t>l</w:t>
+      </w:r>
+      <w:r>
+        <w:rPr>
+          <w:lang w:val="az-Latn-AZ"/>
+        </w:rPr>
+        <w:t xml:space="preserve">usu olaraq göstərin. Misal : İstifadəçi </w:t>
+      </w:r>
+      <w:r>
+        <w:rPr>
+          <w:b/>
+          <w:lang w:val="az-Latn-AZ"/>
+        </w:rPr>
+        <w:t>547572616c</w:t>
+      </w:r>
+      <w:r>
+        <w:rPr>
+          <w:lang w:val="az-Latn-AZ"/>
+        </w:rPr>
+        <w:t xml:space="preserve"> daxil edir. 54 ASCİİ cədvəlində “T” hərfinə bərabərdir.,75 isə “u” hərfinə .Hər iki ədəd 1 simvola bərabərdir. Ekranda həmin hərflərin  “</w:t>
+      </w:r>
+      <w:r>
+        <w:rPr>
+          <w:b/>
+          <w:lang w:val="az-Latn-AZ"/>
+        </w:rPr>
+        <w:t>Tural</w:t>
+      </w:r>
+      <w:r>
+        <w:rPr>
+          <w:lang w:val="az-Latn-AZ"/>
+        </w:rPr>
+        <w:t xml:space="preserve">” sözü anlamına gəldiyini  yazacaqsınız. </w:t>
+      </w:r>
+    </w:p>
+    <w:p>
+      <w:pPr>
+        <w:pStyle w:val="ListParagraph"/>
+        <w:ind w:left="1080"/>
+        <w:rPr>
+          <w:lang w:val="az-Latn-AZ"/>
+        </w:rPr>
+      </w:pPr>
+    </w:p>
+    <w:p>
+      <w:pPr>
+        <w:pStyle w:val="ListParagraph"/>
+        <w:ind w:left="1080"/>
+        <w:rPr>
+          <w:lang w:val="az-Latn-AZ"/>
+        </w:rPr>
+      </w:pPr>
+      <w:r>
+        <w:rPr>
+          <w:lang w:val="az-Latn-AZ"/>
+        </w:rPr>
+        <w:t>17)Iki söz verilmişdir. Bu sözləri ASCİİ cədvəli üzrə müqayisə edərək hansının böyük olduğunu göstərin. (PS: Sözlərin müqayisəsi hərf-hərf aparılmalıdır.İlk sözün ilk hərfi ilə ikinci sözün ilk hərfi bərabərdirsə yalnız ozaman hər iki sözün ikinci hərfi müqayisəyə məruz qalır)</w:t>
+      </w:r>
+    </w:p>
+    <w:p>
+      <w:pPr>
+        <w:pStyle w:val="ListParagraph"/>
+        <w:ind w:left="1080"/>
+        <w:rPr>
+          <w:lang w:val="az-Latn-AZ"/>
+        </w:rPr>
+      </w:pPr>
+    </w:p>
+    <w:p>
+      <w:pPr>
+        <w:pStyle w:val="ListParagraph"/>
+        <w:ind w:left="1080"/>
         <w:rPr>
           <w:b/>
           <w:i/>
@@ -493,8 +936,7 @@
           <w:u w:val="single"/>
           <w:lang w:val="az-Latn-AZ"/>
         </w:rPr>
-        <w:t>2</w:t>
-      </w:r>
+      </w:pPr>
       <w:r>
         <w:rPr>
           <w:b/>
@@ -503,7 +945,7 @@
           <w:u w:val="single"/>
           <w:lang w:val="az-Latn-AZ"/>
         </w:rPr>
-        <w:t>93</w:t>
+        <w:t>Hər hansı ixtiyari söz verilib.</w:t>
       </w:r>
       <w:r>
         <w:rPr>
@@ -519,222 +961,11 @@
         <w:rPr>
           <w:b/>
           <w:i/>
+          <w:color w:val="FF0000"/>
           <w:u w:val="single"/>
           <w:lang w:val="az-Latn-AZ"/>
         </w:rPr>
-        <w:t>rəqəmlərindən ibarət massiv verilmişdir. Bu və bənzəri ədəd massivləri üçün</w:t>
-      </w:r>
-    </w:p>
-    <w:p>
-      <w:pPr>
-        <w:pStyle w:val="ListParagraph"/>
-        <w:ind w:left="1080"/>
-        <w:rPr>
-          <w:lang w:val="az-Latn-AZ"/>
-        </w:rPr>
-      </w:pPr>
-      <w:r>
-        <w:rPr>
-          <w:lang w:val="az-Latn-AZ"/>
-        </w:rPr>
-        <w:t>1)Bütün ədədlərin cəmini tapan funksiya düzəldin.</w:t>
-      </w:r>
-    </w:p>
-    <w:p>
-      <w:pPr>
-        <w:pStyle w:val="ListParagraph"/>
-        <w:ind w:left="1080"/>
-        <w:rPr>
-          <w:lang w:val="az-Latn-AZ"/>
-        </w:rPr>
-      </w:pPr>
-      <w:r>
-        <w:rPr>
-          <w:lang w:val="az-Latn-AZ"/>
-        </w:rPr>
-        <w:t>2)</w:t>
-      </w:r>
-      <w:r>
-        <w:rPr>
-          <w:lang w:val="az-Latn-AZ"/>
-        </w:rPr>
-        <w:t>Ədədlərin ədədi ortasını tapan funksiya düzəldin</w:t>
-      </w:r>
-    </w:p>
-    <w:p>
-      <w:pPr>
-        <w:pStyle w:val="ListParagraph"/>
-        <w:ind w:left="1080"/>
-        <w:rPr>
-          <w:lang w:val="az-Latn-AZ"/>
-        </w:rPr>
-      </w:pPr>
-      <w:r>
-        <w:rPr>
-          <w:lang w:val="az-Latn-AZ"/>
-        </w:rPr>
-        <w:t>3)Massivdəki ədədlərin sayını tapan funksiya düzəldin</w:t>
-      </w:r>
-    </w:p>
-    <w:p>
-      <w:pPr>
-        <w:pStyle w:val="ListParagraph"/>
-        <w:ind w:left="1080"/>
-        <w:rPr>
-          <w:lang w:val="az-Latn-AZ"/>
-        </w:rPr>
-      </w:pPr>
-      <w:r>
-        <w:rPr>
-          <w:lang w:val="az-Latn-AZ"/>
-        </w:rPr>
-        <w:t>4)</w:t>
-      </w:r>
-      <w:r>
-        <w:rPr>
-          <w:lang w:val="az-Latn-AZ"/>
-        </w:rPr>
-        <w:t>Massivdə 100dən boyük 200dən kiçik ədədlərin  sayını tapan funksiya düzəldin.</w:t>
-      </w:r>
-    </w:p>
-    <w:p>
-      <w:pPr>
-        <w:pStyle w:val="ListParagraph"/>
-        <w:ind w:left="1080"/>
-        <w:rPr>
-          <w:lang w:val="az-Latn-AZ"/>
-        </w:rPr>
-      </w:pPr>
-      <w:r>
-        <w:rPr>
-          <w:lang w:val="az-Latn-AZ"/>
-        </w:rPr>
-        <w:t>5)Massivdəki cüt ədədləri tapan funksiya düzəldin</w:t>
-      </w:r>
-    </w:p>
-    <w:p>
-      <w:pPr>
-        <w:pStyle w:val="ListParagraph"/>
-        <w:ind w:left="1080"/>
-        <w:rPr>
-          <w:lang w:val="az-Latn-AZ"/>
-        </w:rPr>
-      </w:pPr>
-      <w:r>
-        <w:rPr>
-          <w:lang w:val="az-Latn-AZ"/>
-        </w:rPr>
-        <w:t>6)</w:t>
-      </w:r>
-      <w:r>
-        <w:rPr>
-          <w:lang w:val="az-Latn-AZ"/>
-        </w:rPr>
-        <w:t xml:space="preserve"> Massivdəki ən böyük ədədi </w:t>
-      </w:r>
-      <w:r>
-        <w:rPr>
-          <w:lang w:val="az-Latn-AZ"/>
-        </w:rPr>
-        <w:t>tapan funksiya düzəldin</w:t>
-      </w:r>
-    </w:p>
-    <w:p>
-      <w:pPr>
-        <w:pStyle w:val="ListParagraph"/>
-        <w:ind w:left="1080"/>
-        <w:rPr>
-          <w:lang w:val="az-Latn-AZ"/>
-        </w:rPr>
-      </w:pPr>
-      <w:r>
-        <w:rPr>
-          <w:lang w:val="az-Latn-AZ"/>
-        </w:rPr>
-        <w:t>7)</w:t>
-      </w:r>
-      <w:r>
-        <w:rPr>
-          <w:lang w:val="az-Latn-AZ"/>
-        </w:rPr>
-        <w:t xml:space="preserve"> </w:t>
-      </w:r>
-      <w:r>
-        <w:rPr>
-          <w:lang w:val="az-Latn-AZ"/>
-        </w:rPr>
-        <w:t xml:space="preserve">Massivdəki ən kiçik ədədi </w:t>
-      </w:r>
-      <w:r>
-        <w:rPr>
-          <w:lang w:val="az-Latn-AZ"/>
-        </w:rPr>
-        <w:t>tapan funksiya düzəldin</w:t>
-      </w:r>
-    </w:p>
-    <w:p>
-      <w:pPr>
-        <w:pStyle w:val="ListParagraph"/>
-        <w:ind w:left="1080"/>
-        <w:rPr>
-          <w:lang w:val="az-Latn-AZ"/>
-        </w:rPr>
-      </w:pPr>
-      <w:r>
-        <w:rPr>
-          <w:lang w:val="az-Latn-AZ"/>
-        </w:rPr>
-        <w:t>8)</w:t>
-      </w:r>
-      <w:r>
-        <w:rPr>
-          <w:lang w:val="az-Latn-AZ"/>
-        </w:rPr>
-        <w:t xml:space="preserve"> </w:t>
-      </w:r>
-      <w:r>
-        <w:rPr>
-          <w:lang w:val="az-Latn-AZ"/>
-        </w:rPr>
-        <w:t>Massivdəki ən böyük ilə ən kiçik ədə</w:t>
-      </w:r>
-      <w:r>
-        <w:rPr>
-          <w:lang w:val="az-Latn-AZ"/>
-        </w:rPr>
-        <w:t xml:space="preserve">din </w:t>
-      </w:r>
-      <w:r>
-        <w:rPr>
-          <w:lang w:val="az-Latn-AZ"/>
-        </w:rPr>
-        <w:t xml:space="preserve">fərqini </w:t>
-      </w:r>
-      <w:r>
-        <w:rPr>
-          <w:lang w:val="az-Latn-AZ"/>
-        </w:rPr>
-        <w:t>tapan funksiya düzəldin</w:t>
-      </w:r>
-    </w:p>
-    <w:p>
-      <w:pPr>
-        <w:rPr>
-          <w:b/>
-          <w:i/>
-          <w:u w:val="single"/>
-          <w:lang w:val="az-Latn-AZ"/>
-        </w:rPr>
-      </w:pPr>
-      <w:r>
-        <w:rPr>
-          <w:b/>
-          <w:i/>
-          <w:u w:val="single"/>
-          <w:lang w:val="az-Latn-AZ"/>
-        </w:rPr>
-        <w:lastRenderedPageBreak/>
-        <w:t xml:space="preserve">                </w:t>
+        <w:t>(</w:t>
       </w:r>
       <w:r>
         <w:rPr>
@@ -744,7 +975,7 @@
           <w:u w:val="single"/>
           <w:lang w:val="az-Latn-AZ"/>
         </w:rPr>
-        <w:t>678,”Freelance”,45,67,89,”Raymond”,23,true,”Michael”, “Joseph”,545,188 və 293</w:t>
+        <w:t xml:space="preserve"> </w:t>
       </w:r>
       <w:r>
         <w:rPr>
@@ -754,7 +985,28 @@
           <w:u w:val="single"/>
           <w:lang w:val="az-Latn-AZ"/>
         </w:rPr>
-        <w:t xml:space="preserve"> </w:t>
+        <w:t>misal:“Azerbaijan” )</w:t>
+      </w:r>
+    </w:p>
+    <w:p>
+      <w:pPr>
+        <w:pStyle w:val="ListParagraph"/>
+        <w:ind w:left="1080"/>
+        <w:rPr>
+          <w:lang w:val="az-Latn-AZ"/>
+        </w:rPr>
+      </w:pPr>
+      <w:r>
+        <w:rPr>
+          <w:lang w:val="az-Latn-AZ"/>
+        </w:rPr>
+        <w:t>18)</w:t>
+      </w:r>
+      <w:r>
+        <w:rPr>
+          <w:lang w:val="az-Latn-AZ"/>
+        </w:rPr>
+        <w:t xml:space="preserve"> Sözdə hansısa bir frazanın olub olmadığı tapan funksiya yazın. Misal </w:t>
       </w:r>
       <w:r>
         <w:rPr>
@@ -763,216 +1015,301 @@
           <w:u w:val="single"/>
           <w:lang w:val="az-Latn-AZ"/>
         </w:rPr>
-        <w:t>kimi məlumatları saxlayan qarışıq massivimiz var. Bu və bənzə</w:t>
+        <w:t>Azerbaijan</w:t>
+      </w:r>
+      <w:r>
+        <w:rPr>
+          <w:lang w:val="az-Latn-AZ"/>
+        </w:rPr>
+        <w:t xml:space="preserve"> sözündə “bai” və ya “akame” frazasının olub olmadı</w:t>
+      </w:r>
+      <w:r>
+        <w:rPr>
+          <w:lang w:val="az-Latn-AZ"/>
+        </w:rPr>
+        <w:t>ğını yoxlayın</w:t>
+      </w:r>
+      <w:r>
+        <w:rPr>
+          <w:lang w:val="az-Latn-AZ"/>
+        </w:rPr>
+        <w:t>.</w:t>
+      </w:r>
+    </w:p>
+    <w:p>
+      <w:pPr>
+        <w:pStyle w:val="ListParagraph"/>
+        <w:ind w:left="1080"/>
+        <w:rPr>
+          <w:lang w:val="az-Latn-AZ"/>
+        </w:rPr>
+      </w:pPr>
+      <w:r>
+        <w:rPr>
+          <w:lang w:val="az-Latn-AZ"/>
+        </w:rPr>
+        <w:t>19)</w:t>
+      </w:r>
+      <w:r>
+        <w:rPr>
+          <w:lang w:val="az-Latn-AZ"/>
+        </w:rPr>
+        <w:t xml:space="preserve"> </w:t>
+      </w:r>
+      <w:r>
+        <w:rPr>
+          <w:lang w:val="az-Latn-AZ"/>
+        </w:rPr>
+        <w:t xml:space="preserve">Sözün hansısa bir fraza ilə bitib bitmədiyi yoxlayan funksiya yazın. Misal: Azerbaijan sözü “Bvo” sözü ilə </w:t>
+      </w:r>
+      <w:r>
+        <w:rPr>
+          <w:lang w:val="az-Latn-AZ"/>
+        </w:rPr>
+        <w:t>bitirmi</w:t>
+      </w:r>
+      <w:r>
+        <w:rPr>
+          <w:lang w:val="az-Latn-AZ"/>
+        </w:rPr>
+        <w:t xml:space="preserve">. </w:t>
+      </w:r>
+    </w:p>
+    <w:p>
+      <w:pPr>
+        <w:pStyle w:val="ListParagraph"/>
+        <w:ind w:left="1080"/>
+        <w:rPr>
+          <w:lang w:val="az-Latn-AZ"/>
+        </w:rPr>
+      </w:pPr>
+      <w:r>
+        <w:rPr>
+          <w:lang w:val="az-Latn-AZ"/>
+        </w:rPr>
+        <w:t>20)</w:t>
+      </w:r>
+      <w:r>
+        <w:rPr>
+          <w:lang w:val="az-Latn-AZ"/>
+        </w:rPr>
+        <w:t xml:space="preserve"> </w:t>
+      </w:r>
+      <w:r>
+        <w:rPr>
+          <w:lang w:val="az-Latn-AZ"/>
+        </w:rPr>
+        <w:t xml:space="preserve">Sözün hansısa bir fraza ilə </w:t>
+      </w:r>
+      <w:r>
+        <w:rPr>
+          <w:lang w:val="az-Latn-AZ"/>
+        </w:rPr>
+        <w:t>başlayıb başlamadığını</w:t>
+      </w:r>
+      <w:r>
+        <w:rPr>
+          <w:lang w:val="az-Latn-AZ"/>
+        </w:rPr>
+        <w:t xml:space="preserve"> yoxlayan funksiya yazın. Misal: Azerbaijan sözü “Bvo” sözü ilə başlayırmı.</w:t>
+      </w:r>
+    </w:p>
+    <w:p>
+      <w:pPr>
+        <w:pStyle w:val="ListParagraph"/>
+        <w:ind w:left="1080"/>
+        <w:rPr>
+          <w:lang w:val="az-Latn-AZ"/>
+        </w:rPr>
+      </w:pPr>
+      <w:r>
+        <w:rPr>
+          <w:lang w:val="az-Latn-AZ"/>
+        </w:rPr>
+        <w:t>21)</w:t>
+      </w:r>
+      <w:r>
+        <w:rPr>
+          <w:lang w:val="az-Latn-AZ"/>
+        </w:rPr>
+        <w:t>Sözdə verilmiş hərfin və ya hərf birləşməsinin hansı indeksdən başladığını qaytaran funksiya yazın. Əgər həmin ifadə sözdə tapılmadısa geriyə -1 qaytarın. Misal: Azerbaijan sözündə “er” ifadəsi neçənci indeksdən başlayın</w:t>
+      </w:r>
+    </w:p>
+    <w:p>
+      <w:pPr>
+        <w:pStyle w:val="ListParagraph"/>
+        <w:ind w:left="1080"/>
+        <w:rPr>
+          <w:lang w:val="az-Latn-AZ"/>
+        </w:rPr>
+      </w:pPr>
+      <w:r>
+        <w:rPr>
+          <w:lang w:val="az-Latn-AZ"/>
+        </w:rPr>
+        <w:t>22)</w:t>
+      </w:r>
+      <w:r>
+        <w:rPr>
+          <w:lang w:val="az-Latn-AZ"/>
+        </w:rPr>
+        <w:t>Sözə verilmiş indeksdə</w:t>
+      </w:r>
+      <w:r>
+        <w:rPr>
+          <w:lang w:val="az-Latn-AZ"/>
+        </w:rPr>
+        <w:t>n başlay</w:t>
+      </w:r>
+      <w:r>
+        <w:rPr>
+          <w:lang w:val="az-Latn-AZ"/>
+        </w:rPr>
+        <w:t xml:space="preserve">araq verilmiş ifadəni əlavə edən funksiya yazın . Misal: </w:t>
+      </w:r>
+      <w:r>
+        <w:rPr>
+          <w:b/>
+          <w:lang w:val="az-Latn-AZ"/>
+        </w:rPr>
+        <w:t>Azerbaijan</w:t>
+      </w:r>
+      <w:r>
+        <w:rPr>
+          <w:lang w:val="az-Latn-AZ"/>
+        </w:rPr>
+        <w:t xml:space="preserve"> sözünə 3cü indeksdən başlayaraq “nomi” ifadəsini əlavə etsək nəticədə</w:t>
+      </w:r>
+      <w:r>
+        <w:rPr>
+          <w:color w:val="FF0000"/>
+          <w:lang w:val="az-Latn-AZ"/>
+        </w:rPr>
+        <w:t xml:space="preserve"> </w:t>
       </w:r>
       <w:r>
         <w:rPr>
           <w:b/>
           <w:i/>
-          <w:u w:val="single"/>
-          <w:lang w:val="az-Latn-AZ"/>
-        </w:rPr>
-        <w:t>ri qarışıq massiv üçün</w:t>
-      </w:r>
-    </w:p>
-    <w:p>
-      <w:pPr>
-        <w:pStyle w:val="ListParagraph"/>
-        <w:ind w:left="1080"/>
-        <w:rPr>
-          <w:lang w:val="az-Latn-AZ"/>
-        </w:rPr>
-      </w:pPr>
-      <w:r>
-        <w:rPr>
-          <w:lang w:val="az-Latn-AZ"/>
-        </w:rPr>
-        <w:t xml:space="preserve"> 9) Massivdəki sözlərin sayını tapın</w:t>
-      </w:r>
+          <w:color w:val="FF0000"/>
+          <w:lang w:val="az-Latn-AZ"/>
+        </w:rPr>
+        <w:t>Azenomirbaijan</w:t>
+      </w:r>
+      <w:r>
+        <w:rPr>
+          <w:b/>
+          <w:i/>
+          <w:color w:val="FF0000"/>
+          <w:lang w:val="az-Latn-AZ"/>
+        </w:rPr>
+        <w:t xml:space="preserve"> </w:t>
+      </w:r>
+      <w:r>
+        <w:rPr>
+          <w:lang w:val="az-Latn-AZ"/>
+        </w:rPr>
+        <w:t>ifadə</w:t>
+      </w:r>
+      <w:r>
+        <w:rPr>
+          <w:lang w:val="az-Latn-AZ"/>
+        </w:rPr>
+        <w:t>si alımalıdır</w:t>
+      </w:r>
+      <w:r>
+        <w:rPr>
+          <w:lang w:val="az-Latn-AZ"/>
+        </w:rPr>
+        <w:t>.</w:t>
+      </w:r>
+    </w:p>
+    <w:p>
+      <w:pPr>
+        <w:pStyle w:val="ListParagraph"/>
+        <w:ind w:left="1080"/>
+        <w:rPr>
+          <w:lang w:val="az-Latn-AZ"/>
+        </w:rPr>
+      </w:pPr>
+      <w:r>
+        <w:rPr>
+          <w:lang w:val="az-Latn-AZ"/>
+        </w:rPr>
+        <w:t>23)</w:t>
+      </w:r>
+      <w:r>
+        <w:rPr>
+          <w:lang w:val="az-Latn-AZ"/>
+        </w:rPr>
+        <w:t>Sözdə verilmiş indeksdən başlayaraq verilmiş say qədər simvol silən funksiya yazın. Misal: Azerbaijan sözündə 3cu indeksdən başlayaraq 4 simvolu silən funksiya.</w:t>
+      </w:r>
+    </w:p>
+    <w:p>
+      <w:pPr>
+        <w:pStyle w:val="ListParagraph"/>
+        <w:ind w:left="1080"/>
+        <w:rPr>
+          <w:lang w:val="az-Latn-AZ"/>
+        </w:rPr>
+      </w:pPr>
+      <w:r>
+        <w:rPr>
+          <w:lang w:val="az-Latn-AZ"/>
+        </w:rPr>
+        <w:t>24)</w:t>
+      </w:r>
+      <w:r>
+        <w:rPr>
+          <w:lang w:val="az-Latn-AZ"/>
+        </w:rPr>
+        <w:t xml:space="preserve">Sözdə verilmiş ifadəni başqa ifadəylə əvəzləyən funksiya yazın . Misal: Azerbaijan sözündə “erb” ifadəsini “tmi” ilə əvəz etsək nəticədə </w:t>
+      </w:r>
+      <w:r>
+        <w:rPr>
+          <w:b/>
+          <w:lang w:val="az-Latn-AZ"/>
+        </w:rPr>
+        <w:t>Aztmiaijan</w:t>
+      </w:r>
+      <w:r>
+        <w:rPr>
+          <w:lang w:val="az-Latn-AZ"/>
+        </w:rPr>
+        <w:t xml:space="preserve"> alınmalıdır.</w:t>
+      </w:r>
+    </w:p>
+    <w:p>
+      <w:pPr>
+        <w:pStyle w:val="ListParagraph"/>
+        <w:ind w:left="1080"/>
+        <w:rPr>
+          <w:lang w:val="az-Latn-AZ"/>
+        </w:rPr>
+      </w:pPr>
+      <w:r>
+        <w:rPr>
+          <w:lang w:val="az-Latn-AZ"/>
+        </w:rPr>
+        <w:t>25)</w:t>
+      </w:r>
+      <w:r>
+        <w:rPr>
+          <w:lang w:val="az-Latn-AZ"/>
+        </w:rPr>
+        <w:t>Sözdə verilmiş indeksdən başlayaraq geriyə qalan bütün ifadəni qaytaran funksiya yazın. Misal: Azerbaijan sözündə 3cü indeksdən başlayaraq qalan bütün hərfləri geri qaytaran funksiya.</w:t>
+      </w:r>
+    </w:p>
+    <w:p>
+      <w:pPr>
+        <w:pStyle w:val="ListParagraph"/>
+        <w:ind w:left="1080"/>
+        <w:rPr>
+          <w:lang w:val="az-Latn-AZ"/>
+        </w:rPr>
+      </w:pPr>
       <w:bookmarkStart w:id="0" w:name="_GoBack"/>
       <w:bookmarkEnd w:id="0"/>
-    </w:p>
-    <w:p>
-      <w:pPr>
-        <w:pStyle w:val="ListParagraph"/>
-        <w:ind w:left="1080"/>
-        <w:rPr>
-          <w:lang w:val="az-Latn-AZ"/>
-        </w:rPr>
-      </w:pPr>
-      <w:r>
-        <w:rPr>
-          <w:lang w:val="az-Latn-AZ"/>
-        </w:rPr>
-        <w:t>10)Massivdəki sözlə</w:t>
-      </w:r>
-      <w:r>
-        <w:rPr>
-          <w:lang w:val="az-Latn-AZ"/>
-        </w:rPr>
-        <w:t>ri və onların</w:t>
-      </w:r>
-      <w:r>
-        <w:rPr>
-          <w:lang w:val="az-Latn-AZ"/>
-        </w:rPr>
-        <w:t xml:space="preserve"> hərflə</w:t>
-      </w:r>
-      <w:r>
-        <w:rPr>
-          <w:lang w:val="az-Latn-AZ"/>
-        </w:rPr>
-        <w:t>ri</w:t>
-      </w:r>
-      <w:r>
-        <w:rPr>
-          <w:lang w:val="az-Latn-AZ"/>
-        </w:rPr>
-        <w:t xml:space="preserve"> sayını göstərin</w:t>
-      </w:r>
-      <w:r>
-        <w:rPr>
-          <w:lang w:val="az-Latn-AZ"/>
-        </w:rPr>
-        <w:t>. Misal : Freelance – 9 hərf</w:t>
-      </w:r>
-    </w:p>
-    <w:p>
-      <w:pPr>
-        <w:pStyle w:val="ListParagraph"/>
-        <w:ind w:left="1080"/>
-        <w:rPr>
-          <w:lang w:val="az-Latn-AZ"/>
-        </w:rPr>
-      </w:pPr>
-      <w:r>
-        <w:rPr>
-          <w:lang w:val="az-Latn-AZ"/>
-        </w:rPr>
-        <w:t>11)</w:t>
-      </w:r>
-      <w:r>
-        <w:rPr>
-          <w:lang w:val="az-Latn-AZ"/>
-        </w:rPr>
-        <w:t>Massivdəki sözlərin hərflərini 16liq say sistemində göstərin</w:t>
-      </w:r>
-    </w:p>
-    <w:p>
-      <w:pPr>
-        <w:pStyle w:val="ListParagraph"/>
-        <w:ind w:left="1080"/>
-        <w:rPr>
-          <w:lang w:val="az-Latn-AZ"/>
-        </w:rPr>
-      </w:pPr>
-      <w:r>
-        <w:rPr>
-          <w:lang w:val="az-Latn-AZ"/>
-        </w:rPr>
-        <w:t>12)</w:t>
-      </w:r>
-      <w:r>
-        <w:rPr>
-          <w:lang w:val="az-Latn-AZ"/>
-        </w:rPr>
-        <w:t>Massivdəki sözləri tərsinə yazın</w:t>
-      </w:r>
-    </w:p>
-    <w:p>
-      <w:pPr>
-        <w:pStyle w:val="ListParagraph"/>
-        <w:ind w:left="1080"/>
-        <w:rPr>
-          <w:lang w:val="az-Latn-AZ"/>
-        </w:rPr>
-      </w:pPr>
-      <w:r>
-        <w:rPr>
-          <w:lang w:val="az-Latn-AZ"/>
-        </w:rPr>
-        <w:t>13)Massivdəki sözlərin hər birində iştirak edən saitləri tapın</w:t>
-      </w:r>
-    </w:p>
-    <w:p>
-      <w:pPr>
-        <w:pStyle w:val="ListParagraph"/>
-        <w:ind w:left="1080"/>
-        <w:rPr>
-          <w:lang w:val="az-Latn-AZ"/>
-        </w:rPr>
-      </w:pPr>
-      <w:r>
-        <w:rPr>
-          <w:lang w:val="az-Latn-AZ"/>
-        </w:rPr>
-        <w:t>14)</w:t>
-      </w:r>
-      <w:r>
-        <w:rPr>
-          <w:lang w:val="az-Latn-AZ"/>
-        </w:rPr>
-        <w:t>Massivdəki bütün böyük hərfləri kiçik, kiçik hərfləri böyük hərflə əvəzləyin</w:t>
-      </w:r>
-    </w:p>
-    <w:p>
-      <w:pPr>
-        <w:pStyle w:val="ListParagraph"/>
-        <w:pBdr>
-          <w:bottom w:val="single" w:sz="6" w:space="1" w:color="auto"/>
-        </w:pBdr>
-        <w:ind w:left="1080"/>
-        <w:rPr>
-          <w:lang w:val="az-Latn-AZ"/>
-        </w:rPr>
-      </w:pPr>
-      <w:r>
-        <w:rPr>
-          <w:lang w:val="az-Latn-AZ"/>
-        </w:rPr>
-        <w:t xml:space="preserve">15)Massivdə iştirak edən bütün sözlərdəki UNİKAL saitləri göstərin. </w:t>
-      </w:r>
-    </w:p>
-    <w:p>
-      <w:pPr>
-        <w:pStyle w:val="ListParagraph"/>
-        <w:ind w:left="1080"/>
-        <w:rPr>
-          <w:lang w:val="az-Latn-AZ"/>
-        </w:rPr>
-      </w:pPr>
-      <w:r>
-        <w:rPr>
-          <w:lang w:val="az-Latn-AZ"/>
-        </w:rPr>
-        <w:t xml:space="preserve">16)ASCİİ cədvəlini istifadə edərək istifadəçidən onun adını 16liq say sistemində alın. Həmin adı oxunabilən –hərflər topusu olaraq göstərin. Misal : İstifadəçi </w:t>
-      </w:r>
-      <w:r>
-        <w:rPr>
-          <w:b/>
-          <w:lang w:val="az-Latn-AZ"/>
-        </w:rPr>
-        <w:t>547572616c</w:t>
-      </w:r>
-      <w:r>
-        <w:rPr>
-          <w:lang w:val="az-Latn-AZ"/>
-        </w:rPr>
-        <w:t xml:space="preserve"> daxil edir. 54 ASCİİ cədvəlində “T” hərfinə bərabərdir.,75 isə “u” hərfinə .Hər iki ədəd 1 simvola bərabərdir. Ekranda həmin hərflərin  “</w:t>
-      </w:r>
-      <w:r>
-        <w:rPr>
-          <w:b/>
-          <w:lang w:val="az-Latn-AZ"/>
-        </w:rPr>
-        <w:t>Tural</w:t>
-      </w:r>
-      <w:r>
-        <w:rPr>
-          <w:lang w:val="az-Latn-AZ"/>
-        </w:rPr>
-        <w:t xml:space="preserve">” sözü anlamına gəldiyini  yazacaqsınız. </w:t>
-      </w:r>
     </w:p>
     <w:p>
       <w:pPr>

</xml_diff>

<commit_message>
some pre-intermediate algs added
</commit_message>
<xml_diff>
--- a/ProgrammingTasksFMM.docx
+++ b/ProgrammingTasksFMM.docx
@@ -1,6 +1,6 @@
 
 <file path=word/document.xml><?xml version="1.0" encoding="utf-8"?>
-<w:document xmlns:wpc="http://schemas.microsoft.com/office/word/2010/wordprocessingCanvas" xmlns:mc="http://schemas.openxmlformats.org/markup-compatibility/2006" xmlns:o="urn:schemas-microsoft-com:office:office" xmlns:r="http://schemas.openxmlformats.org/officeDocument/2006/relationships" xmlns:m="http://schemas.openxmlformats.org/officeDocument/2006/math" xmlns:v="urn:schemas-microsoft-com:vml" xmlns:wp14="http://schemas.microsoft.com/office/word/2010/wordprocessingDrawing" xmlns:wp="http://schemas.openxmlformats.org/drawingml/2006/wordprocessingDrawing" xmlns:w10="urn:schemas-microsoft-com:office:word" xmlns:w="http://schemas.openxmlformats.org/wordprocessingml/2006/main" xmlns:w14="http://schemas.microsoft.com/office/word/2010/wordml" xmlns:wpg="http://schemas.microsoft.com/office/word/2010/wordprocessingGroup" xmlns:wpi="http://schemas.microsoft.com/office/word/2010/wordprocessingInk" xmlns:wne="http://schemas.microsoft.com/office/word/2006/wordml" xmlns:wps="http://schemas.microsoft.com/office/word/2010/wordprocessingShape" mc:Ignorable="w14 wp14">
+<w:document xmlns:wpc="http://schemas.microsoft.com/office/word/2010/wordprocessingCanvas" xmlns:cx="http://schemas.microsoft.com/office/drawing/2014/chartex" xmlns:cx1="http://schemas.microsoft.com/office/drawing/2015/9/8/chartex" xmlns:mc="http://schemas.openxmlformats.org/markup-compatibility/2006" xmlns:o="urn:schemas-microsoft-com:office:office" xmlns:r="http://schemas.openxmlformats.org/officeDocument/2006/relationships" xmlns:m="http://schemas.openxmlformats.org/officeDocument/2006/math" xmlns:v="urn:schemas-microsoft-com:vml" xmlns:wp14="http://schemas.microsoft.com/office/word/2010/wordprocessingDrawing" xmlns:wp="http://schemas.openxmlformats.org/drawingml/2006/wordprocessingDrawing" xmlns:w10="urn:schemas-microsoft-com:office:word" xmlns:w="http://schemas.openxmlformats.org/wordprocessingml/2006/main" xmlns:w14="http://schemas.microsoft.com/office/word/2010/wordml" xmlns:w15="http://schemas.microsoft.com/office/word/2012/wordml" xmlns:w16se="http://schemas.microsoft.com/office/word/2015/wordml/symex" xmlns:wpg="http://schemas.microsoft.com/office/word/2010/wordprocessingGroup" xmlns:wpi="http://schemas.microsoft.com/office/word/2010/wordprocessingInk" xmlns:wne="http://schemas.microsoft.com/office/word/2006/wordml" xmlns:wps="http://schemas.microsoft.com/office/word/2010/wordprocessingShape" mc:Ignorable="w14 w15 w16se wp14">
   <w:body>
     <w:p>
       <w:pPr>
@@ -69,7 +69,7 @@
     </w:p>
     <w:p>
       <w:pPr>
-        <w:pStyle w:val="ListParagraph"/>
+        <w:pStyle w:val="a3"/>
         <w:numPr>
           <w:ilvl w:val="0"/>
           <w:numId w:val="1"/>
@@ -87,7 +87,7 @@
     </w:p>
     <w:p>
       <w:pPr>
-        <w:pStyle w:val="ListParagraph"/>
+        <w:pStyle w:val="a3"/>
         <w:numPr>
           <w:ilvl w:val="0"/>
           <w:numId w:val="1"/>
@@ -105,7 +105,7 @@
     </w:p>
     <w:p>
       <w:pPr>
-        <w:pStyle w:val="ListParagraph"/>
+        <w:pStyle w:val="a3"/>
         <w:numPr>
           <w:ilvl w:val="0"/>
           <w:numId w:val="1"/>
@@ -123,7 +123,7 @@
     </w:p>
     <w:p>
       <w:pPr>
-        <w:pStyle w:val="ListParagraph"/>
+        <w:pStyle w:val="a3"/>
         <w:numPr>
           <w:ilvl w:val="0"/>
           <w:numId w:val="1"/>
@@ -141,7 +141,7 @@
     </w:p>
     <w:p>
       <w:pPr>
-        <w:pStyle w:val="ListParagraph"/>
+        <w:pStyle w:val="a3"/>
         <w:numPr>
           <w:ilvl w:val="0"/>
           <w:numId w:val="1"/>
@@ -171,7 +171,7 @@
     </w:p>
     <w:p>
       <w:pPr>
-        <w:pStyle w:val="ListParagraph"/>
+        <w:pStyle w:val="a3"/>
         <w:numPr>
           <w:ilvl w:val="0"/>
           <w:numId w:val="1"/>
@@ -201,7 +201,7 @@
     </w:p>
     <w:p>
       <w:pPr>
-        <w:pStyle w:val="ListParagraph"/>
+        <w:pStyle w:val="a3"/>
         <w:numPr>
           <w:ilvl w:val="0"/>
           <w:numId w:val="1"/>
@@ -219,7 +219,7 @@
     </w:p>
     <w:p>
       <w:pPr>
-        <w:pStyle w:val="ListParagraph"/>
+        <w:pStyle w:val="a3"/>
         <w:numPr>
           <w:ilvl w:val="0"/>
           <w:numId w:val="1"/>
@@ -237,7 +237,7 @@
     </w:p>
     <w:p>
       <w:pPr>
-        <w:pStyle w:val="ListParagraph"/>
+        <w:pStyle w:val="a3"/>
         <w:numPr>
           <w:ilvl w:val="0"/>
           <w:numId w:val="1"/>
@@ -267,7 +267,7 @@
     </w:p>
     <w:p>
       <w:pPr>
-        <w:pStyle w:val="ListParagraph"/>
+        <w:pStyle w:val="a3"/>
         <w:numPr>
           <w:ilvl w:val="0"/>
           <w:numId w:val="1"/>
@@ -303,7 +303,7 @@
     </w:p>
     <w:p>
       <w:pPr>
-        <w:pStyle w:val="ListParagraph"/>
+        <w:pStyle w:val="a3"/>
         <w:numPr>
           <w:ilvl w:val="0"/>
           <w:numId w:val="1"/>
@@ -321,7 +321,7 @@
     </w:p>
     <w:p>
       <w:pPr>
-        <w:pStyle w:val="ListParagraph"/>
+        <w:pStyle w:val="a3"/>
         <w:numPr>
           <w:ilvl w:val="0"/>
           <w:numId w:val="1"/>
@@ -339,15 +339,15 @@
     </w:p>
     <w:p>
       <w:pPr>
-        <w:pStyle w:val="ListParagraph"/>
-        <w:rPr>
-          <w:lang w:val="az-Latn-AZ"/>
-        </w:rPr>
-      </w:pPr>
-    </w:p>
-    <w:p>
-      <w:pPr>
-        <w:pStyle w:val="ListParagraph"/>
+        <w:pStyle w:val="a3"/>
+        <w:rPr>
+          <w:lang w:val="az-Latn-AZ"/>
+        </w:rPr>
+      </w:pPr>
+    </w:p>
+    <w:p>
+      <w:pPr>
+        <w:pStyle w:val="a3"/>
         <w:rPr>
           <w:b/>
           <w:sz w:val="44"/>
@@ -376,7 +376,7 @@
     </w:p>
     <w:p>
       <w:pPr>
-        <w:pStyle w:val="ListParagraph"/>
+        <w:pStyle w:val="a3"/>
         <w:numPr>
           <w:ilvl w:val="0"/>
           <w:numId w:val="2"/>
@@ -440,7 +440,7 @@
     </w:p>
     <w:p>
       <w:pPr>
-        <w:pStyle w:val="ListParagraph"/>
+        <w:pStyle w:val="a3"/>
         <w:ind w:left="1080"/>
         <w:rPr>
           <w:lang w:val="az-Latn-AZ"/>
@@ -455,7 +455,16 @@
     </w:p>
     <w:p>
       <w:pPr>
-        <w:pStyle w:val="ListParagraph"/>
+        <w:pStyle w:val="a3"/>
+        <w:ind w:left="1080"/>
+        <w:rPr>
+          <w:lang w:val="az-Latn-AZ"/>
+        </w:rPr>
+      </w:pPr>
+    </w:p>
+    <w:p>
+      <w:pPr>
+        <w:pStyle w:val="a3"/>
         <w:ind w:left="1080"/>
         <w:rPr>
           <w:lang w:val="az-Latn-AZ"/>
@@ -476,7 +485,16 @@
     </w:p>
     <w:p>
       <w:pPr>
-        <w:pStyle w:val="ListParagraph"/>
+        <w:pStyle w:val="a3"/>
+        <w:ind w:left="1080"/>
+        <w:rPr>
+          <w:lang w:val="az-Latn-AZ"/>
+        </w:rPr>
+      </w:pPr>
+    </w:p>
+    <w:p>
+      <w:pPr>
+        <w:pStyle w:val="a3"/>
         <w:ind w:left="1080"/>
         <w:rPr>
           <w:lang w:val="az-Latn-AZ"/>
@@ -491,7 +509,16 @@
     </w:p>
     <w:p>
       <w:pPr>
-        <w:pStyle w:val="ListParagraph"/>
+        <w:pStyle w:val="a3"/>
+        <w:ind w:left="1080"/>
+        <w:rPr>
+          <w:lang w:val="az-Latn-AZ"/>
+        </w:rPr>
+      </w:pPr>
+    </w:p>
+    <w:p>
+      <w:pPr>
+        <w:pStyle w:val="a3"/>
         <w:ind w:left="1080"/>
         <w:rPr>
           <w:lang w:val="az-Latn-AZ"/>
@@ -512,7 +539,16 @@
     </w:p>
     <w:p>
       <w:pPr>
-        <w:pStyle w:val="ListParagraph"/>
+        <w:pStyle w:val="a3"/>
+        <w:ind w:left="1080"/>
+        <w:rPr>
+          <w:lang w:val="az-Latn-AZ"/>
+        </w:rPr>
+      </w:pPr>
+    </w:p>
+    <w:p>
+      <w:pPr>
+        <w:pStyle w:val="a3"/>
         <w:ind w:left="1080"/>
         <w:rPr>
           <w:lang w:val="az-Latn-AZ"/>
@@ -527,7 +563,16 @@
     </w:p>
     <w:p>
       <w:pPr>
-        <w:pStyle w:val="ListParagraph"/>
+        <w:pStyle w:val="a3"/>
+        <w:ind w:left="1080"/>
+        <w:rPr>
+          <w:lang w:val="az-Latn-AZ"/>
+        </w:rPr>
+      </w:pPr>
+    </w:p>
+    <w:p>
+      <w:pPr>
+        <w:pStyle w:val="a3"/>
         <w:ind w:left="1080"/>
         <w:rPr>
           <w:lang w:val="az-Latn-AZ"/>
@@ -554,7 +599,16 @@
     </w:p>
     <w:p>
       <w:pPr>
-        <w:pStyle w:val="ListParagraph"/>
+        <w:pStyle w:val="a3"/>
+        <w:ind w:left="1080"/>
+        <w:rPr>
+          <w:lang w:val="az-Latn-AZ"/>
+        </w:rPr>
+      </w:pPr>
+    </w:p>
+    <w:p>
+      <w:pPr>
+        <w:pStyle w:val="a3"/>
         <w:ind w:left="1080"/>
         <w:rPr>
           <w:lang w:val="az-Latn-AZ"/>
@@ -587,16 +641,17 @@
     </w:p>
     <w:p>
       <w:pPr>
-        <w:pStyle w:val="ListParagraph"/>
-        <w:ind w:left="1080"/>
-        <w:rPr>
-          <w:lang w:val="az-Latn-AZ"/>
-        </w:rPr>
-      </w:pPr>
-      <w:r>
-        <w:rPr>
-          <w:lang w:val="az-Latn-AZ"/>
-        </w:rPr>
+        <w:pStyle w:val="a3"/>
+        <w:ind w:left="1080"/>
+        <w:rPr>
+          <w:lang w:val="az-Latn-AZ"/>
+        </w:rPr>
+      </w:pPr>
+      <w:r>
+        <w:rPr>
+          <w:lang w:val="az-Latn-AZ"/>
+        </w:rPr>
+        <w:lastRenderedPageBreak/>
         <w:t>8)</w:t>
       </w:r>
       <w:r>
@@ -683,7 +738,7 @@
     </w:p>
     <w:p>
       <w:pPr>
-        <w:pStyle w:val="ListParagraph"/>
+        <w:pStyle w:val="a3"/>
         <w:ind w:left="1080"/>
         <w:rPr>
           <w:lang w:val="az-Latn-AZ"/>
@@ -698,7 +753,16 @@
     </w:p>
     <w:p>
       <w:pPr>
-        <w:pStyle w:val="ListParagraph"/>
+        <w:pStyle w:val="a3"/>
+        <w:ind w:left="1080"/>
+        <w:rPr>
+          <w:lang w:val="az-Latn-AZ"/>
+        </w:rPr>
+      </w:pPr>
+    </w:p>
+    <w:p>
+      <w:pPr>
+        <w:pStyle w:val="a3"/>
         <w:ind w:left="1080"/>
         <w:rPr>
           <w:lang w:val="az-Latn-AZ"/>
@@ -743,17 +807,25 @@
     </w:p>
     <w:p>
       <w:pPr>
-        <w:pStyle w:val="ListParagraph"/>
-        <w:ind w:left="1080"/>
-        <w:rPr>
-          <w:lang w:val="az-Latn-AZ"/>
-        </w:rPr>
-      </w:pPr>
-      <w:r>
-        <w:rPr>
-          <w:lang w:val="az-Latn-AZ"/>
-        </w:rPr>
-        <w:lastRenderedPageBreak/>
+        <w:pStyle w:val="a3"/>
+        <w:ind w:left="1080"/>
+        <w:rPr>
+          <w:lang w:val="az-Latn-AZ"/>
+        </w:rPr>
+      </w:pPr>
+    </w:p>
+    <w:p>
+      <w:pPr>
+        <w:pStyle w:val="a3"/>
+        <w:ind w:left="1080"/>
+        <w:rPr>
+          <w:lang w:val="az-Latn-AZ"/>
+        </w:rPr>
+      </w:pPr>
+      <w:r>
+        <w:rPr>
+          <w:lang w:val="az-Latn-AZ"/>
+        </w:rPr>
         <w:t>11)</w:t>
       </w:r>
       <w:r>
@@ -765,7 +837,16 @@
     </w:p>
     <w:p>
       <w:pPr>
-        <w:pStyle w:val="ListParagraph"/>
+        <w:pStyle w:val="a3"/>
+        <w:ind w:left="1080"/>
+        <w:rPr>
+          <w:lang w:val="az-Latn-AZ"/>
+        </w:rPr>
+      </w:pPr>
+    </w:p>
+    <w:p>
+      <w:pPr>
+        <w:pStyle w:val="a3"/>
         <w:ind w:left="1080"/>
         <w:rPr>
           <w:lang w:val="az-Latn-AZ"/>
@@ -786,7 +867,16 @@
     </w:p>
     <w:p>
       <w:pPr>
-        <w:pStyle w:val="ListParagraph"/>
+        <w:pStyle w:val="a3"/>
+        <w:ind w:left="1080"/>
+        <w:rPr>
+          <w:lang w:val="az-Latn-AZ"/>
+        </w:rPr>
+      </w:pPr>
+    </w:p>
+    <w:p>
+      <w:pPr>
+        <w:pStyle w:val="a3"/>
         <w:ind w:left="1080"/>
         <w:rPr>
           <w:lang w:val="az-Latn-AZ"/>
@@ -801,7 +891,16 @@
     </w:p>
     <w:p>
       <w:pPr>
-        <w:pStyle w:val="ListParagraph"/>
+        <w:pStyle w:val="a3"/>
+        <w:ind w:left="1080"/>
+        <w:rPr>
+          <w:lang w:val="az-Latn-AZ"/>
+        </w:rPr>
+      </w:pPr>
+    </w:p>
+    <w:p>
+      <w:pPr>
+        <w:pStyle w:val="a3"/>
         <w:ind w:left="1080"/>
         <w:rPr>
           <w:lang w:val="az-Latn-AZ"/>
@@ -822,7 +921,16 @@
     </w:p>
     <w:p>
       <w:pPr>
-        <w:pStyle w:val="ListParagraph"/>
+        <w:pStyle w:val="a3"/>
+        <w:ind w:left="1080"/>
+        <w:rPr>
+          <w:lang w:val="az-Latn-AZ"/>
+        </w:rPr>
+      </w:pPr>
+    </w:p>
+    <w:p>
+      <w:pPr>
+        <w:pStyle w:val="a3"/>
         <w:ind w:left="1080"/>
         <w:rPr>
           <w:lang w:val="az-Latn-AZ"/>
@@ -837,7 +945,16 @@
     </w:p>
     <w:p>
       <w:pPr>
-        <w:pStyle w:val="ListParagraph"/>
+        <w:pStyle w:val="a3"/>
+        <w:ind w:left="1080"/>
+        <w:rPr>
+          <w:lang w:val="az-Latn-AZ"/>
+        </w:rPr>
+      </w:pPr>
+    </w:p>
+    <w:p>
+      <w:pPr>
+        <w:pStyle w:val="a3"/>
         <w:pBdr>
           <w:top w:val="single" w:sz="6" w:space="1" w:color="auto"/>
           <w:bottom w:val="single" w:sz="6" w:space="1" w:color="auto"/>
@@ -894,16 +1011,16 @@
     </w:p>
     <w:p>
       <w:pPr>
-        <w:pStyle w:val="ListParagraph"/>
-        <w:ind w:left="1080"/>
-        <w:rPr>
-          <w:lang w:val="az-Latn-AZ"/>
-        </w:rPr>
-      </w:pPr>
-    </w:p>
-    <w:p>
-      <w:pPr>
-        <w:pStyle w:val="ListParagraph"/>
+        <w:pStyle w:val="a3"/>
+        <w:ind w:left="1080"/>
+        <w:rPr>
+          <w:lang w:val="az-Latn-AZ"/>
+        </w:rPr>
+      </w:pPr>
+    </w:p>
+    <w:p>
+      <w:pPr>
+        <w:pStyle w:val="a3"/>
         <w:ind w:left="1080"/>
         <w:rPr>
           <w:lang w:val="az-Latn-AZ"/>
@@ -918,16 +1035,16 @@
     </w:p>
     <w:p>
       <w:pPr>
-        <w:pStyle w:val="ListParagraph"/>
-        <w:ind w:left="1080"/>
-        <w:rPr>
-          <w:lang w:val="az-Latn-AZ"/>
-        </w:rPr>
-      </w:pPr>
-    </w:p>
-    <w:p>
-      <w:pPr>
-        <w:pStyle w:val="ListParagraph"/>
+        <w:pStyle w:val="a3"/>
+        <w:ind w:left="1080"/>
+        <w:rPr>
+          <w:lang w:val="az-Latn-AZ"/>
+        </w:rPr>
+      </w:pPr>
+    </w:p>
+    <w:p>
+      <w:pPr>
+        <w:pStyle w:val="a3"/>
         <w:ind w:left="1080"/>
         <w:rPr>
           <w:b/>
@@ -990,7 +1107,7 @@
     </w:p>
     <w:p>
       <w:pPr>
-        <w:pStyle w:val="ListParagraph"/>
+        <w:pStyle w:val="a3"/>
         <w:ind w:left="1080"/>
         <w:rPr>
           <w:lang w:val="az-Latn-AZ"/>
@@ -1038,7 +1155,16 @@
     </w:p>
     <w:p>
       <w:pPr>
-        <w:pStyle w:val="ListParagraph"/>
+        <w:pStyle w:val="a3"/>
+        <w:ind w:left="1080"/>
+        <w:rPr>
+          <w:lang w:val="az-Latn-AZ"/>
+        </w:rPr>
+      </w:pPr>
+    </w:p>
+    <w:p>
+      <w:pPr>
+        <w:pStyle w:val="a3"/>
         <w:ind w:left="1080"/>
         <w:rPr>
           <w:lang w:val="az-Latn-AZ"/>
@@ -1077,7 +1203,16 @@
     </w:p>
     <w:p>
       <w:pPr>
-        <w:pStyle w:val="ListParagraph"/>
+        <w:pStyle w:val="a3"/>
+        <w:ind w:left="1080"/>
+        <w:rPr>
+          <w:lang w:val="az-Latn-AZ"/>
+        </w:rPr>
+      </w:pPr>
+    </w:p>
+    <w:p>
+      <w:pPr>
+        <w:pStyle w:val="a3"/>
         <w:ind w:left="1080"/>
         <w:rPr>
           <w:lang w:val="az-Latn-AZ"/>
@@ -1116,7 +1251,16 @@
     </w:p>
     <w:p>
       <w:pPr>
-        <w:pStyle w:val="ListParagraph"/>
+        <w:pStyle w:val="a3"/>
+        <w:ind w:left="1080"/>
+        <w:rPr>
+          <w:lang w:val="az-Latn-AZ"/>
+        </w:rPr>
+      </w:pPr>
+    </w:p>
+    <w:p>
+      <w:pPr>
+        <w:pStyle w:val="a3"/>
         <w:ind w:left="1080"/>
         <w:rPr>
           <w:lang w:val="az-Latn-AZ"/>
@@ -1137,7 +1281,16 @@
     </w:p>
     <w:p>
       <w:pPr>
-        <w:pStyle w:val="ListParagraph"/>
+        <w:pStyle w:val="a3"/>
+        <w:ind w:left="1080"/>
+        <w:rPr>
+          <w:lang w:val="az-Latn-AZ"/>
+        </w:rPr>
+      </w:pPr>
+    </w:p>
+    <w:p>
+      <w:pPr>
+        <w:pStyle w:val="a3"/>
         <w:ind w:left="1080"/>
         <w:rPr>
           <w:lang w:val="az-Latn-AZ"/>
@@ -1226,16 +1379,17 @@
     </w:p>
     <w:p>
       <w:pPr>
-        <w:pStyle w:val="ListParagraph"/>
-        <w:ind w:left="1080"/>
-        <w:rPr>
-          <w:lang w:val="az-Latn-AZ"/>
-        </w:rPr>
-      </w:pPr>
-      <w:r>
-        <w:rPr>
-          <w:lang w:val="az-Latn-AZ"/>
-        </w:rPr>
+        <w:pStyle w:val="a3"/>
+        <w:ind w:left="1080"/>
+        <w:rPr>
+          <w:lang w:val="az-Latn-AZ"/>
+        </w:rPr>
+      </w:pPr>
+      <w:r>
+        <w:rPr>
+          <w:lang w:val="az-Latn-AZ"/>
+        </w:rPr>
+        <w:lastRenderedPageBreak/>
         <w:t>23)</w:t>
       </w:r>
       <w:r>
@@ -1247,7 +1401,16 @@
     </w:p>
     <w:p>
       <w:pPr>
-        <w:pStyle w:val="ListParagraph"/>
+        <w:pStyle w:val="a3"/>
+        <w:ind w:left="1080"/>
+        <w:rPr>
+          <w:lang w:val="az-Latn-AZ"/>
+        </w:rPr>
+      </w:pPr>
+    </w:p>
+    <w:p>
+      <w:pPr>
+        <w:pStyle w:val="a3"/>
         <w:ind w:left="1080"/>
         <w:rPr>
           <w:lang w:val="az-Latn-AZ"/>
@@ -1281,7 +1444,16 @@
     </w:p>
     <w:p>
       <w:pPr>
-        <w:pStyle w:val="ListParagraph"/>
+        <w:pStyle w:val="a3"/>
+        <w:ind w:left="1080"/>
+        <w:rPr>
+          <w:lang w:val="az-Latn-AZ"/>
+        </w:rPr>
+      </w:pPr>
+    </w:p>
+    <w:p>
+      <w:pPr>
+        <w:pStyle w:val="a3"/>
         <w:ind w:left="1080"/>
         <w:rPr>
           <w:lang w:val="az-Latn-AZ"/>
@@ -1302,7 +1474,7 @@
     </w:p>
     <w:p>
       <w:pPr>
-        <w:pStyle w:val="ListParagraph"/>
+        <w:pStyle w:val="a3"/>
         <w:ind w:left="1080"/>
         <w:rPr>
           <w:lang w:val="az-Latn-AZ"/>
@@ -1313,16 +1485,590 @@
     </w:p>
     <w:p>
       <w:pPr>
-        <w:pStyle w:val="ListParagraph"/>
-        <w:ind w:left="1080"/>
-        <w:rPr>
-          <w:lang w:val="az-Latn-AZ"/>
-        </w:rPr>
-      </w:pPr>
-      <w:r>
-        <w:rPr>
-          <w:lang w:val="az-Latn-AZ"/>
-        </w:rPr>
+        <w:pStyle w:val="a3"/>
+        <w:rPr>
+          <w:b/>
+          <w:sz w:val="44"/>
+          <w:szCs w:val="44"/>
+          <w:lang w:val="az-Latn-AZ"/>
+        </w:rPr>
+      </w:pPr>
+      <w:r>
+        <w:rPr>
+          <w:b/>
+          <w:sz w:val="44"/>
+          <w:szCs w:val="44"/>
+          <w:lang w:val="az-Latn-AZ"/>
+        </w:rPr>
+        <w:t>Pre-Intermediate</w:t>
+      </w:r>
+      <w:r>
+        <w:rPr>
+          <w:b/>
+          <w:sz w:val="44"/>
+          <w:szCs w:val="44"/>
+          <w:lang w:val="az-Latn-AZ"/>
+        </w:rPr>
+        <w:t xml:space="preserve"> </w:t>
+      </w:r>
+      <w:r>
+        <w:rPr>
+          <w:b/>
+          <w:sz w:val="44"/>
+          <w:szCs w:val="44"/>
+          <w:lang w:val="az-Latn-AZ"/>
+        </w:rPr>
+        <w:t xml:space="preserve"> Level questions:</w:t>
+      </w:r>
+    </w:p>
+    <w:p>
+      <w:pPr>
+        <w:pStyle w:val="a3"/>
+        <w:ind w:left="1080"/>
+        <w:rPr>
+          <w:lang w:val="az-Latn-AZ"/>
+        </w:rPr>
+      </w:pPr>
+    </w:p>
+    <w:p>
+      <w:pPr>
+        <w:rPr>
+          <w:b/>
+          <w:i/>
+          <w:u w:val="single"/>
+          <w:lang w:val="az-Latn-AZ"/>
+        </w:rPr>
+      </w:pPr>
+      <w:r>
+        <w:rPr>
+          <w:b/>
+          <w:i/>
+          <w:u w:val="single"/>
+          <w:lang w:val="az-Latn-AZ"/>
+        </w:rPr>
+        <w:t xml:space="preserve">                </w:t>
+      </w:r>
+      <w:r>
+        <w:rPr>
+          <w:b/>
+          <w:i/>
+          <w:color w:val="FF0000"/>
+          <w:u w:val="single"/>
+          <w:lang w:val="az-Latn-AZ"/>
+        </w:rPr>
+        <w:t>678,”Freelance”,</w:t>
+      </w:r>
+      <w:r>
+        <w:rPr>
+          <w:b/>
+          <w:i/>
+          <w:color w:val="FF0000"/>
+          <w:u w:val="single"/>
+          <w:lang w:val="az-Latn-AZ"/>
+        </w:rPr>
+        <w:t xml:space="preserve"> [99,21, [99,12,456,</w:t>
+      </w:r>
+      <w:r>
+        <w:rPr>
+          <w:b/>
+          <w:i/>
+          <w:color w:val="FF0000"/>
+          <w:u w:val="single"/>
+          <w:lang w:val="az-Latn-AZ"/>
+        </w:rPr>
+        <w:t>[“Simon”,”Holly”],</w:t>
+      </w:r>
+      <w:r>
+        <w:rPr>
+          <w:b/>
+          <w:i/>
+          <w:color w:val="FF0000"/>
+          <w:u w:val="single"/>
+          <w:lang w:val="az-Latn-AZ"/>
+        </w:rPr>
+        <w:t>78,34] ,45,67],</w:t>
+      </w:r>
+      <w:r>
+        <w:rPr>
+          <w:b/>
+          <w:i/>
+          <w:color w:val="FF0000"/>
+          <w:u w:val="single"/>
+          <w:lang w:val="az-Latn-AZ"/>
+        </w:rPr>
+        <w:t xml:space="preserve">45,67,89,”Raymond”,23,true,”Michael”, “Joseph”,545,188 və 293 </w:t>
+      </w:r>
+      <w:r>
+        <w:rPr>
+          <w:b/>
+          <w:i/>
+          <w:u w:val="single"/>
+          <w:lang w:val="az-Latn-AZ"/>
+        </w:rPr>
+        <w:t xml:space="preserve">kimi məlumatları saxlayan </w:t>
+      </w:r>
+      <w:r>
+        <w:rPr>
+          <w:b/>
+          <w:i/>
+          <w:u w:val="single"/>
+          <w:lang w:val="az-Latn-AZ"/>
+        </w:rPr>
+        <w:t>altmassivi olan</w:t>
+      </w:r>
+      <w:r>
+        <w:rPr>
+          <w:b/>
+          <w:i/>
+          <w:u w:val="single"/>
+          <w:lang w:val="az-Latn-AZ"/>
+        </w:rPr>
+        <w:t xml:space="preserve"> massivimiz var. Bu və bənzəri </w:t>
+      </w:r>
+      <w:r>
+        <w:rPr>
+          <w:b/>
+          <w:i/>
+          <w:u w:val="single"/>
+          <w:lang w:val="az-Latn-AZ"/>
+        </w:rPr>
+        <w:t xml:space="preserve"> istənilən dərinlikli </w:t>
+      </w:r>
+      <w:r>
+        <w:rPr>
+          <w:b/>
+          <w:i/>
+          <w:u w:val="single"/>
+          <w:lang w:val="az-Latn-AZ"/>
+        </w:rPr>
+        <w:t>çoxmərtəbəli</w:t>
+      </w:r>
+      <w:r>
+        <w:rPr>
+          <w:b/>
+          <w:i/>
+          <w:u w:val="single"/>
+          <w:lang w:val="az-Latn-AZ"/>
+        </w:rPr>
+        <w:t xml:space="preserve"> massiv üçün</w:t>
+      </w:r>
+      <w:r>
+        <w:rPr>
+          <w:b/>
+          <w:i/>
+          <w:u w:val="single"/>
+          <w:lang w:val="az-Latn-AZ"/>
+        </w:rPr>
+        <w:t xml:space="preserve"> REKURSİV FORMADA </w:t>
+      </w:r>
+      <w:r>
+        <w:rPr>
+          <w:b/>
+          <w:i/>
+          <w:u w:val="single"/>
+          <w:lang w:val="az-Latn-AZ"/>
+        </w:rPr>
+        <w:t>olmaq şərtilə</w:t>
+      </w:r>
+    </w:p>
+    <w:p>
+      <w:pPr>
+        <w:rPr>
+          <w:lang w:val="az-Latn-AZ"/>
+        </w:rPr>
+      </w:pPr>
+      <w:r>
+        <w:rPr>
+          <w:lang w:val="az-Latn-AZ"/>
+        </w:rPr>
+        <w:t xml:space="preserve">                 </w:t>
+      </w:r>
+      <w:r>
+        <w:rPr>
+          <w:lang w:val="az-Latn-AZ"/>
+        </w:rPr>
+        <w:t xml:space="preserve"> </w:t>
+      </w:r>
+      <w:r>
+        <w:rPr>
+          <w:lang w:val="az-Latn-AZ"/>
+        </w:rPr>
+        <w:t xml:space="preserve"> </w:t>
+      </w:r>
+      <w:r>
+        <w:rPr>
+          <w:lang w:val="az-Latn-AZ"/>
+        </w:rPr>
+        <w:t xml:space="preserve">  </w:t>
+      </w:r>
+      <w:r>
+        <w:rPr>
+          <w:lang w:val="az-Latn-AZ"/>
+        </w:rPr>
+        <w:t xml:space="preserve"> 1)Massivdəki ədədlərin cəmini tapın</w:t>
+      </w:r>
+    </w:p>
+    <w:p>
+      <w:pPr>
+        <w:rPr>
+          <w:lang w:val="az-Latn-AZ"/>
+        </w:rPr>
+      </w:pPr>
+      <w:r>
+        <w:rPr>
+          <w:lang w:val="az-Latn-AZ"/>
+        </w:rPr>
+        <w:t xml:space="preserve">                   </w:t>
+      </w:r>
+      <w:r>
+        <w:rPr>
+          <w:lang w:val="az-Latn-AZ"/>
+        </w:rPr>
+        <w:t xml:space="preserve">  </w:t>
+      </w:r>
+      <w:r>
+        <w:rPr>
+          <w:lang w:val="az-Latn-AZ"/>
+        </w:rPr>
+        <w:t>2)</w:t>
+      </w:r>
+      <w:r>
+        <w:rPr>
+          <w:lang w:val="az-Latn-AZ"/>
+        </w:rPr>
+        <w:t>Massivdəki ədədlərin ədədi ortasını tapın</w:t>
+      </w:r>
+    </w:p>
+    <w:p>
+      <w:pPr>
+        <w:rPr>
+          <w:lang w:val="az-Latn-AZ"/>
+        </w:rPr>
+      </w:pPr>
+      <w:r>
+        <w:rPr>
+          <w:lang w:val="az-Latn-AZ"/>
+        </w:rPr>
+        <w:t xml:space="preserve">                   </w:t>
+      </w:r>
+      <w:r>
+        <w:rPr>
+          <w:lang w:val="az-Latn-AZ"/>
+        </w:rPr>
+        <w:t xml:space="preserve"> </w:t>
+      </w:r>
+      <w:r>
+        <w:rPr>
+          <w:lang w:val="az-Latn-AZ"/>
+        </w:rPr>
+        <w:t xml:space="preserve"> 3)</w:t>
+      </w:r>
+      <w:r>
+        <w:rPr>
+          <w:lang w:val="az-Latn-AZ"/>
+        </w:rPr>
+        <w:t>Massivdəki ədədlərin sayını tapın</w:t>
+      </w:r>
+    </w:p>
+    <w:p>
+      <w:pPr>
+        <w:pStyle w:val="a3"/>
+        <w:ind w:left="1080"/>
+        <w:rPr>
+          <w:lang w:val="az-Latn-AZ"/>
+        </w:rPr>
+      </w:pPr>
+      <w:r>
+        <w:rPr>
+          <w:lang w:val="az-Latn-AZ"/>
+        </w:rPr>
+        <w:t>4</w:t>
+      </w:r>
+      <w:r>
+        <w:rPr>
+          <w:lang w:val="az-Latn-AZ"/>
+        </w:rPr>
+        <w:t>) Massivdəki sözlərin sayını tapın</w:t>
+      </w:r>
+    </w:p>
+    <w:p>
+      <w:pPr>
+        <w:pStyle w:val="a3"/>
+        <w:ind w:left="1080"/>
+        <w:rPr>
+          <w:lang w:val="az-Latn-AZ"/>
+        </w:rPr>
+      </w:pPr>
+    </w:p>
+    <w:p>
+      <w:pPr>
+        <w:pStyle w:val="a3"/>
+        <w:ind w:left="1080"/>
+        <w:rPr>
+          <w:lang w:val="az-Latn-AZ"/>
+        </w:rPr>
+      </w:pPr>
+      <w:r>
+        <w:rPr>
+          <w:lang w:val="az-Latn-AZ"/>
+        </w:rPr>
+        <w:t>5</w:t>
+      </w:r>
+      <w:r>
+        <w:rPr>
+          <w:lang w:val="az-Latn-AZ"/>
+        </w:rPr>
+        <w:t>)Massivdəki sözləri və onların hərfləri sayını göstərin. Misal : Freelance – 9 hərf</w:t>
+      </w:r>
+    </w:p>
+    <w:p>
+      <w:pPr>
+        <w:pStyle w:val="a3"/>
+        <w:ind w:left="1080"/>
+        <w:rPr>
+          <w:lang w:val="az-Latn-AZ"/>
+        </w:rPr>
+      </w:pPr>
+    </w:p>
+    <w:p>
+      <w:pPr>
+        <w:pStyle w:val="a3"/>
+        <w:ind w:left="1080"/>
+        <w:rPr>
+          <w:lang w:val="az-Latn-AZ"/>
+        </w:rPr>
+      </w:pPr>
+      <w:r>
+        <w:rPr>
+          <w:lang w:val="az-Latn-AZ"/>
+        </w:rPr>
+        <w:t>6</w:t>
+      </w:r>
+      <w:r>
+        <w:rPr>
+          <w:lang w:val="az-Latn-AZ"/>
+        </w:rPr>
+        <w:t>)Massivdəki sözlərin hərflərini 16liq say sistemində göstərin</w:t>
+      </w:r>
+    </w:p>
+    <w:p>
+      <w:pPr>
+        <w:pStyle w:val="a3"/>
+        <w:ind w:left="1080"/>
+        <w:rPr>
+          <w:lang w:val="az-Latn-AZ"/>
+        </w:rPr>
+      </w:pPr>
+    </w:p>
+    <w:p>
+      <w:pPr>
+        <w:pStyle w:val="a3"/>
+        <w:ind w:left="1080"/>
+        <w:rPr>
+          <w:lang w:val="az-Latn-AZ"/>
+        </w:rPr>
+      </w:pPr>
+      <w:r>
+        <w:rPr>
+          <w:lang w:val="az-Latn-AZ"/>
+        </w:rPr>
+        <w:t>7</w:t>
+      </w:r>
+      <w:r>
+        <w:rPr>
+          <w:lang w:val="az-Latn-AZ"/>
+        </w:rPr>
+        <w:t>)Massivdəki sözləri tərsinə yazın</w:t>
+      </w:r>
+    </w:p>
+    <w:p>
+      <w:pPr>
+        <w:pStyle w:val="a3"/>
+        <w:ind w:left="1080"/>
+        <w:rPr>
+          <w:lang w:val="az-Latn-AZ"/>
+        </w:rPr>
+      </w:pPr>
+    </w:p>
+    <w:p>
+      <w:pPr>
+        <w:pStyle w:val="a3"/>
+        <w:ind w:left="1080"/>
+        <w:rPr>
+          <w:lang w:val="az-Latn-AZ"/>
+        </w:rPr>
+      </w:pPr>
+      <w:r>
+        <w:rPr>
+          <w:lang w:val="az-Latn-AZ"/>
+        </w:rPr>
+        <w:t>8</w:t>
+      </w:r>
+      <w:r>
+        <w:rPr>
+          <w:lang w:val="az-Latn-AZ"/>
+        </w:rPr>
+        <w:t>)Massivdəki sözlərin hər birində iştirak edən saitləri tapın</w:t>
+      </w:r>
+    </w:p>
+    <w:p>
+      <w:pPr>
+        <w:pStyle w:val="a3"/>
+        <w:ind w:left="1080"/>
+        <w:rPr>
+          <w:lang w:val="az-Latn-AZ"/>
+        </w:rPr>
+      </w:pPr>
+    </w:p>
+    <w:p>
+      <w:pPr>
+        <w:pStyle w:val="a3"/>
+        <w:ind w:left="1080"/>
+        <w:rPr>
+          <w:lang w:val="az-Latn-AZ"/>
+        </w:rPr>
+      </w:pPr>
+      <w:r>
+        <w:rPr>
+          <w:lang w:val="az-Latn-AZ"/>
+        </w:rPr>
+        <w:t>9</w:t>
+      </w:r>
+      <w:r>
+        <w:rPr>
+          <w:lang w:val="az-Latn-AZ"/>
+        </w:rPr>
+        <w:t>)Massivdəki bütün böyük hərfləri kiçik, kiçik hərfləri böyük hərflə əvəzləyin</w:t>
+      </w:r>
+    </w:p>
+    <w:p>
+      <w:pPr>
+        <w:pStyle w:val="a3"/>
+        <w:ind w:left="1080"/>
+        <w:rPr>
+          <w:lang w:val="az-Latn-AZ"/>
+        </w:rPr>
+      </w:pPr>
+    </w:p>
+    <w:p>
+      <w:pPr>
+        <w:pStyle w:val="a3"/>
+        <w:pBdr>
+          <w:bottom w:val="single" w:sz="6" w:space="1" w:color="auto"/>
+        </w:pBdr>
+        <w:ind w:left="1080"/>
+        <w:rPr>
+          <w:lang w:val="az-Latn-AZ"/>
+        </w:rPr>
+      </w:pPr>
+      <w:r>
+        <w:rPr>
+          <w:lang w:val="az-Latn-AZ"/>
+        </w:rPr>
+        <w:t>10</w:t>
+      </w:r>
+      <w:r>
+        <w:rPr>
+          <w:lang w:val="az-Latn-AZ"/>
+        </w:rPr>
+        <w:t xml:space="preserve">)Massivdə iştirak edən bütün sözlərdəki UNİKAL saitləri göstərin. </w:t>
+      </w:r>
+    </w:p>
+    <w:p>
+      <w:pPr>
+        <w:pStyle w:val="a3"/>
+        <w:pBdr>
+          <w:bottom w:val="single" w:sz="6" w:space="1" w:color="auto"/>
+        </w:pBdr>
+        <w:ind w:left="1080"/>
+        <w:rPr>
+          <w:lang w:val="az-Latn-AZ"/>
+        </w:rPr>
+      </w:pPr>
+    </w:p>
+    <w:p>
+      <w:pPr>
+        <w:pStyle w:val="a3"/>
+        <w:ind w:left="1080"/>
+        <w:rPr>
+          <w:lang w:val="az-Latn-AZ"/>
+        </w:rPr>
+      </w:pPr>
+      <w:r>
+        <w:rPr>
+          <w:lang w:val="az-Latn-AZ"/>
+        </w:rPr>
+        <w:t>11)Faktorialı iterativ yolla hesablayan( for və while ilə) funksiya yaradın</w:t>
+      </w:r>
+    </w:p>
+    <w:p>
+      <w:pPr>
+        <w:pStyle w:val="a3"/>
+        <w:ind w:left="1080"/>
+        <w:rPr>
+          <w:lang w:val="az-Latn-AZ"/>
+        </w:rPr>
+      </w:pPr>
+    </w:p>
+    <w:p>
+      <w:pPr>
+        <w:pStyle w:val="a3"/>
+        <w:ind w:left="1080"/>
+        <w:rPr>
+          <w:lang w:val="az-Latn-AZ"/>
+        </w:rPr>
+      </w:pPr>
+      <w:r>
+        <w:rPr>
+          <w:lang w:val="az-Latn-AZ"/>
+        </w:rPr>
+        <w:t>12)</w:t>
+      </w:r>
+      <w:r>
+        <w:rPr>
+          <w:lang w:val="az-Latn-AZ"/>
+        </w:rPr>
+        <w:t>Faktorialı rekursiv formada hesablayan funksiya yaradın</w:t>
+      </w:r>
+    </w:p>
+    <w:p>
+      <w:pPr>
+        <w:pStyle w:val="a3"/>
+        <w:ind w:left="1080"/>
+        <w:rPr>
+          <w:lang w:val="az-Latn-AZ"/>
+        </w:rPr>
+      </w:pPr>
+    </w:p>
+    <w:p>
+      <w:pPr>
+        <w:rPr>
+          <w:lang w:val="az-Latn-AZ"/>
+        </w:rPr>
+      </w:pPr>
+    </w:p>
+    <w:p>
+      <w:pPr>
+        <w:pStyle w:val="a3"/>
+        <w:ind w:left="1080"/>
+        <w:rPr>
+          <w:lang w:val="az-Latn-AZ"/>
+        </w:rPr>
+      </w:pPr>
+    </w:p>
+    <w:p>
+      <w:pPr>
+        <w:pStyle w:val="a3"/>
+        <w:ind w:left="1080"/>
+        <w:rPr>
+          <w:lang w:val="az-Latn-AZ"/>
+        </w:rPr>
+      </w:pPr>
+      <w:r>
+        <w:rPr>
+          <w:lang w:val="az-Latn-AZ"/>
+        </w:rPr>
+        <w:lastRenderedPageBreak/>
         <w:t xml:space="preserve">     </w:t>
       </w:r>
     </w:p>
@@ -1364,8 +2110,8 @@
 </file>
 
 <file path=word/numbering.xml><?xml version="1.0" encoding="utf-8"?>
-<w:numbering xmlns:wpc="http://schemas.microsoft.com/office/word/2010/wordprocessingCanvas" xmlns:mc="http://schemas.openxmlformats.org/markup-compatibility/2006" xmlns:o="urn:schemas-microsoft-com:office:office" xmlns:r="http://schemas.openxmlformats.org/officeDocument/2006/relationships" xmlns:m="http://schemas.openxmlformats.org/officeDocument/2006/math" xmlns:v="urn:schemas-microsoft-com:vml" xmlns:wp14="http://schemas.microsoft.com/office/word/2010/wordprocessingDrawing" xmlns:wp="http://schemas.openxmlformats.org/drawingml/2006/wordprocessingDrawing" xmlns:w10="urn:schemas-microsoft-com:office:word" xmlns:w="http://schemas.openxmlformats.org/wordprocessingml/2006/main" xmlns:w14="http://schemas.microsoft.com/office/word/2010/wordml" xmlns:wpg="http://schemas.microsoft.com/office/word/2010/wordprocessingGroup" xmlns:wpi="http://schemas.microsoft.com/office/word/2010/wordprocessingInk" xmlns:wne="http://schemas.microsoft.com/office/word/2006/wordml" xmlns:wps="http://schemas.microsoft.com/office/word/2010/wordprocessingShape" mc:Ignorable="w14 wp14">
-  <w:abstractNum w:abstractNumId="0">
+<w:numbering xmlns:wpc="http://schemas.microsoft.com/office/word/2010/wordprocessingCanvas" xmlns:cx="http://schemas.microsoft.com/office/drawing/2014/chartex" xmlns:cx1="http://schemas.microsoft.com/office/drawing/2015/9/8/chartex" xmlns:mc="http://schemas.openxmlformats.org/markup-compatibility/2006" xmlns:o="urn:schemas-microsoft-com:office:office" xmlns:r="http://schemas.openxmlformats.org/officeDocument/2006/relationships" xmlns:m="http://schemas.openxmlformats.org/officeDocument/2006/math" xmlns:v="urn:schemas-microsoft-com:vml" xmlns:wp14="http://schemas.microsoft.com/office/word/2010/wordprocessingDrawing" xmlns:wp="http://schemas.openxmlformats.org/drawingml/2006/wordprocessingDrawing" xmlns:w10="urn:schemas-microsoft-com:office:word" xmlns:w="http://schemas.openxmlformats.org/wordprocessingml/2006/main" xmlns:w14="http://schemas.microsoft.com/office/word/2010/wordml" xmlns:w15="http://schemas.microsoft.com/office/word/2012/wordml" xmlns:w16se="http://schemas.microsoft.com/office/word/2015/wordml/symex" xmlns:wpg="http://schemas.microsoft.com/office/word/2010/wordprocessingGroup" xmlns:wpi="http://schemas.microsoft.com/office/word/2010/wordprocessingInk" xmlns:wne="http://schemas.microsoft.com/office/word/2006/wordml" xmlns:wps="http://schemas.microsoft.com/office/word/2010/wordprocessingShape" mc:Ignorable="w14 w15 w16se wp14">
+  <w:abstractNum w:abstractNumId="0" w15:restartNumberingAfterBreak="0">
     <w:nsid w:val="417E4C15"/>
     <w:multiLevelType w:val="hybridMultilevel"/>
     <w:tmpl w:val="7284BCE6"/>
@@ -1478,7 +2224,7 @@
       </w:rPr>
     </w:lvl>
   </w:abstractNum>
-  <w:abstractNum w:abstractNumId="1">
+  <w:abstractNum w:abstractNumId="1" w15:restartNumberingAfterBreak="0">
     <w:nsid w:val="6E3835BA"/>
     <w:multiLevelType w:val="hybridMultilevel"/>
     <w:tmpl w:val="C418693C"/>
@@ -1577,7 +2323,7 @@
 </file>
 
 <file path=word/styles.xml><?xml version="1.0" encoding="utf-8"?>
-<w:styles xmlns:mc="http://schemas.openxmlformats.org/markup-compatibility/2006" xmlns:r="http://schemas.openxmlformats.org/officeDocument/2006/relationships" xmlns:w="http://schemas.openxmlformats.org/wordprocessingml/2006/main" xmlns:w14="http://schemas.microsoft.com/office/word/2010/wordml" mc:Ignorable="w14">
+<w:styles xmlns:mc="http://schemas.openxmlformats.org/markup-compatibility/2006" xmlns:r="http://schemas.openxmlformats.org/officeDocument/2006/relationships" xmlns:w="http://schemas.openxmlformats.org/wordprocessingml/2006/main" xmlns:w14="http://schemas.microsoft.com/office/word/2010/wordml" xmlns:w15="http://schemas.microsoft.com/office/word/2012/wordml" xmlns:w16se="http://schemas.microsoft.com/office/word/2015/wordml/symex" mc:Ignorable="w14 w15 w16se">
   <w:docDefaults>
     <w:rPrDefault>
       <w:rPr>
@@ -1593,156 +2339,390 @@
       </w:pPr>
     </w:pPrDefault>
   </w:docDefaults>
-  <w:latentStyles w:defLockedState="0" w:defUIPriority="99" w:defSemiHidden="1" w:defUnhideWhenUsed="1" w:defQFormat="0" w:count="267">
-    <w:lsdException w:name="Normal" w:semiHidden="0" w:uiPriority="0" w:unhideWhenUsed="0" w:qFormat="1"/>
-    <w:lsdException w:name="heading 1" w:semiHidden="0" w:uiPriority="9" w:unhideWhenUsed="0" w:qFormat="1"/>
-    <w:lsdException w:name="heading 2" w:uiPriority="9" w:qFormat="1"/>
-    <w:lsdException w:name="heading 3" w:uiPriority="9" w:qFormat="1"/>
-    <w:lsdException w:name="heading 4" w:uiPriority="9" w:qFormat="1"/>
-    <w:lsdException w:name="heading 5" w:uiPriority="9" w:qFormat="1"/>
-    <w:lsdException w:name="heading 6" w:uiPriority="9" w:qFormat="1"/>
-    <w:lsdException w:name="heading 7" w:uiPriority="9" w:qFormat="1"/>
-    <w:lsdException w:name="heading 8" w:uiPriority="9" w:qFormat="1"/>
-    <w:lsdException w:name="heading 9" w:uiPriority="9" w:qFormat="1"/>
-    <w:lsdException w:name="toc 1" w:uiPriority="39"/>
-    <w:lsdException w:name="toc 2" w:uiPriority="39"/>
-    <w:lsdException w:name="toc 3" w:uiPriority="39"/>
-    <w:lsdException w:name="toc 4" w:uiPriority="39"/>
-    <w:lsdException w:name="toc 5" w:uiPriority="39"/>
-    <w:lsdException w:name="toc 6" w:uiPriority="39"/>
-    <w:lsdException w:name="toc 7" w:uiPriority="39"/>
-    <w:lsdException w:name="toc 8" w:uiPriority="39"/>
-    <w:lsdException w:name="toc 9" w:uiPriority="39"/>
-    <w:lsdException w:name="caption" w:uiPriority="35" w:qFormat="1"/>
-    <w:lsdException w:name="Title" w:semiHidden="0" w:uiPriority="10" w:unhideWhenUsed="0" w:qFormat="1"/>
-    <w:lsdException w:name="Default Paragraph Font" w:uiPriority="1"/>
-    <w:lsdException w:name="Subtitle" w:semiHidden="0" w:uiPriority="11" w:unhideWhenUsed="0" w:qFormat="1"/>
-    <w:lsdException w:name="Strong" w:semiHidden="0" w:uiPriority="22" w:unhideWhenUsed="0" w:qFormat="1"/>
-    <w:lsdException w:name="Emphasis" w:semiHidden="0" w:uiPriority="20" w:unhideWhenUsed="0" w:qFormat="1"/>
-    <w:lsdException w:name="Table Grid" w:semiHidden="0" w:uiPriority="39" w:unhideWhenUsed="0"/>
-    <w:lsdException w:name="Placeholder Text" w:unhideWhenUsed="0"/>
-    <w:lsdException w:name="No Spacing" w:semiHidden="0" w:uiPriority="1" w:unhideWhenUsed="0" w:qFormat="1"/>
-    <w:lsdException w:name="Light Shading" w:semiHidden="0" w:uiPriority="60" w:unhideWhenUsed="0"/>
-    <w:lsdException w:name="Light List" w:semiHidden="0" w:uiPriority="61" w:unhideWhenUsed="0"/>
-    <w:lsdException w:name="Light Grid" w:semiHidden="0" w:uiPriority="62" w:unhideWhenUsed="0"/>
-    <w:lsdException w:name="Medium Shading 1" w:semiHidden="0" w:uiPriority="63" w:unhideWhenUsed="0"/>
-    <w:lsdException w:name="Medium Shading 2" w:semiHidden="0" w:uiPriority="64" w:unhideWhenUsed="0"/>
-    <w:lsdException w:name="Medium List 1" w:semiHidden="0" w:uiPriority="65" w:unhideWhenUsed="0"/>
-    <w:lsdException w:name="Medium List 2" w:semiHidden="0" w:uiPriority="66" w:unhideWhenUsed="0"/>
-    <w:lsdException w:name="Medium Grid 1" w:semiHidden="0" w:uiPriority="67" w:unhideWhenUsed="0"/>
-    <w:lsdException w:name="Medium Grid 2" w:semiHidden="0" w:uiPriority="68" w:unhideWhenUsed="0"/>
-    <w:lsdException w:name="Medium Grid 3" w:semiHidden="0" w:uiPriority="69" w:unhideWhenUsed="0"/>
-    <w:lsdException w:name="Dark List" w:semiHidden="0" w:uiPriority="70" w:unhideWhenUsed="0"/>
-    <w:lsdException w:name="Colorful Shading" w:semiHidden="0" w:uiPriority="71" w:unhideWhenUsed="0"/>
-    <w:lsdException w:name="Colorful List" w:semiHidden="0" w:uiPriority="72" w:unhideWhenUsed="0"/>
-    <w:lsdException w:name="Colorful Grid" w:semiHidden="0" w:uiPriority="73" w:unhideWhenUsed="0"/>
-    <w:lsdException w:name="Light Shading Accent 1" w:semiHidden="0" w:uiPriority="60" w:unhideWhenUsed="0"/>
-    <w:lsdException w:name="Light List Accent 1" w:semiHidden="0" w:uiPriority="61" w:unhideWhenUsed="0"/>
-    <w:lsdException w:name="Light Grid Accent 1" w:semiHidden="0" w:uiPriority="62" w:unhideWhenUsed="0"/>
-    <w:lsdException w:name="Medium Shading 1 Accent 1" w:semiHidden="0" w:uiPriority="63" w:unhideWhenUsed="0"/>
-    <w:lsdException w:name="Medium Shading 2 Accent 1" w:semiHidden="0" w:uiPriority="64" w:unhideWhenUsed="0"/>
-    <w:lsdException w:name="Medium List 1 Accent 1" w:semiHidden="0" w:uiPriority="65" w:unhideWhenUsed="0"/>
-    <w:lsdException w:name="Revision" w:unhideWhenUsed="0"/>
-    <w:lsdException w:name="List Paragraph" w:semiHidden="0" w:uiPriority="34" w:unhideWhenUsed="0" w:qFormat="1"/>
-    <w:lsdException w:name="Quote" w:semiHidden="0" w:uiPriority="29" w:unhideWhenUsed="0" w:qFormat="1"/>
-    <w:lsdException w:name="Intense Quote" w:semiHidden="0" w:uiPriority="30" w:unhideWhenUsed="0" w:qFormat="1"/>
-    <w:lsdException w:name="Medium List 2 Accent 1" w:semiHidden="0" w:uiPriority="66" w:unhideWhenUsed="0"/>
-    <w:lsdException w:name="Medium Grid 1 Accent 1" w:semiHidden="0" w:uiPriority="67" w:unhideWhenUsed="0"/>
-    <w:lsdException w:name="Medium Grid 2 Accent 1" w:semiHidden="0" w:uiPriority="68" w:unhideWhenUsed="0"/>
-    <w:lsdException w:name="Medium Grid 3 Accent 1" w:semiHidden="0" w:uiPriority="69" w:unhideWhenUsed="0"/>
-    <w:lsdException w:name="Dark List Accent 1" w:semiHidden="0" w:uiPriority="70" w:unhideWhenUsed="0"/>
-    <w:lsdException w:name="Colorful Shading Accent 1" w:semiHidden="0" w:uiPriority="71" w:unhideWhenUsed="0"/>
-    <w:lsdException w:name="Colorful List Accent 1" w:semiHidden="0" w:uiPriority="72" w:unhideWhenUsed="0"/>
-    <w:lsdException w:name="Colorful Grid Accent 1" w:semiHidden="0" w:uiPriority="73" w:unhideWhenUsed="0"/>
-    <w:lsdException w:name="Light Shading Accent 2" w:semiHidden="0" w:uiPriority="60" w:unhideWhenUsed="0"/>
-    <w:lsdException w:name="Light List Accent 2" w:semiHidden="0" w:uiPriority="61" w:unhideWhenUsed="0"/>
-    <w:lsdException w:name="Light Grid Accent 2" w:semiHidden="0" w:uiPriority="62" w:unhideWhenUsed="0"/>
-    <w:lsdException w:name="Medium Shading 1 Accent 2" w:semiHidden="0" w:uiPriority="63" w:unhideWhenUsed="0"/>
-    <w:lsdException w:name="Medium Shading 2 Accent 2" w:semiHidden="0" w:uiPriority="64" w:unhideWhenUsed="0"/>
-    <w:lsdException w:name="Medium List 1 Accent 2" w:semiHidden="0" w:uiPriority="65" w:unhideWhenUsed="0"/>
-    <w:lsdException w:name="Medium List 2 Accent 2" w:semiHidden="0" w:uiPriority="66" w:unhideWhenUsed="0"/>
-    <w:lsdException w:name="Medium Grid 1 Accent 2" w:semiHidden="0" w:uiPriority="67" w:unhideWhenUsed="0"/>
-    <w:lsdException w:name="Medium Grid 2 Accent 2" w:semiHidden="0" w:uiPriority="68" w:unhideWhenUsed="0"/>
-    <w:lsdException w:name="Medium Grid 3 Accent 2" w:semiHidden="0" w:uiPriority="69" w:unhideWhenUsed="0"/>
-    <w:lsdException w:name="Dark List Accent 2" w:semiHidden="0" w:uiPriority="70" w:unhideWhenUsed="0"/>
-    <w:lsdException w:name="Colorful Shading Accent 2" w:semiHidden="0" w:uiPriority="71" w:unhideWhenUsed="0"/>
-    <w:lsdException w:name="Colorful List Accent 2" w:semiHidden="0" w:uiPriority="72" w:unhideWhenUsed="0"/>
-    <w:lsdException w:name="Colorful Grid Accent 2" w:semiHidden="0" w:uiPriority="73" w:unhideWhenUsed="0"/>
-    <w:lsdException w:name="Light Shading Accent 3" w:semiHidden="0" w:uiPriority="60" w:unhideWhenUsed="0"/>
-    <w:lsdException w:name="Light List Accent 3" w:semiHidden="0" w:uiPriority="61" w:unhideWhenUsed="0"/>
-    <w:lsdException w:name="Light Grid Accent 3" w:semiHidden="0" w:uiPriority="62" w:unhideWhenUsed="0"/>
-    <w:lsdException w:name="Medium Shading 1 Accent 3" w:semiHidden="0" w:uiPriority="63" w:unhideWhenUsed="0"/>
-    <w:lsdException w:name="Medium Shading 2 Accent 3" w:semiHidden="0" w:uiPriority="64" w:unhideWhenUsed="0"/>
-    <w:lsdException w:name="Medium List 1 Accent 3" w:semiHidden="0" w:uiPriority="65" w:unhideWhenUsed="0"/>
-    <w:lsdException w:name="Medium List 2 Accent 3" w:semiHidden="0" w:uiPriority="66" w:unhideWhenUsed="0"/>
-    <w:lsdException w:name="Medium Grid 1 Accent 3" w:semiHidden="0" w:uiPriority="67" w:unhideWhenUsed="0"/>
-    <w:lsdException w:name="Medium Grid 2 Accent 3" w:semiHidden="0" w:uiPriority="68" w:unhideWhenUsed="0"/>
-    <w:lsdException w:name="Medium Grid 3 Accent 3" w:semiHidden="0" w:uiPriority="69" w:unhideWhenUsed="0"/>
-    <w:lsdException w:name="Dark List Accent 3" w:semiHidden="0" w:uiPriority="70" w:unhideWhenUsed="0"/>
-    <w:lsdException w:name="Colorful Shading Accent 3" w:semiHidden="0" w:uiPriority="71" w:unhideWhenUsed="0"/>
-    <w:lsdException w:name="Colorful List Accent 3" w:semiHidden="0" w:uiPriority="72" w:unhideWhenUsed="0"/>
-    <w:lsdException w:name="Colorful Grid Accent 3" w:semiHidden="0" w:uiPriority="73" w:unhideWhenUsed="0"/>
-    <w:lsdException w:name="Light Shading Accent 4" w:semiHidden="0" w:uiPriority="60" w:unhideWhenUsed="0"/>
-    <w:lsdException w:name="Light List Accent 4" w:semiHidden="0" w:uiPriority="61" w:unhideWhenUsed="0"/>
-    <w:lsdException w:name="Light Grid Accent 4" w:semiHidden="0" w:uiPriority="62" w:unhideWhenUsed="0"/>
-    <w:lsdException w:name="Medium Shading 1 Accent 4" w:semiHidden="0" w:uiPriority="63" w:unhideWhenUsed="0"/>
-    <w:lsdException w:name="Medium Shading 2 Accent 4" w:semiHidden="0" w:uiPriority="64" w:unhideWhenUsed="0"/>
-    <w:lsdException w:name="Medium List 1 Accent 4" w:semiHidden="0" w:uiPriority="65" w:unhideWhenUsed="0"/>
-    <w:lsdException w:name="Medium List 2 Accent 4" w:semiHidden="0" w:uiPriority="66" w:unhideWhenUsed="0"/>
-    <w:lsdException w:name="Medium Grid 1 Accent 4" w:semiHidden="0" w:uiPriority="67" w:unhideWhenUsed="0"/>
-    <w:lsdException w:name="Medium Grid 2 Accent 4" w:semiHidden="0" w:uiPriority="68" w:unhideWhenUsed="0"/>
-    <w:lsdException w:name="Medium Grid 3 Accent 4" w:semiHidden="0" w:uiPriority="69" w:unhideWhenUsed="0"/>
-    <w:lsdException w:name="Dark List Accent 4" w:semiHidden="0" w:uiPriority="70" w:unhideWhenUsed="0"/>
-    <w:lsdException w:name="Colorful Shading Accent 4" w:semiHidden="0" w:uiPriority="71" w:unhideWhenUsed="0"/>
-    <w:lsdException w:name="Colorful List Accent 4" w:semiHidden="0" w:uiPriority="72" w:unhideWhenUsed="0"/>
-    <w:lsdException w:name="Colorful Grid Accent 4" w:semiHidden="0" w:uiPriority="73" w:unhideWhenUsed="0"/>
-    <w:lsdException w:name="Light Shading Accent 5" w:semiHidden="0" w:uiPriority="60" w:unhideWhenUsed="0"/>
-    <w:lsdException w:name="Light List Accent 5" w:semiHidden="0" w:uiPriority="61" w:unhideWhenUsed="0"/>
-    <w:lsdException w:name="Light Grid Accent 5" w:semiHidden="0" w:uiPriority="62" w:unhideWhenUsed="0"/>
-    <w:lsdException w:name="Medium Shading 1 Accent 5" w:semiHidden="0" w:uiPriority="63" w:unhideWhenUsed="0"/>
-    <w:lsdException w:name="Medium Shading 2 Accent 5" w:semiHidden="0" w:uiPriority="64" w:unhideWhenUsed="0"/>
-    <w:lsdException w:name="Medium List 1 Accent 5" w:semiHidden="0" w:uiPriority="65" w:unhideWhenUsed="0"/>
-    <w:lsdException w:name="Medium List 2 Accent 5" w:semiHidden="0" w:uiPriority="66" w:unhideWhenUsed="0"/>
-    <w:lsdException w:name="Medium Grid 1 Accent 5" w:semiHidden="0" w:uiPriority="67" w:unhideWhenUsed="0"/>
-    <w:lsdException w:name="Medium Grid 2 Accent 5" w:semiHidden="0" w:uiPriority="68" w:unhideWhenUsed="0"/>
-    <w:lsdException w:name="Medium Grid 3 Accent 5" w:semiHidden="0" w:uiPriority="69" w:unhideWhenUsed="0"/>
-    <w:lsdException w:name="Dark List Accent 5" w:semiHidden="0" w:uiPriority="70" w:unhideWhenUsed="0"/>
-    <w:lsdException w:name="Colorful Shading Accent 5" w:semiHidden="0" w:uiPriority="71" w:unhideWhenUsed="0"/>
-    <w:lsdException w:name="Colorful List Accent 5" w:semiHidden="0" w:uiPriority="72" w:unhideWhenUsed="0"/>
-    <w:lsdException w:name="Colorful Grid Accent 5" w:semiHidden="0" w:uiPriority="73" w:unhideWhenUsed="0"/>
-    <w:lsdException w:name="Light Shading Accent 6" w:semiHidden="0" w:uiPriority="60" w:unhideWhenUsed="0"/>
-    <w:lsdException w:name="Light List Accent 6" w:semiHidden="0" w:uiPriority="61" w:unhideWhenUsed="0"/>
-    <w:lsdException w:name="Light Grid Accent 6" w:semiHidden="0" w:uiPriority="62" w:unhideWhenUsed="0"/>
-    <w:lsdException w:name="Medium Shading 1 Accent 6" w:semiHidden="0" w:uiPriority="63" w:unhideWhenUsed="0"/>
-    <w:lsdException w:name="Medium Shading 2 Accent 6" w:semiHidden="0" w:uiPriority="64" w:unhideWhenUsed="0"/>
-    <w:lsdException w:name="Medium List 1 Accent 6" w:semiHidden="0" w:uiPriority="65" w:unhideWhenUsed="0"/>
-    <w:lsdException w:name="Medium List 2 Accent 6" w:semiHidden="0" w:uiPriority="66" w:unhideWhenUsed="0"/>
-    <w:lsdException w:name="Medium Grid 1 Accent 6" w:semiHidden="0" w:uiPriority="67" w:unhideWhenUsed="0"/>
-    <w:lsdException w:name="Medium Grid 2 Accent 6" w:semiHidden="0" w:uiPriority="68" w:unhideWhenUsed="0"/>
-    <w:lsdException w:name="Medium Grid 3 Accent 6" w:semiHidden="0" w:uiPriority="69" w:unhideWhenUsed="0"/>
-    <w:lsdException w:name="Dark List Accent 6" w:semiHidden="0" w:uiPriority="70" w:unhideWhenUsed="0"/>
-    <w:lsdException w:name="Colorful Shading Accent 6" w:semiHidden="0" w:uiPriority="71" w:unhideWhenUsed="0"/>
-    <w:lsdException w:name="Colorful List Accent 6" w:semiHidden="0" w:uiPriority="72" w:unhideWhenUsed="0"/>
-    <w:lsdException w:name="Colorful Grid Accent 6" w:semiHidden="0" w:uiPriority="73" w:unhideWhenUsed="0"/>
-    <w:lsdException w:name="Subtle Emphasis" w:semiHidden="0" w:uiPriority="19" w:unhideWhenUsed="0" w:qFormat="1"/>
-    <w:lsdException w:name="Intense Emphasis" w:semiHidden="0" w:uiPriority="21" w:unhideWhenUsed="0" w:qFormat="1"/>
-    <w:lsdException w:name="Subtle Reference" w:semiHidden="0" w:uiPriority="31" w:unhideWhenUsed="0" w:qFormat="1"/>
-    <w:lsdException w:name="Intense Reference" w:semiHidden="0" w:uiPriority="32" w:unhideWhenUsed="0" w:qFormat="1"/>
-    <w:lsdException w:name="Book Title" w:semiHidden="0" w:uiPriority="33" w:unhideWhenUsed="0" w:qFormat="1"/>
-    <w:lsdException w:name="Bibliography" w:uiPriority="37"/>
-    <w:lsdException w:name="TOC Heading" w:uiPriority="39" w:qFormat="1"/>
+  <w:latentStyles w:defLockedState="0" w:defUIPriority="99" w:defSemiHidden="0" w:defUnhideWhenUsed="0" w:defQFormat="0" w:count="371">
+    <w:lsdException w:name="Normal" w:uiPriority="0" w:qFormat="1"/>
+    <w:lsdException w:name="heading 1" w:uiPriority="9" w:qFormat="1"/>
+    <w:lsdException w:name="heading 2" w:semiHidden="1" w:uiPriority="9" w:unhideWhenUsed="1" w:qFormat="1"/>
+    <w:lsdException w:name="heading 3" w:semiHidden="1" w:uiPriority="9" w:unhideWhenUsed="1" w:qFormat="1"/>
+    <w:lsdException w:name="heading 4" w:semiHidden="1" w:uiPriority="9" w:unhideWhenUsed="1" w:qFormat="1"/>
+    <w:lsdException w:name="heading 5" w:semiHidden="1" w:uiPriority="9" w:unhideWhenUsed="1" w:qFormat="1"/>
+    <w:lsdException w:name="heading 6" w:semiHidden="1" w:uiPriority="9" w:unhideWhenUsed="1" w:qFormat="1"/>
+    <w:lsdException w:name="heading 7" w:semiHidden="1" w:uiPriority="9" w:unhideWhenUsed="1" w:qFormat="1"/>
+    <w:lsdException w:name="heading 8" w:semiHidden="1" w:uiPriority="9" w:unhideWhenUsed="1" w:qFormat="1"/>
+    <w:lsdException w:name="heading 9" w:semiHidden="1" w:uiPriority="9" w:unhideWhenUsed="1" w:qFormat="1"/>
+    <w:lsdException w:name="index 1" w:semiHidden="1" w:unhideWhenUsed="1"/>
+    <w:lsdException w:name="index 2" w:semiHidden="1" w:unhideWhenUsed="1"/>
+    <w:lsdException w:name="index 3" w:semiHidden="1" w:unhideWhenUsed="1"/>
+    <w:lsdException w:name="index 4" w:semiHidden="1" w:unhideWhenUsed="1"/>
+    <w:lsdException w:name="index 5" w:semiHidden="1" w:unhideWhenUsed="1"/>
+    <w:lsdException w:name="index 6" w:semiHidden="1" w:unhideWhenUsed="1"/>
+    <w:lsdException w:name="index 7" w:semiHidden="1" w:unhideWhenUsed="1"/>
+    <w:lsdException w:name="index 8" w:semiHidden="1" w:unhideWhenUsed="1"/>
+    <w:lsdException w:name="index 9" w:semiHidden="1" w:unhideWhenUsed="1"/>
+    <w:lsdException w:name="toc 1" w:semiHidden="1" w:uiPriority="39" w:unhideWhenUsed="1"/>
+    <w:lsdException w:name="toc 2" w:semiHidden="1" w:uiPriority="39" w:unhideWhenUsed="1"/>
+    <w:lsdException w:name="toc 3" w:semiHidden="1" w:uiPriority="39" w:unhideWhenUsed="1"/>
+    <w:lsdException w:name="toc 4" w:semiHidden="1" w:uiPriority="39" w:unhideWhenUsed="1"/>
+    <w:lsdException w:name="toc 5" w:semiHidden="1" w:uiPriority="39" w:unhideWhenUsed="1"/>
+    <w:lsdException w:name="toc 6" w:semiHidden="1" w:uiPriority="39" w:unhideWhenUsed="1"/>
+    <w:lsdException w:name="toc 7" w:semiHidden="1" w:uiPriority="39" w:unhideWhenUsed="1"/>
+    <w:lsdException w:name="toc 8" w:semiHidden="1" w:uiPriority="39" w:unhideWhenUsed="1"/>
+    <w:lsdException w:name="toc 9" w:semiHidden="1" w:uiPriority="39" w:unhideWhenUsed="1"/>
+    <w:lsdException w:name="Normal Indent" w:semiHidden="1" w:unhideWhenUsed="1"/>
+    <w:lsdException w:name="footnote text" w:semiHidden="1" w:unhideWhenUsed="1"/>
+    <w:lsdException w:name="annotation text" w:semiHidden="1" w:unhideWhenUsed="1"/>
+    <w:lsdException w:name="header" w:semiHidden="1" w:unhideWhenUsed="1"/>
+    <w:lsdException w:name="footer" w:semiHidden="1" w:unhideWhenUsed="1"/>
+    <w:lsdException w:name="index heading" w:semiHidden="1" w:unhideWhenUsed="1"/>
+    <w:lsdException w:name="caption" w:semiHidden="1" w:uiPriority="35" w:unhideWhenUsed="1" w:qFormat="1"/>
+    <w:lsdException w:name="table of figures" w:semiHidden="1" w:unhideWhenUsed="1"/>
+    <w:lsdException w:name="envelope address" w:semiHidden="1" w:unhideWhenUsed="1"/>
+    <w:lsdException w:name="envelope return" w:semiHidden="1" w:unhideWhenUsed="1"/>
+    <w:lsdException w:name="footnote reference" w:semiHidden="1" w:unhideWhenUsed="1"/>
+    <w:lsdException w:name="annotation reference" w:semiHidden="1" w:unhideWhenUsed="1"/>
+    <w:lsdException w:name="line number" w:semiHidden="1" w:unhideWhenUsed="1"/>
+    <w:lsdException w:name="page number" w:semiHidden="1" w:unhideWhenUsed="1"/>
+    <w:lsdException w:name="endnote reference" w:semiHidden="1" w:unhideWhenUsed="1"/>
+    <w:lsdException w:name="endnote text" w:semiHidden="1" w:unhideWhenUsed="1"/>
+    <w:lsdException w:name="table of authorities" w:semiHidden="1" w:unhideWhenUsed="1"/>
+    <w:lsdException w:name="macro" w:semiHidden="1" w:unhideWhenUsed="1"/>
+    <w:lsdException w:name="toa heading" w:semiHidden="1" w:unhideWhenUsed="1"/>
+    <w:lsdException w:name="List" w:semiHidden="1" w:unhideWhenUsed="1"/>
+    <w:lsdException w:name="List Bullet" w:semiHidden="1" w:unhideWhenUsed="1"/>
+    <w:lsdException w:name="List Number" w:semiHidden="1" w:unhideWhenUsed="1"/>
+    <w:lsdException w:name="List 2" w:semiHidden="1" w:unhideWhenUsed="1"/>
+    <w:lsdException w:name="List 3" w:semiHidden="1" w:unhideWhenUsed="1"/>
+    <w:lsdException w:name="List 4" w:semiHidden="1" w:unhideWhenUsed="1"/>
+    <w:lsdException w:name="List 5" w:semiHidden="1" w:unhideWhenUsed="1"/>
+    <w:lsdException w:name="List Bullet 2" w:semiHidden="1" w:unhideWhenUsed="1"/>
+    <w:lsdException w:name="List Bullet 3" w:semiHidden="1" w:unhideWhenUsed="1"/>
+    <w:lsdException w:name="List Bullet 4" w:semiHidden="1" w:unhideWhenUsed="1"/>
+    <w:lsdException w:name="List Bullet 5" w:semiHidden="1" w:unhideWhenUsed="1"/>
+    <w:lsdException w:name="List Number 2" w:semiHidden="1" w:unhideWhenUsed="1"/>
+    <w:lsdException w:name="List Number 3" w:semiHidden="1" w:unhideWhenUsed="1"/>
+    <w:lsdException w:name="List Number 4" w:semiHidden="1" w:unhideWhenUsed="1"/>
+    <w:lsdException w:name="List Number 5" w:semiHidden="1" w:unhideWhenUsed="1"/>
+    <w:lsdException w:name="Title" w:uiPriority="10" w:qFormat="1"/>
+    <w:lsdException w:name="Closing" w:semiHidden="1" w:unhideWhenUsed="1"/>
+    <w:lsdException w:name="Signature" w:semiHidden="1" w:unhideWhenUsed="1"/>
+    <w:lsdException w:name="Default Paragraph Font" w:semiHidden="1" w:uiPriority="1" w:unhideWhenUsed="1"/>
+    <w:lsdException w:name="Body Text" w:semiHidden="1" w:unhideWhenUsed="1"/>
+    <w:lsdException w:name="Body Text Indent" w:semiHidden="1" w:unhideWhenUsed="1"/>
+    <w:lsdException w:name="List Continue" w:semiHidden="1" w:unhideWhenUsed="1"/>
+    <w:lsdException w:name="List Continue 2" w:semiHidden="1" w:unhideWhenUsed="1"/>
+    <w:lsdException w:name="List Continue 3" w:semiHidden="1" w:unhideWhenUsed="1"/>
+    <w:lsdException w:name="List Continue 4" w:semiHidden="1" w:unhideWhenUsed="1"/>
+    <w:lsdException w:name="List Continue 5" w:semiHidden="1" w:unhideWhenUsed="1"/>
+    <w:lsdException w:name="Message Header" w:semiHidden="1" w:unhideWhenUsed="1"/>
+    <w:lsdException w:name="Subtitle" w:uiPriority="11" w:qFormat="1"/>
+    <w:lsdException w:name="Salutation" w:semiHidden="1" w:unhideWhenUsed="1"/>
+    <w:lsdException w:name="Date" w:semiHidden="1" w:unhideWhenUsed="1"/>
+    <w:lsdException w:name="Body Text First Indent" w:semiHidden="1" w:unhideWhenUsed="1"/>
+    <w:lsdException w:name="Body Text First Indent 2" w:semiHidden="1" w:unhideWhenUsed="1"/>
+    <w:lsdException w:name="Note Heading" w:semiHidden="1" w:unhideWhenUsed="1"/>
+    <w:lsdException w:name="Body Text 2" w:semiHidden="1" w:unhideWhenUsed="1"/>
+    <w:lsdException w:name="Body Text 3" w:semiHidden="1" w:unhideWhenUsed="1"/>
+    <w:lsdException w:name="Body Text Indent 2" w:semiHidden="1" w:unhideWhenUsed="1"/>
+    <w:lsdException w:name="Body Text Indent 3" w:semiHidden="1" w:unhideWhenUsed="1"/>
+    <w:lsdException w:name="Block Text" w:semiHidden="1" w:unhideWhenUsed="1"/>
+    <w:lsdException w:name="Hyperlink" w:semiHidden="1" w:unhideWhenUsed="1"/>
+    <w:lsdException w:name="FollowedHyperlink" w:semiHidden="1" w:unhideWhenUsed="1"/>
+    <w:lsdException w:name="Strong" w:uiPriority="22" w:qFormat="1"/>
+    <w:lsdException w:name="Emphasis" w:uiPriority="20" w:qFormat="1"/>
+    <w:lsdException w:name="Document Map" w:semiHidden="1" w:unhideWhenUsed="1"/>
+    <w:lsdException w:name="Plain Text" w:semiHidden="1" w:unhideWhenUsed="1"/>
+    <w:lsdException w:name="E-mail Signature" w:semiHidden="1" w:unhideWhenUsed="1"/>
+    <w:lsdException w:name="HTML Top of Form" w:semiHidden="1" w:unhideWhenUsed="1"/>
+    <w:lsdException w:name="HTML Bottom of Form" w:semiHidden="1" w:unhideWhenUsed="1"/>
+    <w:lsdException w:name="Normal (Web)" w:semiHidden="1" w:unhideWhenUsed="1"/>
+    <w:lsdException w:name="HTML Acronym" w:semiHidden="1" w:unhideWhenUsed="1"/>
+    <w:lsdException w:name="HTML Address" w:semiHidden="1" w:unhideWhenUsed="1"/>
+    <w:lsdException w:name="HTML Cite" w:semiHidden="1" w:unhideWhenUsed="1"/>
+    <w:lsdException w:name="HTML Code" w:semiHidden="1" w:unhideWhenUsed="1"/>
+    <w:lsdException w:name="HTML Definition" w:semiHidden="1" w:unhideWhenUsed="1"/>
+    <w:lsdException w:name="HTML Keyboard" w:semiHidden="1" w:unhideWhenUsed="1"/>
+    <w:lsdException w:name="HTML Preformatted" w:semiHidden="1" w:unhideWhenUsed="1"/>
+    <w:lsdException w:name="HTML Sample" w:semiHidden="1" w:unhideWhenUsed="1"/>
+    <w:lsdException w:name="HTML Typewriter" w:semiHidden="1" w:unhideWhenUsed="1"/>
+    <w:lsdException w:name="HTML Variable" w:semiHidden="1" w:unhideWhenUsed="1"/>
+    <w:lsdException w:name="Normal Table" w:semiHidden="1" w:unhideWhenUsed="1"/>
+    <w:lsdException w:name="annotation subject" w:semiHidden="1" w:unhideWhenUsed="1"/>
+    <w:lsdException w:name="No List" w:semiHidden="1" w:unhideWhenUsed="1"/>
+    <w:lsdException w:name="Outline List 1" w:semiHidden="1" w:unhideWhenUsed="1"/>
+    <w:lsdException w:name="Outline List 2" w:semiHidden="1" w:unhideWhenUsed="1"/>
+    <w:lsdException w:name="Outline List 3" w:semiHidden="1" w:unhideWhenUsed="1"/>
+    <w:lsdException w:name="Table Simple 1" w:semiHidden="1" w:unhideWhenUsed="1"/>
+    <w:lsdException w:name="Table Simple 2" w:semiHidden="1" w:unhideWhenUsed="1"/>
+    <w:lsdException w:name="Table Simple 3" w:semiHidden="1" w:unhideWhenUsed="1"/>
+    <w:lsdException w:name="Table Classic 1" w:semiHidden="1" w:unhideWhenUsed="1"/>
+    <w:lsdException w:name="Table Classic 2" w:semiHidden="1" w:unhideWhenUsed="1"/>
+    <w:lsdException w:name="Table Classic 3" w:semiHidden="1" w:unhideWhenUsed="1"/>
+    <w:lsdException w:name="Table Classic 4" w:semiHidden="1" w:unhideWhenUsed="1"/>
+    <w:lsdException w:name="Table Colorful 1" w:semiHidden="1" w:unhideWhenUsed="1"/>
+    <w:lsdException w:name="Table Colorful 2" w:semiHidden="1" w:unhideWhenUsed="1"/>
+    <w:lsdException w:name="Table Colorful 3" w:semiHidden="1" w:unhideWhenUsed="1"/>
+    <w:lsdException w:name="Table Columns 1" w:semiHidden="1" w:unhideWhenUsed="1"/>
+    <w:lsdException w:name="Table Columns 2" w:semiHidden="1" w:unhideWhenUsed="1"/>
+    <w:lsdException w:name="Table Columns 3" w:semiHidden="1" w:unhideWhenUsed="1"/>
+    <w:lsdException w:name="Table Columns 4" w:semiHidden="1" w:unhideWhenUsed="1"/>
+    <w:lsdException w:name="Table Columns 5" w:semiHidden="1" w:unhideWhenUsed="1"/>
+    <w:lsdException w:name="Table Grid 1" w:semiHidden="1" w:unhideWhenUsed="1"/>
+    <w:lsdException w:name="Table Grid 2" w:semiHidden="1" w:unhideWhenUsed="1"/>
+    <w:lsdException w:name="Table Grid 3" w:semiHidden="1" w:unhideWhenUsed="1"/>
+    <w:lsdException w:name="Table Grid 4" w:semiHidden="1" w:unhideWhenUsed="1"/>
+    <w:lsdException w:name="Table Grid 5" w:semiHidden="1" w:unhideWhenUsed="1"/>
+    <w:lsdException w:name="Table Grid 6" w:semiHidden="1" w:unhideWhenUsed="1"/>
+    <w:lsdException w:name="Table Grid 7" w:semiHidden="1" w:unhideWhenUsed="1"/>
+    <w:lsdException w:name="Table Grid 8" w:semiHidden="1" w:unhideWhenUsed="1"/>
+    <w:lsdException w:name="Table List 1" w:semiHidden="1" w:unhideWhenUsed="1"/>
+    <w:lsdException w:name="Table List 2" w:semiHidden="1" w:unhideWhenUsed="1"/>
+    <w:lsdException w:name="Table List 3" w:semiHidden="1" w:unhideWhenUsed="1"/>
+    <w:lsdException w:name="Table List 4" w:semiHidden="1" w:unhideWhenUsed="1"/>
+    <w:lsdException w:name="Table List 5" w:semiHidden="1" w:unhideWhenUsed="1"/>
+    <w:lsdException w:name="Table List 6" w:semiHidden="1" w:unhideWhenUsed="1"/>
+    <w:lsdException w:name="Table List 7" w:semiHidden="1" w:unhideWhenUsed="1"/>
+    <w:lsdException w:name="Table List 8" w:semiHidden="1" w:unhideWhenUsed="1"/>
+    <w:lsdException w:name="Table 3D effects 1" w:semiHidden="1" w:unhideWhenUsed="1"/>
+    <w:lsdException w:name="Table 3D effects 2" w:semiHidden="1" w:unhideWhenUsed="1"/>
+    <w:lsdException w:name="Table 3D effects 3" w:semiHidden="1" w:unhideWhenUsed="1"/>
+    <w:lsdException w:name="Table Contemporary" w:semiHidden="1" w:unhideWhenUsed="1"/>
+    <w:lsdException w:name="Table Elegant" w:semiHidden="1" w:unhideWhenUsed="1"/>
+    <w:lsdException w:name="Table Professional" w:semiHidden="1" w:unhideWhenUsed="1"/>
+    <w:lsdException w:name="Table Subtle 1" w:semiHidden="1" w:unhideWhenUsed="1"/>
+    <w:lsdException w:name="Table Subtle 2" w:semiHidden="1" w:unhideWhenUsed="1"/>
+    <w:lsdException w:name="Table Web 1" w:semiHidden="1" w:unhideWhenUsed="1"/>
+    <w:lsdException w:name="Table Web 2" w:semiHidden="1" w:unhideWhenUsed="1"/>
+    <w:lsdException w:name="Table Web 3" w:semiHidden="1" w:unhideWhenUsed="1"/>
+    <w:lsdException w:name="Balloon Text" w:semiHidden="1" w:unhideWhenUsed="1"/>
+    <w:lsdException w:name="Table Grid" w:uiPriority="39"/>
+    <w:lsdException w:name="Table Theme" w:semiHidden="1" w:unhideWhenUsed="1"/>
+    <w:lsdException w:name="Placeholder Text" w:semiHidden="1"/>
+    <w:lsdException w:name="No Spacing" w:uiPriority="1" w:qFormat="1"/>
+    <w:lsdException w:name="Light Shading" w:uiPriority="60"/>
+    <w:lsdException w:name="Light List" w:uiPriority="61"/>
+    <w:lsdException w:name="Light Grid" w:uiPriority="62"/>
+    <w:lsdException w:name="Medium Shading 1" w:uiPriority="63"/>
+    <w:lsdException w:name="Medium Shading 2" w:uiPriority="64"/>
+    <w:lsdException w:name="Medium List 1" w:uiPriority="65"/>
+    <w:lsdException w:name="Medium List 2" w:uiPriority="66"/>
+    <w:lsdException w:name="Medium Grid 1" w:uiPriority="67"/>
+    <w:lsdException w:name="Medium Grid 2" w:uiPriority="68"/>
+    <w:lsdException w:name="Medium Grid 3" w:uiPriority="69"/>
+    <w:lsdException w:name="Dark List" w:uiPriority="70"/>
+    <w:lsdException w:name="Colorful Shading" w:uiPriority="71"/>
+    <w:lsdException w:name="Colorful List" w:uiPriority="72"/>
+    <w:lsdException w:name="Colorful Grid" w:uiPriority="73"/>
+    <w:lsdException w:name="Light Shading Accent 1" w:uiPriority="60"/>
+    <w:lsdException w:name="Light List Accent 1" w:uiPriority="61"/>
+    <w:lsdException w:name="Light Grid Accent 1" w:uiPriority="62"/>
+    <w:lsdException w:name="Medium Shading 1 Accent 1" w:uiPriority="63"/>
+    <w:lsdException w:name="Medium Shading 2 Accent 1" w:uiPriority="64"/>
+    <w:lsdException w:name="Medium List 1 Accent 1" w:uiPriority="65"/>
+    <w:lsdException w:name="Revision" w:semiHidden="1"/>
+    <w:lsdException w:name="List Paragraph" w:uiPriority="34" w:qFormat="1"/>
+    <w:lsdException w:name="Quote" w:uiPriority="29" w:qFormat="1"/>
+    <w:lsdException w:name="Intense Quote" w:uiPriority="30" w:qFormat="1"/>
+    <w:lsdException w:name="Medium List 2 Accent 1" w:uiPriority="66"/>
+    <w:lsdException w:name="Medium Grid 1 Accent 1" w:uiPriority="67"/>
+    <w:lsdException w:name="Medium Grid 2 Accent 1" w:uiPriority="68"/>
+    <w:lsdException w:name="Medium Grid 3 Accent 1" w:uiPriority="69"/>
+    <w:lsdException w:name="Dark List Accent 1" w:uiPriority="70"/>
+    <w:lsdException w:name="Colorful Shading Accent 1" w:uiPriority="71"/>
+    <w:lsdException w:name="Colorful List Accent 1" w:uiPriority="72"/>
+    <w:lsdException w:name="Colorful Grid Accent 1" w:uiPriority="73"/>
+    <w:lsdException w:name="Light Shading Accent 2" w:uiPriority="60"/>
+    <w:lsdException w:name="Light List Accent 2" w:uiPriority="61"/>
+    <w:lsdException w:name="Light Grid Accent 2" w:uiPriority="62"/>
+    <w:lsdException w:name="Medium Shading 1 Accent 2" w:uiPriority="63"/>
+    <w:lsdException w:name="Medium Shading 2 Accent 2" w:uiPriority="64"/>
+    <w:lsdException w:name="Medium List 1 Accent 2" w:uiPriority="65"/>
+    <w:lsdException w:name="Medium List 2 Accent 2" w:uiPriority="66"/>
+    <w:lsdException w:name="Medium Grid 1 Accent 2" w:uiPriority="67"/>
+    <w:lsdException w:name="Medium Grid 2 Accent 2" w:uiPriority="68"/>
+    <w:lsdException w:name="Medium Grid 3 Accent 2" w:uiPriority="69"/>
+    <w:lsdException w:name="Dark List Accent 2" w:uiPriority="70"/>
+    <w:lsdException w:name="Colorful Shading Accent 2" w:uiPriority="71"/>
+    <w:lsdException w:name="Colorful List Accent 2" w:uiPriority="72"/>
+    <w:lsdException w:name="Colorful Grid Accent 2" w:uiPriority="73"/>
+    <w:lsdException w:name="Light Shading Accent 3" w:uiPriority="60"/>
+    <w:lsdException w:name="Light List Accent 3" w:uiPriority="61"/>
+    <w:lsdException w:name="Light Grid Accent 3" w:uiPriority="62"/>
+    <w:lsdException w:name="Medium Shading 1 Accent 3" w:uiPriority="63"/>
+    <w:lsdException w:name="Medium Shading 2 Accent 3" w:uiPriority="64"/>
+    <w:lsdException w:name="Medium List 1 Accent 3" w:uiPriority="65"/>
+    <w:lsdException w:name="Medium List 2 Accent 3" w:uiPriority="66"/>
+    <w:lsdException w:name="Medium Grid 1 Accent 3" w:uiPriority="67"/>
+    <w:lsdException w:name="Medium Grid 2 Accent 3" w:uiPriority="68"/>
+    <w:lsdException w:name="Medium Grid 3 Accent 3" w:uiPriority="69"/>
+    <w:lsdException w:name="Dark List Accent 3" w:uiPriority="70"/>
+    <w:lsdException w:name="Colorful Shading Accent 3" w:uiPriority="71"/>
+    <w:lsdException w:name="Colorful List Accent 3" w:uiPriority="72"/>
+    <w:lsdException w:name="Colorful Grid Accent 3" w:uiPriority="73"/>
+    <w:lsdException w:name="Light Shading Accent 4" w:uiPriority="60"/>
+    <w:lsdException w:name="Light List Accent 4" w:uiPriority="61"/>
+    <w:lsdException w:name="Light Grid Accent 4" w:uiPriority="62"/>
+    <w:lsdException w:name="Medium Shading 1 Accent 4" w:uiPriority="63"/>
+    <w:lsdException w:name="Medium Shading 2 Accent 4" w:uiPriority="64"/>
+    <w:lsdException w:name="Medium List 1 Accent 4" w:uiPriority="65"/>
+    <w:lsdException w:name="Medium List 2 Accent 4" w:uiPriority="66"/>
+    <w:lsdException w:name="Medium Grid 1 Accent 4" w:uiPriority="67"/>
+    <w:lsdException w:name="Medium Grid 2 Accent 4" w:uiPriority="68"/>
+    <w:lsdException w:name="Medium Grid 3 Accent 4" w:uiPriority="69"/>
+    <w:lsdException w:name="Dark List Accent 4" w:uiPriority="70"/>
+    <w:lsdException w:name="Colorful Shading Accent 4" w:uiPriority="71"/>
+    <w:lsdException w:name="Colorful List Accent 4" w:uiPriority="72"/>
+    <w:lsdException w:name="Colorful Grid Accent 4" w:uiPriority="73"/>
+    <w:lsdException w:name="Light Shading Accent 5" w:uiPriority="60"/>
+    <w:lsdException w:name="Light List Accent 5" w:uiPriority="61"/>
+    <w:lsdException w:name="Light Grid Accent 5" w:uiPriority="62"/>
+    <w:lsdException w:name="Medium Shading 1 Accent 5" w:uiPriority="63"/>
+    <w:lsdException w:name="Medium Shading 2 Accent 5" w:uiPriority="64"/>
+    <w:lsdException w:name="Medium List 1 Accent 5" w:uiPriority="65"/>
+    <w:lsdException w:name="Medium List 2 Accent 5" w:uiPriority="66"/>
+    <w:lsdException w:name="Medium Grid 1 Accent 5" w:uiPriority="67"/>
+    <w:lsdException w:name="Medium Grid 2 Accent 5" w:uiPriority="68"/>
+    <w:lsdException w:name="Medium Grid 3 Accent 5" w:uiPriority="69"/>
+    <w:lsdException w:name="Dark List Accent 5" w:uiPriority="70"/>
+    <w:lsdException w:name="Colorful Shading Accent 5" w:uiPriority="71"/>
+    <w:lsdException w:name="Colorful List Accent 5" w:uiPriority="72"/>
+    <w:lsdException w:name="Colorful Grid Accent 5" w:uiPriority="73"/>
+    <w:lsdException w:name="Light Shading Accent 6" w:uiPriority="60"/>
+    <w:lsdException w:name="Light List Accent 6" w:uiPriority="61"/>
+    <w:lsdException w:name="Light Grid Accent 6" w:uiPriority="62"/>
+    <w:lsdException w:name="Medium Shading 1 Accent 6" w:uiPriority="63"/>
+    <w:lsdException w:name="Medium Shading 2 Accent 6" w:uiPriority="64"/>
+    <w:lsdException w:name="Medium List 1 Accent 6" w:uiPriority="65"/>
+    <w:lsdException w:name="Medium List 2 Accent 6" w:uiPriority="66"/>
+    <w:lsdException w:name="Medium Grid 1 Accent 6" w:uiPriority="67"/>
+    <w:lsdException w:name="Medium Grid 2 Accent 6" w:uiPriority="68"/>
+    <w:lsdException w:name="Medium Grid 3 Accent 6" w:uiPriority="69"/>
+    <w:lsdException w:name="Dark List Accent 6" w:uiPriority="70"/>
+    <w:lsdException w:name="Colorful Shading Accent 6" w:uiPriority="71"/>
+    <w:lsdException w:name="Colorful List Accent 6" w:uiPriority="72"/>
+    <w:lsdException w:name="Colorful Grid Accent 6" w:uiPriority="73"/>
+    <w:lsdException w:name="Subtle Emphasis" w:uiPriority="19" w:qFormat="1"/>
+    <w:lsdException w:name="Intense Emphasis" w:uiPriority="21" w:qFormat="1"/>
+    <w:lsdException w:name="Subtle Reference" w:uiPriority="31" w:qFormat="1"/>
+    <w:lsdException w:name="Intense Reference" w:uiPriority="32" w:qFormat="1"/>
+    <w:lsdException w:name="Book Title" w:uiPriority="33" w:qFormat="1"/>
+    <w:lsdException w:name="Bibliography" w:semiHidden="1" w:uiPriority="37" w:unhideWhenUsed="1"/>
+    <w:lsdException w:name="TOC Heading" w:semiHidden="1" w:uiPriority="39" w:unhideWhenUsed="1" w:qFormat="1"/>
+    <w:lsdException w:name="Plain Table 1" w:uiPriority="41"/>
+    <w:lsdException w:name="Plain Table 2" w:uiPriority="42"/>
+    <w:lsdException w:name="Plain Table 3" w:uiPriority="43"/>
+    <w:lsdException w:name="Plain Table 4" w:uiPriority="44"/>
+    <w:lsdException w:name="Plain Table 5" w:uiPriority="45"/>
+    <w:lsdException w:name="Grid Table Light" w:uiPriority="40"/>
+    <w:lsdException w:name="Grid Table 1 Light" w:uiPriority="46"/>
+    <w:lsdException w:name="Grid Table 2" w:uiPriority="47"/>
+    <w:lsdException w:name="Grid Table 3" w:uiPriority="48"/>
+    <w:lsdException w:name="Grid Table 4" w:uiPriority="49"/>
+    <w:lsdException w:name="Grid Table 5 Dark" w:uiPriority="50"/>
+    <w:lsdException w:name="Grid Table 6 Colorful" w:uiPriority="51"/>
+    <w:lsdException w:name="Grid Table 7 Colorful" w:uiPriority="52"/>
+    <w:lsdException w:name="Grid Table 1 Light Accent 1" w:uiPriority="46"/>
+    <w:lsdException w:name="Grid Table 2 Accent 1" w:uiPriority="47"/>
+    <w:lsdException w:name="Grid Table 3 Accent 1" w:uiPriority="48"/>
+    <w:lsdException w:name="Grid Table 4 Accent 1" w:uiPriority="49"/>
+    <w:lsdException w:name="Grid Table 5 Dark Accent 1" w:uiPriority="50"/>
+    <w:lsdException w:name="Grid Table 6 Colorful Accent 1" w:uiPriority="51"/>
+    <w:lsdException w:name="Grid Table 7 Colorful Accent 1" w:uiPriority="52"/>
+    <w:lsdException w:name="Grid Table 1 Light Accent 2" w:uiPriority="46"/>
+    <w:lsdException w:name="Grid Table 2 Accent 2" w:uiPriority="47"/>
+    <w:lsdException w:name="Grid Table 3 Accent 2" w:uiPriority="48"/>
+    <w:lsdException w:name="Grid Table 4 Accent 2" w:uiPriority="49"/>
+    <w:lsdException w:name="Grid Table 5 Dark Accent 2" w:uiPriority="50"/>
+    <w:lsdException w:name="Grid Table 6 Colorful Accent 2" w:uiPriority="51"/>
+    <w:lsdException w:name="Grid Table 7 Colorful Accent 2" w:uiPriority="52"/>
+    <w:lsdException w:name="Grid Table 1 Light Accent 3" w:uiPriority="46"/>
+    <w:lsdException w:name="Grid Table 2 Accent 3" w:uiPriority="47"/>
+    <w:lsdException w:name="Grid Table 3 Accent 3" w:uiPriority="48"/>
+    <w:lsdException w:name="Grid Table 4 Accent 3" w:uiPriority="49"/>
+    <w:lsdException w:name="Grid Table 5 Dark Accent 3" w:uiPriority="50"/>
+    <w:lsdException w:name="Grid Table 6 Colorful Accent 3" w:uiPriority="51"/>
+    <w:lsdException w:name="Grid Table 7 Colorful Accent 3" w:uiPriority="52"/>
+    <w:lsdException w:name="Grid Table 1 Light Accent 4" w:uiPriority="46"/>
+    <w:lsdException w:name="Grid Table 2 Accent 4" w:uiPriority="47"/>
+    <w:lsdException w:name="Grid Table 3 Accent 4" w:uiPriority="48"/>
+    <w:lsdException w:name="Grid Table 4 Accent 4" w:uiPriority="49"/>
+    <w:lsdException w:name="Grid Table 5 Dark Accent 4" w:uiPriority="50"/>
+    <w:lsdException w:name="Grid Table 6 Colorful Accent 4" w:uiPriority="51"/>
+    <w:lsdException w:name="Grid Table 7 Colorful Accent 4" w:uiPriority="52"/>
+    <w:lsdException w:name="Grid Table 1 Light Accent 5" w:uiPriority="46"/>
+    <w:lsdException w:name="Grid Table 2 Accent 5" w:uiPriority="47"/>
+    <w:lsdException w:name="Grid Table 3 Accent 5" w:uiPriority="48"/>
+    <w:lsdException w:name="Grid Table 4 Accent 5" w:uiPriority="49"/>
+    <w:lsdException w:name="Grid Table 5 Dark Accent 5" w:uiPriority="50"/>
+    <w:lsdException w:name="Grid Table 6 Colorful Accent 5" w:uiPriority="51"/>
+    <w:lsdException w:name="Grid Table 7 Colorful Accent 5" w:uiPriority="52"/>
+    <w:lsdException w:name="Grid Table 1 Light Accent 6" w:uiPriority="46"/>
+    <w:lsdException w:name="Grid Table 2 Accent 6" w:uiPriority="47"/>
+    <w:lsdException w:name="Grid Table 3 Accent 6" w:uiPriority="48"/>
+    <w:lsdException w:name="Grid Table 4 Accent 6" w:uiPriority="49"/>
+    <w:lsdException w:name="Grid Table 5 Dark Accent 6" w:uiPriority="50"/>
+    <w:lsdException w:name="Grid Table 6 Colorful Accent 6" w:uiPriority="51"/>
+    <w:lsdException w:name="Grid Table 7 Colorful Accent 6" w:uiPriority="52"/>
+    <w:lsdException w:name="List Table 1 Light" w:uiPriority="46"/>
+    <w:lsdException w:name="List Table 2" w:uiPriority="47"/>
+    <w:lsdException w:name="List Table 3" w:uiPriority="48"/>
+    <w:lsdException w:name="List Table 4" w:uiPriority="49"/>
+    <w:lsdException w:name="List Table 5 Dark" w:uiPriority="50"/>
+    <w:lsdException w:name="List Table 6 Colorful" w:uiPriority="51"/>
+    <w:lsdException w:name="List Table 7 Colorful" w:uiPriority="52"/>
+    <w:lsdException w:name="List Table 1 Light Accent 1" w:uiPriority="46"/>
+    <w:lsdException w:name="List Table 2 Accent 1" w:uiPriority="47"/>
+    <w:lsdException w:name="List Table 3 Accent 1" w:uiPriority="48"/>
+    <w:lsdException w:name="List Table 4 Accent 1" w:uiPriority="49"/>
+    <w:lsdException w:name="List Table 5 Dark Accent 1" w:uiPriority="50"/>
+    <w:lsdException w:name="List Table 6 Colorful Accent 1" w:uiPriority="51"/>
+    <w:lsdException w:name="List Table 7 Colorful Accent 1" w:uiPriority="52"/>
+    <w:lsdException w:name="List Table 1 Light Accent 2" w:uiPriority="46"/>
+    <w:lsdException w:name="List Table 2 Accent 2" w:uiPriority="47"/>
+    <w:lsdException w:name="List Table 3 Accent 2" w:uiPriority="48"/>
+    <w:lsdException w:name="List Table 4 Accent 2" w:uiPriority="49"/>
+    <w:lsdException w:name="List Table 5 Dark Accent 2" w:uiPriority="50"/>
+    <w:lsdException w:name="List Table 6 Colorful Accent 2" w:uiPriority="51"/>
+    <w:lsdException w:name="List Table 7 Colorful Accent 2" w:uiPriority="52"/>
+    <w:lsdException w:name="List Table 1 Light Accent 3" w:uiPriority="46"/>
+    <w:lsdException w:name="List Table 2 Accent 3" w:uiPriority="47"/>
+    <w:lsdException w:name="List Table 3 Accent 3" w:uiPriority="48"/>
+    <w:lsdException w:name="List Table 4 Accent 3" w:uiPriority="49"/>
+    <w:lsdException w:name="List Table 5 Dark Accent 3" w:uiPriority="50"/>
+    <w:lsdException w:name="List Table 6 Colorful Accent 3" w:uiPriority="51"/>
+    <w:lsdException w:name="List Table 7 Colorful Accent 3" w:uiPriority="52"/>
+    <w:lsdException w:name="List Table 1 Light Accent 4" w:uiPriority="46"/>
+    <w:lsdException w:name="List Table 2 Accent 4" w:uiPriority="47"/>
+    <w:lsdException w:name="List Table 3 Accent 4" w:uiPriority="48"/>
+    <w:lsdException w:name="List Table 4 Accent 4" w:uiPriority="49"/>
+    <w:lsdException w:name="List Table 5 Dark Accent 4" w:uiPriority="50"/>
+    <w:lsdException w:name="List Table 6 Colorful Accent 4" w:uiPriority="51"/>
+    <w:lsdException w:name="List Table 7 Colorful Accent 4" w:uiPriority="52"/>
+    <w:lsdException w:name="List Table 1 Light Accent 5" w:uiPriority="46"/>
+    <w:lsdException w:name="List Table 2 Accent 5" w:uiPriority="47"/>
+    <w:lsdException w:name="List Table 3 Accent 5" w:uiPriority="48"/>
+    <w:lsdException w:name="List Table 4 Accent 5" w:uiPriority="49"/>
+    <w:lsdException w:name="List Table 5 Dark Accent 5" w:uiPriority="50"/>
+    <w:lsdException w:name="List Table 6 Colorful Accent 5" w:uiPriority="51"/>
+    <w:lsdException w:name="List Table 7 Colorful Accent 5" w:uiPriority="52"/>
+    <w:lsdException w:name="List Table 1 Light Accent 6" w:uiPriority="46"/>
+    <w:lsdException w:name="List Table 2 Accent 6" w:uiPriority="47"/>
+    <w:lsdException w:name="List Table 3 Accent 6" w:uiPriority="48"/>
+    <w:lsdException w:name="List Table 4 Accent 6" w:uiPriority="49"/>
+    <w:lsdException w:name="List Table 5 Dark Accent 6" w:uiPriority="50"/>
+    <w:lsdException w:name="List Table 6 Colorful Accent 6" w:uiPriority="51"/>
+    <w:lsdException w:name="List Table 7 Colorful Accent 6" w:uiPriority="52"/>
   </w:latentStyles>
-  <w:style w:type="paragraph" w:default="1" w:styleId="Normal">
+  <w:style w:type="paragraph" w:default="1" w:styleId="a">
     <w:name w:val="Normal"/>
     <w:qFormat/>
   </w:style>
-  <w:style w:type="character" w:default="1" w:styleId="DefaultParagraphFont">
+  <w:style w:type="character" w:default="1" w:styleId="a0">
     <w:name w:val="Default Paragraph Font"/>
     <w:uiPriority w:val="1"/>
     <w:semiHidden/>
     <w:unhideWhenUsed/>
   </w:style>
-  <w:style w:type="table" w:default="1" w:styleId="TableNormal">
+  <w:style w:type="table" w:default="1" w:styleId="a1">
     <w:name w:val="Normal Table"/>
     <w:uiPriority w:val="99"/>
     <w:semiHidden/>
@@ -1757,216 +2737,15 @@
       </w:tblCellMar>
     </w:tblPr>
   </w:style>
-  <w:style w:type="numbering" w:default="1" w:styleId="NoList">
+  <w:style w:type="numbering" w:default="1" w:styleId="a2">
     <w:name w:val="No List"/>
     <w:uiPriority w:val="99"/>
     <w:semiHidden/>
     <w:unhideWhenUsed/>
   </w:style>
-  <w:style w:type="paragraph" w:styleId="ListParagraph">
+  <w:style w:type="paragraph" w:styleId="a3">
     <w:name w:val="List Paragraph"/>
-    <w:basedOn w:val="Normal"/>
-    <w:uiPriority w:val="34"/>
-    <w:qFormat/>
-    <w:rsid w:val="00802CFB"/>
-    <w:pPr>
-      <w:ind w:left="720"/>
-      <w:contextualSpacing/>
-    </w:pPr>
-  </w:style>
-</w:styles>
-</file>
-
-<file path=word/stylesWithEffects.xml><?xml version="1.0" encoding="utf-8"?>
-<w:styles xmlns:wpc="http://schemas.microsoft.com/office/word/2010/wordprocessingCanvas" xmlns:mc="http://schemas.openxmlformats.org/markup-compatibility/2006" xmlns:o="urn:schemas-microsoft-com:office:office" xmlns:r="http://schemas.openxmlformats.org/officeDocument/2006/relationships" xmlns:m="http://schemas.openxmlformats.org/officeDocument/2006/math" xmlns:v="urn:schemas-microsoft-com:vml" xmlns:wp14="http://schemas.microsoft.com/office/word/2010/wordprocessingDrawing" xmlns:wp="http://schemas.openxmlformats.org/drawingml/2006/wordprocessingDrawing" xmlns:w10="urn:schemas-microsoft-com:office:word" xmlns:w="http://schemas.openxmlformats.org/wordprocessingml/2006/main" xmlns:w14="http://schemas.microsoft.com/office/word/2010/wordml" xmlns:wpg="http://schemas.microsoft.com/office/word/2010/wordprocessingGroup" xmlns:wpi="http://schemas.microsoft.com/office/word/2010/wordprocessingInk" xmlns:wne="http://schemas.microsoft.com/office/word/2006/wordml" xmlns:wps="http://schemas.microsoft.com/office/word/2010/wordprocessingShape" mc:Ignorable="w14 wp14">
-  <w:docDefaults>
-    <w:rPrDefault>
-      <w:rPr>
-        <w:rFonts w:asciiTheme="minorHAnsi" w:eastAsiaTheme="minorHAnsi" w:hAnsiTheme="minorHAnsi" w:cstheme="minorBidi"/>
-        <w:sz w:val="22"/>
-        <w:szCs w:val="22"/>
-        <w:lang w:val="en-US" w:eastAsia="en-US" w:bidi="ar-SA"/>
-      </w:rPr>
-    </w:rPrDefault>
-    <w:pPrDefault>
-      <w:pPr>
-        <w:spacing w:after="160" w:line="259" w:lineRule="auto"/>
-      </w:pPr>
-    </w:pPrDefault>
-  </w:docDefaults>
-  <w:latentStyles w:defLockedState="0" w:defUIPriority="99" w:defSemiHidden="1" w:defUnhideWhenUsed="1" w:defQFormat="0" w:count="267">
-    <w:lsdException w:name="Normal" w:semiHidden="0" w:uiPriority="0" w:unhideWhenUsed="0" w:qFormat="1"/>
-    <w:lsdException w:name="heading 1" w:semiHidden="0" w:uiPriority="9" w:unhideWhenUsed="0" w:qFormat="1"/>
-    <w:lsdException w:name="heading 2" w:uiPriority="9" w:qFormat="1"/>
-    <w:lsdException w:name="heading 3" w:uiPriority="9" w:qFormat="1"/>
-    <w:lsdException w:name="heading 4" w:uiPriority="9" w:qFormat="1"/>
-    <w:lsdException w:name="heading 5" w:uiPriority="9" w:qFormat="1"/>
-    <w:lsdException w:name="heading 6" w:uiPriority="9" w:qFormat="1"/>
-    <w:lsdException w:name="heading 7" w:uiPriority="9" w:qFormat="1"/>
-    <w:lsdException w:name="heading 8" w:uiPriority="9" w:qFormat="1"/>
-    <w:lsdException w:name="heading 9" w:uiPriority="9" w:qFormat="1"/>
-    <w:lsdException w:name="toc 1" w:uiPriority="39"/>
-    <w:lsdException w:name="toc 2" w:uiPriority="39"/>
-    <w:lsdException w:name="toc 3" w:uiPriority="39"/>
-    <w:lsdException w:name="toc 4" w:uiPriority="39"/>
-    <w:lsdException w:name="toc 5" w:uiPriority="39"/>
-    <w:lsdException w:name="toc 6" w:uiPriority="39"/>
-    <w:lsdException w:name="toc 7" w:uiPriority="39"/>
-    <w:lsdException w:name="toc 8" w:uiPriority="39"/>
-    <w:lsdException w:name="toc 9" w:uiPriority="39"/>
-    <w:lsdException w:name="caption" w:uiPriority="35" w:qFormat="1"/>
-    <w:lsdException w:name="Title" w:semiHidden="0" w:uiPriority="10" w:unhideWhenUsed="0" w:qFormat="1"/>
-    <w:lsdException w:name="Default Paragraph Font" w:uiPriority="1"/>
-    <w:lsdException w:name="Subtitle" w:semiHidden="0" w:uiPriority="11" w:unhideWhenUsed="0" w:qFormat="1"/>
-    <w:lsdException w:name="Strong" w:semiHidden="0" w:uiPriority="22" w:unhideWhenUsed="0" w:qFormat="1"/>
-    <w:lsdException w:name="Emphasis" w:semiHidden="0" w:uiPriority="20" w:unhideWhenUsed="0" w:qFormat="1"/>
-    <w:lsdException w:name="Table Grid" w:semiHidden="0" w:uiPriority="39" w:unhideWhenUsed="0"/>
-    <w:lsdException w:name="Placeholder Text" w:unhideWhenUsed="0"/>
-    <w:lsdException w:name="No Spacing" w:semiHidden="0" w:uiPriority="1" w:unhideWhenUsed="0" w:qFormat="1"/>
-    <w:lsdException w:name="Light Shading" w:semiHidden="0" w:uiPriority="60" w:unhideWhenUsed="0"/>
-    <w:lsdException w:name="Light List" w:semiHidden="0" w:uiPriority="61" w:unhideWhenUsed="0"/>
-    <w:lsdException w:name="Light Grid" w:semiHidden="0" w:uiPriority="62" w:unhideWhenUsed="0"/>
-    <w:lsdException w:name="Medium Shading 1" w:semiHidden="0" w:uiPriority="63" w:unhideWhenUsed="0"/>
-    <w:lsdException w:name="Medium Shading 2" w:semiHidden="0" w:uiPriority="64" w:unhideWhenUsed="0"/>
-    <w:lsdException w:name="Medium List 1" w:semiHidden="0" w:uiPriority="65" w:unhideWhenUsed="0"/>
-    <w:lsdException w:name="Medium List 2" w:semiHidden="0" w:uiPriority="66" w:unhideWhenUsed="0"/>
-    <w:lsdException w:name="Medium Grid 1" w:semiHidden="0" w:uiPriority="67" w:unhideWhenUsed="0"/>
-    <w:lsdException w:name="Medium Grid 2" w:semiHidden="0" w:uiPriority="68" w:unhideWhenUsed="0"/>
-    <w:lsdException w:name="Medium Grid 3" w:semiHidden="0" w:uiPriority="69" w:unhideWhenUsed="0"/>
-    <w:lsdException w:name="Dark List" w:semiHidden="0" w:uiPriority="70" w:unhideWhenUsed="0"/>
-    <w:lsdException w:name="Colorful Shading" w:semiHidden="0" w:uiPriority="71" w:unhideWhenUsed="0"/>
-    <w:lsdException w:name="Colorful List" w:semiHidden="0" w:uiPriority="72" w:unhideWhenUsed="0"/>
-    <w:lsdException w:name="Colorful Grid" w:semiHidden="0" w:uiPriority="73" w:unhideWhenUsed="0"/>
-    <w:lsdException w:name="Light Shading Accent 1" w:semiHidden="0" w:uiPriority="60" w:unhideWhenUsed="0"/>
-    <w:lsdException w:name="Light List Accent 1" w:semiHidden="0" w:uiPriority="61" w:unhideWhenUsed="0"/>
-    <w:lsdException w:name="Light Grid Accent 1" w:semiHidden="0" w:uiPriority="62" w:unhideWhenUsed="0"/>
-    <w:lsdException w:name="Medium Shading 1 Accent 1" w:semiHidden="0" w:uiPriority="63" w:unhideWhenUsed="0"/>
-    <w:lsdException w:name="Medium Shading 2 Accent 1" w:semiHidden="0" w:uiPriority="64" w:unhideWhenUsed="0"/>
-    <w:lsdException w:name="Medium List 1 Accent 1" w:semiHidden="0" w:uiPriority="65" w:unhideWhenUsed="0"/>
-    <w:lsdException w:name="Revision" w:unhideWhenUsed="0"/>
-    <w:lsdException w:name="List Paragraph" w:semiHidden="0" w:uiPriority="34" w:unhideWhenUsed="0" w:qFormat="1"/>
-    <w:lsdException w:name="Quote" w:semiHidden="0" w:uiPriority="29" w:unhideWhenUsed="0" w:qFormat="1"/>
-    <w:lsdException w:name="Intense Quote" w:semiHidden="0" w:uiPriority="30" w:unhideWhenUsed="0" w:qFormat="1"/>
-    <w:lsdException w:name="Medium List 2 Accent 1" w:semiHidden="0" w:uiPriority="66" w:unhideWhenUsed="0"/>
-    <w:lsdException w:name="Medium Grid 1 Accent 1" w:semiHidden="0" w:uiPriority="67" w:unhideWhenUsed="0"/>
-    <w:lsdException w:name="Medium Grid 2 Accent 1" w:semiHidden="0" w:uiPriority="68" w:unhideWhenUsed="0"/>
-    <w:lsdException w:name="Medium Grid 3 Accent 1" w:semiHidden="0" w:uiPriority="69" w:unhideWhenUsed="0"/>
-    <w:lsdException w:name="Dark List Accent 1" w:semiHidden="0" w:uiPriority="70" w:unhideWhenUsed="0"/>
-    <w:lsdException w:name="Colorful Shading Accent 1" w:semiHidden="0" w:uiPriority="71" w:unhideWhenUsed="0"/>
-    <w:lsdException w:name="Colorful List Accent 1" w:semiHidden="0" w:uiPriority="72" w:unhideWhenUsed="0"/>
-    <w:lsdException w:name="Colorful Grid Accent 1" w:semiHidden="0" w:uiPriority="73" w:unhideWhenUsed="0"/>
-    <w:lsdException w:name="Light Shading Accent 2" w:semiHidden="0" w:uiPriority="60" w:unhideWhenUsed="0"/>
-    <w:lsdException w:name="Light List Accent 2" w:semiHidden="0" w:uiPriority="61" w:unhideWhenUsed="0"/>
-    <w:lsdException w:name="Light Grid Accent 2" w:semiHidden="0" w:uiPriority="62" w:unhideWhenUsed="0"/>
-    <w:lsdException w:name="Medium Shading 1 Accent 2" w:semiHidden="0" w:uiPriority="63" w:unhideWhenUsed="0"/>
-    <w:lsdException w:name="Medium Shading 2 Accent 2" w:semiHidden="0" w:uiPriority="64" w:unhideWhenUsed="0"/>
-    <w:lsdException w:name="Medium List 1 Accent 2" w:semiHidden="0" w:uiPriority="65" w:unhideWhenUsed="0"/>
-    <w:lsdException w:name="Medium List 2 Accent 2" w:semiHidden="0" w:uiPriority="66" w:unhideWhenUsed="0"/>
-    <w:lsdException w:name="Medium Grid 1 Accent 2" w:semiHidden="0" w:uiPriority="67" w:unhideWhenUsed="0"/>
-    <w:lsdException w:name="Medium Grid 2 Accent 2" w:semiHidden="0" w:uiPriority="68" w:unhideWhenUsed="0"/>
-    <w:lsdException w:name="Medium Grid 3 Accent 2" w:semiHidden="0" w:uiPriority="69" w:unhideWhenUsed="0"/>
-    <w:lsdException w:name="Dark List Accent 2" w:semiHidden="0" w:uiPriority="70" w:unhideWhenUsed="0"/>
-    <w:lsdException w:name="Colorful Shading Accent 2" w:semiHidden="0" w:uiPriority="71" w:unhideWhenUsed="0"/>
-    <w:lsdException w:name="Colorful List Accent 2" w:semiHidden="0" w:uiPriority="72" w:unhideWhenUsed="0"/>
-    <w:lsdException w:name="Colorful Grid Accent 2" w:semiHidden="0" w:uiPriority="73" w:unhideWhenUsed="0"/>
-    <w:lsdException w:name="Light Shading Accent 3" w:semiHidden="0" w:uiPriority="60" w:unhideWhenUsed="0"/>
-    <w:lsdException w:name="Light List Accent 3" w:semiHidden="0" w:uiPriority="61" w:unhideWhenUsed="0"/>
-    <w:lsdException w:name="Light Grid Accent 3" w:semiHidden="0" w:uiPriority="62" w:unhideWhenUsed="0"/>
-    <w:lsdException w:name="Medium Shading 1 Accent 3" w:semiHidden="0" w:uiPriority="63" w:unhideWhenUsed="0"/>
-    <w:lsdException w:name="Medium Shading 2 Accent 3" w:semiHidden="0" w:uiPriority="64" w:unhideWhenUsed="0"/>
-    <w:lsdException w:name="Medium List 1 Accent 3" w:semiHidden="0" w:uiPriority="65" w:unhideWhenUsed="0"/>
-    <w:lsdException w:name="Medium List 2 Accent 3" w:semiHidden="0" w:uiPriority="66" w:unhideWhenUsed="0"/>
-    <w:lsdException w:name="Medium Grid 1 Accent 3" w:semiHidden="0" w:uiPriority="67" w:unhideWhenUsed="0"/>
-    <w:lsdException w:name="Medium Grid 2 Accent 3" w:semiHidden="0" w:uiPriority="68" w:unhideWhenUsed="0"/>
-    <w:lsdException w:name="Medium Grid 3 Accent 3" w:semiHidden="0" w:uiPriority="69" w:unhideWhenUsed="0"/>
-    <w:lsdException w:name="Dark List Accent 3" w:semiHidden="0" w:uiPriority="70" w:unhideWhenUsed="0"/>
-    <w:lsdException w:name="Colorful Shading Accent 3" w:semiHidden="0" w:uiPriority="71" w:unhideWhenUsed="0"/>
-    <w:lsdException w:name="Colorful List Accent 3" w:semiHidden="0" w:uiPriority="72" w:unhideWhenUsed="0"/>
-    <w:lsdException w:name="Colorful Grid Accent 3" w:semiHidden="0" w:uiPriority="73" w:unhideWhenUsed="0"/>
-    <w:lsdException w:name="Light Shading Accent 4" w:semiHidden="0" w:uiPriority="60" w:unhideWhenUsed="0"/>
-    <w:lsdException w:name="Light List Accent 4" w:semiHidden="0" w:uiPriority="61" w:unhideWhenUsed="0"/>
-    <w:lsdException w:name="Light Grid Accent 4" w:semiHidden="0" w:uiPriority="62" w:unhideWhenUsed="0"/>
-    <w:lsdException w:name="Medium Shading 1 Accent 4" w:semiHidden="0" w:uiPriority="63" w:unhideWhenUsed="0"/>
-    <w:lsdException w:name="Medium Shading 2 Accent 4" w:semiHidden="0" w:uiPriority="64" w:unhideWhenUsed="0"/>
-    <w:lsdException w:name="Medium List 1 Accent 4" w:semiHidden="0" w:uiPriority="65" w:unhideWhenUsed="0"/>
-    <w:lsdException w:name="Medium List 2 Accent 4" w:semiHidden="0" w:uiPriority="66" w:unhideWhenUsed="0"/>
-    <w:lsdException w:name="Medium Grid 1 Accent 4" w:semiHidden="0" w:uiPriority="67" w:unhideWhenUsed="0"/>
-    <w:lsdException w:name="Medium Grid 2 Accent 4" w:semiHidden="0" w:uiPriority="68" w:unhideWhenUsed="0"/>
-    <w:lsdException w:name="Medium Grid 3 Accent 4" w:semiHidden="0" w:uiPriority="69" w:unhideWhenUsed="0"/>
-    <w:lsdException w:name="Dark List Accent 4" w:semiHidden="0" w:uiPriority="70" w:unhideWhenUsed="0"/>
-    <w:lsdException w:name="Colorful Shading Accent 4" w:semiHidden="0" w:uiPriority="71" w:unhideWhenUsed="0"/>
-    <w:lsdException w:name="Colorful List Accent 4" w:semiHidden="0" w:uiPriority="72" w:unhideWhenUsed="0"/>
-    <w:lsdException w:name="Colorful Grid Accent 4" w:semiHidden="0" w:uiPriority="73" w:unhideWhenUsed="0"/>
-    <w:lsdException w:name="Light Shading Accent 5" w:semiHidden="0" w:uiPriority="60" w:unhideWhenUsed="0"/>
-    <w:lsdException w:name="Light List Accent 5" w:semiHidden="0" w:uiPriority="61" w:unhideWhenUsed="0"/>
-    <w:lsdException w:name="Light Grid Accent 5" w:semiHidden="0" w:uiPriority="62" w:unhideWhenUsed="0"/>
-    <w:lsdException w:name="Medium Shading 1 Accent 5" w:semiHidden="0" w:uiPriority="63" w:unhideWhenUsed="0"/>
-    <w:lsdException w:name="Medium Shading 2 Accent 5" w:semiHidden="0" w:uiPriority="64" w:unhideWhenUsed="0"/>
-    <w:lsdException w:name="Medium List 1 Accent 5" w:semiHidden="0" w:uiPriority="65" w:unhideWhenUsed="0"/>
-    <w:lsdException w:name="Medium List 2 Accent 5" w:semiHidden="0" w:uiPriority="66" w:unhideWhenUsed="0"/>
-    <w:lsdException w:name="Medium Grid 1 Accent 5" w:semiHidden="0" w:uiPriority="67" w:unhideWhenUsed="0"/>
-    <w:lsdException w:name="Medium Grid 2 Accent 5" w:semiHidden="0" w:uiPriority="68" w:unhideWhenUsed="0"/>
-    <w:lsdException w:name="Medium Grid 3 Accent 5" w:semiHidden="0" w:uiPriority="69" w:unhideWhenUsed="0"/>
-    <w:lsdException w:name="Dark List Accent 5" w:semiHidden="0" w:uiPriority="70" w:unhideWhenUsed="0"/>
-    <w:lsdException w:name="Colorful Shading Accent 5" w:semiHidden="0" w:uiPriority="71" w:unhideWhenUsed="0"/>
-    <w:lsdException w:name="Colorful List Accent 5" w:semiHidden="0" w:uiPriority="72" w:unhideWhenUsed="0"/>
-    <w:lsdException w:name="Colorful Grid Accent 5" w:semiHidden="0" w:uiPriority="73" w:unhideWhenUsed="0"/>
-    <w:lsdException w:name="Light Shading Accent 6" w:semiHidden="0" w:uiPriority="60" w:unhideWhenUsed="0"/>
-    <w:lsdException w:name="Light List Accent 6" w:semiHidden="0" w:uiPriority="61" w:unhideWhenUsed="0"/>
-    <w:lsdException w:name="Light Grid Accent 6" w:semiHidden="0" w:uiPriority="62" w:unhideWhenUsed="0"/>
-    <w:lsdException w:name="Medium Shading 1 Accent 6" w:semiHidden="0" w:uiPriority="63" w:unhideWhenUsed="0"/>
-    <w:lsdException w:name="Medium Shading 2 Accent 6" w:semiHidden="0" w:uiPriority="64" w:unhideWhenUsed="0"/>
-    <w:lsdException w:name="Medium List 1 Accent 6" w:semiHidden="0" w:uiPriority="65" w:unhideWhenUsed="0"/>
-    <w:lsdException w:name="Medium List 2 Accent 6" w:semiHidden="0" w:uiPriority="66" w:unhideWhenUsed="0"/>
-    <w:lsdException w:name="Medium Grid 1 Accent 6" w:semiHidden="0" w:uiPriority="67" w:unhideWhenUsed="0"/>
-    <w:lsdException w:name="Medium Grid 2 Accent 6" w:semiHidden="0" w:uiPriority="68" w:unhideWhenUsed="0"/>
-    <w:lsdException w:name="Medium Grid 3 Accent 6" w:semiHidden="0" w:uiPriority="69" w:unhideWhenUsed="0"/>
-    <w:lsdException w:name="Dark List Accent 6" w:semiHidden="0" w:uiPriority="70" w:unhideWhenUsed="0"/>
-    <w:lsdException w:name="Colorful Shading Accent 6" w:semiHidden="0" w:uiPriority="71" w:unhideWhenUsed="0"/>
-    <w:lsdException w:name="Colorful List Accent 6" w:semiHidden="0" w:uiPriority="72" w:unhideWhenUsed="0"/>
-    <w:lsdException w:name="Colorful Grid Accent 6" w:semiHidden="0" w:uiPriority="73" w:unhideWhenUsed="0"/>
-    <w:lsdException w:name="Subtle Emphasis" w:semiHidden="0" w:uiPriority="19" w:unhideWhenUsed="0" w:qFormat="1"/>
-    <w:lsdException w:name="Intense Emphasis" w:semiHidden="0" w:uiPriority="21" w:unhideWhenUsed="0" w:qFormat="1"/>
-    <w:lsdException w:name="Subtle Reference" w:semiHidden="0" w:uiPriority="31" w:unhideWhenUsed="0" w:qFormat="1"/>
-    <w:lsdException w:name="Intense Reference" w:semiHidden="0" w:uiPriority="32" w:unhideWhenUsed="0" w:qFormat="1"/>
-    <w:lsdException w:name="Book Title" w:semiHidden="0" w:uiPriority="33" w:unhideWhenUsed="0" w:qFormat="1"/>
-    <w:lsdException w:name="Bibliography" w:uiPriority="37"/>
-    <w:lsdException w:name="TOC Heading" w:uiPriority="39" w:qFormat="1"/>
-  </w:latentStyles>
-  <w:style w:type="paragraph" w:default="1" w:styleId="Normal">
-    <w:name w:val="Normal"/>
-    <w:qFormat/>
-  </w:style>
-  <w:style w:type="character" w:default="1" w:styleId="DefaultParagraphFont">
-    <w:name w:val="Default Paragraph Font"/>
-    <w:uiPriority w:val="1"/>
-    <w:semiHidden/>
-    <w:unhideWhenUsed/>
-  </w:style>
-  <w:style w:type="table" w:default="1" w:styleId="TableNormal">
-    <w:name w:val="Normal Table"/>
-    <w:uiPriority w:val="99"/>
-    <w:semiHidden/>
-    <w:unhideWhenUsed/>
-    <w:tblPr>
-      <w:tblInd w:w="0" w:type="dxa"/>
-      <w:tblCellMar>
-        <w:top w:w="0" w:type="dxa"/>
-        <w:left w:w="108" w:type="dxa"/>
-        <w:bottom w:w="0" w:type="dxa"/>
-        <w:right w:w="108" w:type="dxa"/>
-      </w:tblCellMar>
-    </w:tblPr>
-  </w:style>
-  <w:style w:type="numbering" w:default="1" w:styleId="NoList">
-    <w:name w:val="No List"/>
-    <w:uiPriority w:val="99"/>
-    <w:semiHidden/>
-    <w:unhideWhenUsed/>
-  </w:style>
-  <w:style w:type="paragraph" w:styleId="ListParagraph">
-    <w:name w:val="List Paragraph"/>
-    <w:basedOn w:val="Normal"/>
+    <w:basedOn w:val="a"/>
     <w:uiPriority w:val="34"/>
     <w:qFormat/>
     <w:rsid w:val="00802CFB"/>
@@ -2233,7 +3012,7 @@
   <a:extraClrSchemeLst/>
   <a:extLst>
     <a:ext uri="{05A4C25C-085E-4340-85A3-A5531E510DB2}">
-      <thm15:themeFamily xmlns="" xmlns:thm15="http://schemas.microsoft.com/office/thememl/2012/main" name="Office Theme" id="{62F939B6-93AF-4DB8-9C6B-D6C7DFDC589F}" vid="{4A3C46E8-61CC-4603-A589-7422A47A8E4A}"/>
+      <thm15:themeFamily xmlns:thm15="http://schemas.microsoft.com/office/thememl/2012/main" name="Office Theme" id="{62F939B6-93AF-4DB8-9C6B-D6C7DFDC589F}" vid="{4A3C46E8-61CC-4603-A589-7422A47A8E4A}"/>
     </a:ext>
   </a:extLst>
 </a:theme>

</xml_diff>

<commit_message>
big o and binary search added
</commit_message>
<xml_diff>
--- a/ProgrammingTasksFMM.docx
+++ b/ProgrammingTasksFMM.docx
@@ -1,6 +1,6 @@
 
 <file path=word/document.xml><?xml version="1.0" encoding="utf-8"?>
-<w:document xmlns:wpc="http://schemas.microsoft.com/office/word/2010/wordprocessingCanvas" xmlns:cx="http://schemas.microsoft.com/office/drawing/2014/chartex" xmlns:cx1="http://schemas.microsoft.com/office/drawing/2015/9/8/chartex" xmlns:mc="http://schemas.openxmlformats.org/markup-compatibility/2006" xmlns:o="urn:schemas-microsoft-com:office:office" xmlns:r="http://schemas.openxmlformats.org/officeDocument/2006/relationships" xmlns:m="http://schemas.openxmlformats.org/officeDocument/2006/math" xmlns:v="urn:schemas-microsoft-com:vml" xmlns:wp14="http://schemas.microsoft.com/office/word/2010/wordprocessingDrawing" xmlns:wp="http://schemas.openxmlformats.org/drawingml/2006/wordprocessingDrawing" xmlns:w10="urn:schemas-microsoft-com:office:word" xmlns:w="http://schemas.openxmlformats.org/wordprocessingml/2006/main" xmlns:w14="http://schemas.microsoft.com/office/word/2010/wordml" xmlns:w15="http://schemas.microsoft.com/office/word/2012/wordml" xmlns:w16se="http://schemas.microsoft.com/office/word/2015/wordml/symex" xmlns:wpg="http://schemas.microsoft.com/office/word/2010/wordprocessingGroup" xmlns:wpi="http://schemas.microsoft.com/office/word/2010/wordprocessingInk" xmlns:wne="http://schemas.microsoft.com/office/word/2006/wordml" xmlns:wps="http://schemas.microsoft.com/office/word/2010/wordprocessingShape" mc:Ignorable="w14 w15 w16se wp14">
+<w:document xmlns:wpc="http://schemas.microsoft.com/office/word/2010/wordprocessingCanvas" xmlns:mc="http://schemas.openxmlformats.org/markup-compatibility/2006" xmlns:o="urn:schemas-microsoft-com:office:office" xmlns:r="http://schemas.openxmlformats.org/officeDocument/2006/relationships" xmlns:m="http://schemas.openxmlformats.org/officeDocument/2006/math" xmlns:v="urn:schemas-microsoft-com:vml" xmlns:wp14="http://schemas.microsoft.com/office/word/2010/wordprocessingDrawing" xmlns:wp="http://schemas.openxmlformats.org/drawingml/2006/wordprocessingDrawing" xmlns:w10="urn:schemas-microsoft-com:office:word" xmlns:w="http://schemas.openxmlformats.org/wordprocessingml/2006/main" xmlns:w14="http://schemas.microsoft.com/office/word/2010/wordml" xmlns:wpg="http://schemas.microsoft.com/office/word/2010/wordprocessingGroup" xmlns:wpi="http://schemas.microsoft.com/office/word/2010/wordprocessingInk" xmlns:wne="http://schemas.microsoft.com/office/word/2006/wordml" xmlns:wps="http://schemas.microsoft.com/office/word/2010/wordprocessingShape" mc:Ignorable="w14 wp14">
   <w:body>
     <w:p>
       <w:pPr>
@@ -69,7 +69,7 @@
     </w:p>
     <w:p>
       <w:pPr>
-        <w:pStyle w:val="a3"/>
+        <w:pStyle w:val="ListParagraph"/>
         <w:numPr>
           <w:ilvl w:val="0"/>
           <w:numId w:val="1"/>
@@ -87,7 +87,7 @@
     </w:p>
     <w:p>
       <w:pPr>
-        <w:pStyle w:val="a3"/>
+        <w:pStyle w:val="ListParagraph"/>
         <w:numPr>
           <w:ilvl w:val="0"/>
           <w:numId w:val="1"/>
@@ -105,7 +105,7 @@
     </w:p>
     <w:p>
       <w:pPr>
-        <w:pStyle w:val="a3"/>
+        <w:pStyle w:val="ListParagraph"/>
         <w:numPr>
           <w:ilvl w:val="0"/>
           <w:numId w:val="1"/>
@@ -123,7 +123,7 @@
     </w:p>
     <w:p>
       <w:pPr>
-        <w:pStyle w:val="a3"/>
+        <w:pStyle w:val="ListParagraph"/>
         <w:numPr>
           <w:ilvl w:val="0"/>
           <w:numId w:val="1"/>
@@ -141,7 +141,7 @@
     </w:p>
     <w:p>
       <w:pPr>
-        <w:pStyle w:val="a3"/>
+        <w:pStyle w:val="ListParagraph"/>
         <w:numPr>
           <w:ilvl w:val="0"/>
           <w:numId w:val="1"/>
@@ -171,7 +171,7 @@
     </w:p>
     <w:p>
       <w:pPr>
-        <w:pStyle w:val="a3"/>
+        <w:pStyle w:val="ListParagraph"/>
         <w:numPr>
           <w:ilvl w:val="0"/>
           <w:numId w:val="1"/>
@@ -201,7 +201,7 @@
     </w:p>
     <w:p>
       <w:pPr>
-        <w:pStyle w:val="a3"/>
+        <w:pStyle w:val="ListParagraph"/>
         <w:numPr>
           <w:ilvl w:val="0"/>
           <w:numId w:val="1"/>
@@ -219,7 +219,7 @@
     </w:p>
     <w:p>
       <w:pPr>
-        <w:pStyle w:val="a3"/>
+        <w:pStyle w:val="ListParagraph"/>
         <w:numPr>
           <w:ilvl w:val="0"/>
           <w:numId w:val="1"/>
@@ -237,7 +237,7 @@
     </w:p>
     <w:p>
       <w:pPr>
-        <w:pStyle w:val="a3"/>
+        <w:pStyle w:val="ListParagraph"/>
         <w:numPr>
           <w:ilvl w:val="0"/>
           <w:numId w:val="1"/>
@@ -267,7 +267,7 @@
     </w:p>
     <w:p>
       <w:pPr>
-        <w:pStyle w:val="a3"/>
+        <w:pStyle w:val="ListParagraph"/>
         <w:numPr>
           <w:ilvl w:val="0"/>
           <w:numId w:val="1"/>
@@ -303,7 +303,7 @@
     </w:p>
     <w:p>
       <w:pPr>
-        <w:pStyle w:val="a3"/>
+        <w:pStyle w:val="ListParagraph"/>
         <w:numPr>
           <w:ilvl w:val="0"/>
           <w:numId w:val="1"/>
@@ -321,7 +321,7 @@
     </w:p>
     <w:p>
       <w:pPr>
-        <w:pStyle w:val="a3"/>
+        <w:pStyle w:val="ListParagraph"/>
         <w:numPr>
           <w:ilvl w:val="0"/>
           <w:numId w:val="1"/>
@@ -339,15 +339,15 @@
     </w:p>
     <w:p>
       <w:pPr>
-        <w:pStyle w:val="a3"/>
-        <w:rPr>
-          <w:lang w:val="az-Latn-AZ"/>
-        </w:rPr>
-      </w:pPr>
-    </w:p>
-    <w:p>
-      <w:pPr>
-        <w:pStyle w:val="a3"/>
+        <w:pStyle w:val="ListParagraph"/>
+        <w:rPr>
+          <w:lang w:val="az-Latn-AZ"/>
+        </w:rPr>
+      </w:pPr>
+    </w:p>
+    <w:p>
+      <w:pPr>
+        <w:pStyle w:val="ListParagraph"/>
         <w:rPr>
           <w:b/>
           <w:sz w:val="44"/>
@@ -376,7 +376,7 @@
     </w:p>
     <w:p>
       <w:pPr>
-        <w:pStyle w:val="a3"/>
+        <w:pStyle w:val="ListParagraph"/>
         <w:numPr>
           <w:ilvl w:val="0"/>
           <w:numId w:val="2"/>
@@ -440,7 +440,7 @@
     </w:p>
     <w:p>
       <w:pPr>
-        <w:pStyle w:val="a3"/>
+        <w:pStyle w:val="ListParagraph"/>
         <w:ind w:left="1080"/>
         <w:rPr>
           <w:lang w:val="az-Latn-AZ"/>
@@ -455,16 +455,16 @@
     </w:p>
     <w:p>
       <w:pPr>
-        <w:pStyle w:val="a3"/>
-        <w:ind w:left="1080"/>
-        <w:rPr>
-          <w:lang w:val="az-Latn-AZ"/>
-        </w:rPr>
-      </w:pPr>
-    </w:p>
-    <w:p>
-      <w:pPr>
-        <w:pStyle w:val="a3"/>
+        <w:pStyle w:val="ListParagraph"/>
+        <w:ind w:left="1080"/>
+        <w:rPr>
+          <w:lang w:val="az-Latn-AZ"/>
+        </w:rPr>
+      </w:pPr>
+    </w:p>
+    <w:p>
+      <w:pPr>
+        <w:pStyle w:val="ListParagraph"/>
         <w:ind w:left="1080"/>
         <w:rPr>
           <w:lang w:val="az-Latn-AZ"/>
@@ -485,16 +485,16 @@
     </w:p>
     <w:p>
       <w:pPr>
-        <w:pStyle w:val="a3"/>
-        <w:ind w:left="1080"/>
-        <w:rPr>
-          <w:lang w:val="az-Latn-AZ"/>
-        </w:rPr>
-      </w:pPr>
-    </w:p>
-    <w:p>
-      <w:pPr>
-        <w:pStyle w:val="a3"/>
+        <w:pStyle w:val="ListParagraph"/>
+        <w:ind w:left="1080"/>
+        <w:rPr>
+          <w:lang w:val="az-Latn-AZ"/>
+        </w:rPr>
+      </w:pPr>
+    </w:p>
+    <w:p>
+      <w:pPr>
+        <w:pStyle w:val="ListParagraph"/>
         <w:ind w:left="1080"/>
         <w:rPr>
           <w:lang w:val="az-Latn-AZ"/>
@@ -509,16 +509,16 @@
     </w:p>
     <w:p>
       <w:pPr>
-        <w:pStyle w:val="a3"/>
-        <w:ind w:left="1080"/>
-        <w:rPr>
-          <w:lang w:val="az-Latn-AZ"/>
-        </w:rPr>
-      </w:pPr>
-    </w:p>
-    <w:p>
-      <w:pPr>
-        <w:pStyle w:val="a3"/>
+        <w:pStyle w:val="ListParagraph"/>
+        <w:ind w:left="1080"/>
+        <w:rPr>
+          <w:lang w:val="az-Latn-AZ"/>
+        </w:rPr>
+      </w:pPr>
+    </w:p>
+    <w:p>
+      <w:pPr>
+        <w:pStyle w:val="ListParagraph"/>
         <w:ind w:left="1080"/>
         <w:rPr>
           <w:lang w:val="az-Latn-AZ"/>
@@ -539,16 +539,16 @@
     </w:p>
     <w:p>
       <w:pPr>
-        <w:pStyle w:val="a3"/>
-        <w:ind w:left="1080"/>
-        <w:rPr>
-          <w:lang w:val="az-Latn-AZ"/>
-        </w:rPr>
-      </w:pPr>
-    </w:p>
-    <w:p>
-      <w:pPr>
-        <w:pStyle w:val="a3"/>
+        <w:pStyle w:val="ListParagraph"/>
+        <w:ind w:left="1080"/>
+        <w:rPr>
+          <w:lang w:val="az-Latn-AZ"/>
+        </w:rPr>
+      </w:pPr>
+    </w:p>
+    <w:p>
+      <w:pPr>
+        <w:pStyle w:val="ListParagraph"/>
         <w:ind w:left="1080"/>
         <w:rPr>
           <w:lang w:val="az-Latn-AZ"/>
@@ -563,16 +563,16 @@
     </w:p>
     <w:p>
       <w:pPr>
-        <w:pStyle w:val="a3"/>
-        <w:ind w:left="1080"/>
-        <w:rPr>
-          <w:lang w:val="az-Latn-AZ"/>
-        </w:rPr>
-      </w:pPr>
-    </w:p>
-    <w:p>
-      <w:pPr>
-        <w:pStyle w:val="a3"/>
+        <w:pStyle w:val="ListParagraph"/>
+        <w:ind w:left="1080"/>
+        <w:rPr>
+          <w:lang w:val="az-Latn-AZ"/>
+        </w:rPr>
+      </w:pPr>
+    </w:p>
+    <w:p>
+      <w:pPr>
+        <w:pStyle w:val="ListParagraph"/>
         <w:ind w:left="1080"/>
         <w:rPr>
           <w:lang w:val="az-Latn-AZ"/>
@@ -599,16 +599,16 @@
     </w:p>
     <w:p>
       <w:pPr>
-        <w:pStyle w:val="a3"/>
-        <w:ind w:left="1080"/>
-        <w:rPr>
-          <w:lang w:val="az-Latn-AZ"/>
-        </w:rPr>
-      </w:pPr>
-    </w:p>
-    <w:p>
-      <w:pPr>
-        <w:pStyle w:val="a3"/>
+        <w:pStyle w:val="ListParagraph"/>
+        <w:ind w:left="1080"/>
+        <w:rPr>
+          <w:lang w:val="az-Latn-AZ"/>
+        </w:rPr>
+      </w:pPr>
+    </w:p>
+    <w:p>
+      <w:pPr>
+        <w:pStyle w:val="ListParagraph"/>
         <w:ind w:left="1080"/>
         <w:rPr>
           <w:lang w:val="az-Latn-AZ"/>
@@ -641,7 +641,7 @@
     </w:p>
     <w:p>
       <w:pPr>
-        <w:pStyle w:val="a3"/>
+        <w:pStyle w:val="ListParagraph"/>
         <w:ind w:left="1080"/>
         <w:rPr>
           <w:lang w:val="az-Latn-AZ"/>
@@ -738,7 +738,7 @@
     </w:p>
     <w:p>
       <w:pPr>
-        <w:pStyle w:val="a3"/>
+        <w:pStyle w:val="ListParagraph"/>
         <w:ind w:left="1080"/>
         <w:rPr>
           <w:lang w:val="az-Latn-AZ"/>
@@ -753,16 +753,16 @@
     </w:p>
     <w:p>
       <w:pPr>
-        <w:pStyle w:val="a3"/>
-        <w:ind w:left="1080"/>
-        <w:rPr>
-          <w:lang w:val="az-Latn-AZ"/>
-        </w:rPr>
-      </w:pPr>
-    </w:p>
-    <w:p>
-      <w:pPr>
-        <w:pStyle w:val="a3"/>
+        <w:pStyle w:val="ListParagraph"/>
+        <w:ind w:left="1080"/>
+        <w:rPr>
+          <w:lang w:val="az-Latn-AZ"/>
+        </w:rPr>
+      </w:pPr>
+    </w:p>
+    <w:p>
+      <w:pPr>
+        <w:pStyle w:val="ListParagraph"/>
         <w:ind w:left="1080"/>
         <w:rPr>
           <w:lang w:val="az-Latn-AZ"/>
@@ -807,16 +807,16 @@
     </w:p>
     <w:p>
       <w:pPr>
-        <w:pStyle w:val="a3"/>
-        <w:ind w:left="1080"/>
-        <w:rPr>
-          <w:lang w:val="az-Latn-AZ"/>
-        </w:rPr>
-      </w:pPr>
-    </w:p>
-    <w:p>
-      <w:pPr>
-        <w:pStyle w:val="a3"/>
+        <w:pStyle w:val="ListParagraph"/>
+        <w:ind w:left="1080"/>
+        <w:rPr>
+          <w:lang w:val="az-Latn-AZ"/>
+        </w:rPr>
+      </w:pPr>
+    </w:p>
+    <w:p>
+      <w:pPr>
+        <w:pStyle w:val="ListParagraph"/>
         <w:ind w:left="1080"/>
         <w:rPr>
           <w:lang w:val="az-Latn-AZ"/>
@@ -837,16 +837,16 @@
     </w:p>
     <w:p>
       <w:pPr>
-        <w:pStyle w:val="a3"/>
-        <w:ind w:left="1080"/>
-        <w:rPr>
-          <w:lang w:val="az-Latn-AZ"/>
-        </w:rPr>
-      </w:pPr>
-    </w:p>
-    <w:p>
-      <w:pPr>
-        <w:pStyle w:val="a3"/>
+        <w:pStyle w:val="ListParagraph"/>
+        <w:ind w:left="1080"/>
+        <w:rPr>
+          <w:lang w:val="az-Latn-AZ"/>
+        </w:rPr>
+      </w:pPr>
+    </w:p>
+    <w:p>
+      <w:pPr>
+        <w:pStyle w:val="ListParagraph"/>
         <w:ind w:left="1080"/>
         <w:rPr>
           <w:lang w:val="az-Latn-AZ"/>
@@ -867,16 +867,16 @@
     </w:p>
     <w:p>
       <w:pPr>
-        <w:pStyle w:val="a3"/>
-        <w:ind w:left="1080"/>
-        <w:rPr>
-          <w:lang w:val="az-Latn-AZ"/>
-        </w:rPr>
-      </w:pPr>
-    </w:p>
-    <w:p>
-      <w:pPr>
-        <w:pStyle w:val="a3"/>
+        <w:pStyle w:val="ListParagraph"/>
+        <w:ind w:left="1080"/>
+        <w:rPr>
+          <w:lang w:val="az-Latn-AZ"/>
+        </w:rPr>
+      </w:pPr>
+    </w:p>
+    <w:p>
+      <w:pPr>
+        <w:pStyle w:val="ListParagraph"/>
         <w:ind w:left="1080"/>
         <w:rPr>
           <w:lang w:val="az-Latn-AZ"/>
@@ -891,16 +891,16 @@
     </w:p>
     <w:p>
       <w:pPr>
-        <w:pStyle w:val="a3"/>
-        <w:ind w:left="1080"/>
-        <w:rPr>
-          <w:lang w:val="az-Latn-AZ"/>
-        </w:rPr>
-      </w:pPr>
-    </w:p>
-    <w:p>
-      <w:pPr>
-        <w:pStyle w:val="a3"/>
+        <w:pStyle w:val="ListParagraph"/>
+        <w:ind w:left="1080"/>
+        <w:rPr>
+          <w:lang w:val="az-Latn-AZ"/>
+        </w:rPr>
+      </w:pPr>
+    </w:p>
+    <w:p>
+      <w:pPr>
+        <w:pStyle w:val="ListParagraph"/>
         <w:ind w:left="1080"/>
         <w:rPr>
           <w:lang w:val="az-Latn-AZ"/>
@@ -921,16 +921,16 @@
     </w:p>
     <w:p>
       <w:pPr>
-        <w:pStyle w:val="a3"/>
-        <w:ind w:left="1080"/>
-        <w:rPr>
-          <w:lang w:val="az-Latn-AZ"/>
-        </w:rPr>
-      </w:pPr>
-    </w:p>
-    <w:p>
-      <w:pPr>
-        <w:pStyle w:val="a3"/>
+        <w:pStyle w:val="ListParagraph"/>
+        <w:ind w:left="1080"/>
+        <w:rPr>
+          <w:lang w:val="az-Latn-AZ"/>
+        </w:rPr>
+      </w:pPr>
+    </w:p>
+    <w:p>
+      <w:pPr>
+        <w:pStyle w:val="ListParagraph"/>
         <w:ind w:left="1080"/>
         <w:rPr>
           <w:lang w:val="az-Latn-AZ"/>
@@ -945,16 +945,16 @@
     </w:p>
     <w:p>
       <w:pPr>
-        <w:pStyle w:val="a3"/>
-        <w:ind w:left="1080"/>
-        <w:rPr>
-          <w:lang w:val="az-Latn-AZ"/>
-        </w:rPr>
-      </w:pPr>
-    </w:p>
-    <w:p>
-      <w:pPr>
-        <w:pStyle w:val="a3"/>
+        <w:pStyle w:val="ListParagraph"/>
+        <w:ind w:left="1080"/>
+        <w:rPr>
+          <w:lang w:val="az-Latn-AZ"/>
+        </w:rPr>
+      </w:pPr>
+    </w:p>
+    <w:p>
+      <w:pPr>
+        <w:pStyle w:val="ListParagraph"/>
         <w:pBdr>
           <w:top w:val="single" w:sz="6" w:space="1" w:color="auto"/>
           <w:bottom w:val="single" w:sz="6" w:space="1" w:color="auto"/>
@@ -1011,16 +1011,16 @@
     </w:p>
     <w:p>
       <w:pPr>
-        <w:pStyle w:val="a3"/>
-        <w:ind w:left="1080"/>
-        <w:rPr>
-          <w:lang w:val="az-Latn-AZ"/>
-        </w:rPr>
-      </w:pPr>
-    </w:p>
-    <w:p>
-      <w:pPr>
-        <w:pStyle w:val="a3"/>
+        <w:pStyle w:val="ListParagraph"/>
+        <w:ind w:left="1080"/>
+        <w:rPr>
+          <w:lang w:val="az-Latn-AZ"/>
+        </w:rPr>
+      </w:pPr>
+    </w:p>
+    <w:p>
+      <w:pPr>
+        <w:pStyle w:val="ListParagraph"/>
         <w:ind w:left="1080"/>
         <w:rPr>
           <w:lang w:val="az-Latn-AZ"/>
@@ -1035,16 +1035,16 @@
     </w:p>
     <w:p>
       <w:pPr>
-        <w:pStyle w:val="a3"/>
-        <w:ind w:left="1080"/>
-        <w:rPr>
-          <w:lang w:val="az-Latn-AZ"/>
-        </w:rPr>
-      </w:pPr>
-    </w:p>
-    <w:p>
-      <w:pPr>
-        <w:pStyle w:val="a3"/>
+        <w:pStyle w:val="ListParagraph"/>
+        <w:ind w:left="1080"/>
+        <w:rPr>
+          <w:lang w:val="az-Latn-AZ"/>
+        </w:rPr>
+      </w:pPr>
+    </w:p>
+    <w:p>
+      <w:pPr>
+        <w:pStyle w:val="ListParagraph"/>
         <w:ind w:left="1080"/>
         <w:rPr>
           <w:b/>
@@ -1107,7 +1107,7 @@
     </w:p>
     <w:p>
       <w:pPr>
-        <w:pStyle w:val="a3"/>
+        <w:pStyle w:val="ListParagraph"/>
         <w:ind w:left="1080"/>
         <w:rPr>
           <w:lang w:val="az-Latn-AZ"/>
@@ -1155,16 +1155,16 @@
     </w:p>
     <w:p>
       <w:pPr>
-        <w:pStyle w:val="a3"/>
-        <w:ind w:left="1080"/>
-        <w:rPr>
-          <w:lang w:val="az-Latn-AZ"/>
-        </w:rPr>
-      </w:pPr>
-    </w:p>
-    <w:p>
-      <w:pPr>
-        <w:pStyle w:val="a3"/>
+        <w:pStyle w:val="ListParagraph"/>
+        <w:ind w:left="1080"/>
+        <w:rPr>
+          <w:lang w:val="az-Latn-AZ"/>
+        </w:rPr>
+      </w:pPr>
+    </w:p>
+    <w:p>
+      <w:pPr>
+        <w:pStyle w:val="ListParagraph"/>
         <w:ind w:left="1080"/>
         <w:rPr>
           <w:lang w:val="az-Latn-AZ"/>
@@ -1203,16 +1203,16 @@
     </w:p>
     <w:p>
       <w:pPr>
-        <w:pStyle w:val="a3"/>
-        <w:ind w:left="1080"/>
-        <w:rPr>
-          <w:lang w:val="az-Latn-AZ"/>
-        </w:rPr>
-      </w:pPr>
-    </w:p>
-    <w:p>
-      <w:pPr>
-        <w:pStyle w:val="a3"/>
+        <w:pStyle w:val="ListParagraph"/>
+        <w:ind w:left="1080"/>
+        <w:rPr>
+          <w:lang w:val="az-Latn-AZ"/>
+        </w:rPr>
+      </w:pPr>
+    </w:p>
+    <w:p>
+      <w:pPr>
+        <w:pStyle w:val="ListParagraph"/>
         <w:ind w:left="1080"/>
         <w:rPr>
           <w:lang w:val="az-Latn-AZ"/>
@@ -1251,16 +1251,16 @@
     </w:p>
     <w:p>
       <w:pPr>
-        <w:pStyle w:val="a3"/>
-        <w:ind w:left="1080"/>
-        <w:rPr>
-          <w:lang w:val="az-Latn-AZ"/>
-        </w:rPr>
-      </w:pPr>
-    </w:p>
-    <w:p>
-      <w:pPr>
-        <w:pStyle w:val="a3"/>
+        <w:pStyle w:val="ListParagraph"/>
+        <w:ind w:left="1080"/>
+        <w:rPr>
+          <w:lang w:val="az-Latn-AZ"/>
+        </w:rPr>
+      </w:pPr>
+    </w:p>
+    <w:p>
+      <w:pPr>
+        <w:pStyle w:val="ListParagraph"/>
         <w:ind w:left="1080"/>
         <w:rPr>
           <w:lang w:val="az-Latn-AZ"/>
@@ -1281,16 +1281,16 @@
     </w:p>
     <w:p>
       <w:pPr>
-        <w:pStyle w:val="a3"/>
-        <w:ind w:left="1080"/>
-        <w:rPr>
-          <w:lang w:val="az-Latn-AZ"/>
-        </w:rPr>
-      </w:pPr>
-    </w:p>
-    <w:p>
-      <w:pPr>
-        <w:pStyle w:val="a3"/>
+        <w:pStyle w:val="ListParagraph"/>
+        <w:ind w:left="1080"/>
+        <w:rPr>
+          <w:lang w:val="az-Latn-AZ"/>
+        </w:rPr>
+      </w:pPr>
+    </w:p>
+    <w:p>
+      <w:pPr>
+        <w:pStyle w:val="ListParagraph"/>
         <w:ind w:left="1080"/>
         <w:rPr>
           <w:lang w:val="az-Latn-AZ"/>
@@ -1379,7 +1379,7 @@
     </w:p>
     <w:p>
       <w:pPr>
-        <w:pStyle w:val="a3"/>
+        <w:pStyle w:val="ListParagraph"/>
         <w:ind w:left="1080"/>
         <w:rPr>
           <w:lang w:val="az-Latn-AZ"/>
@@ -1401,16 +1401,16 @@
     </w:p>
     <w:p>
       <w:pPr>
-        <w:pStyle w:val="a3"/>
-        <w:ind w:left="1080"/>
-        <w:rPr>
-          <w:lang w:val="az-Latn-AZ"/>
-        </w:rPr>
-      </w:pPr>
-    </w:p>
-    <w:p>
-      <w:pPr>
-        <w:pStyle w:val="a3"/>
+        <w:pStyle w:val="ListParagraph"/>
+        <w:ind w:left="1080"/>
+        <w:rPr>
+          <w:lang w:val="az-Latn-AZ"/>
+        </w:rPr>
+      </w:pPr>
+    </w:p>
+    <w:p>
+      <w:pPr>
+        <w:pStyle w:val="ListParagraph"/>
         <w:ind w:left="1080"/>
         <w:rPr>
           <w:lang w:val="az-Latn-AZ"/>
@@ -1444,16 +1444,16 @@
     </w:p>
     <w:p>
       <w:pPr>
-        <w:pStyle w:val="a3"/>
-        <w:ind w:left="1080"/>
-        <w:rPr>
-          <w:lang w:val="az-Latn-AZ"/>
-        </w:rPr>
-      </w:pPr>
-    </w:p>
-    <w:p>
-      <w:pPr>
-        <w:pStyle w:val="a3"/>
+        <w:pStyle w:val="ListParagraph"/>
+        <w:ind w:left="1080"/>
+        <w:rPr>
+          <w:lang w:val="az-Latn-AZ"/>
+        </w:rPr>
+      </w:pPr>
+    </w:p>
+    <w:p>
+      <w:pPr>
+        <w:pStyle w:val="ListParagraph"/>
         <w:ind w:left="1080"/>
         <w:rPr>
           <w:lang w:val="az-Latn-AZ"/>
@@ -1474,18 +1474,16 @@
     </w:p>
     <w:p>
       <w:pPr>
-        <w:pStyle w:val="a3"/>
-        <w:ind w:left="1080"/>
-        <w:rPr>
-          <w:lang w:val="az-Latn-AZ"/>
-        </w:rPr>
-      </w:pPr>
-      <w:bookmarkStart w:id="0" w:name="_GoBack"/>
-      <w:bookmarkEnd w:id="0"/>
-    </w:p>
-    <w:p>
-      <w:pPr>
-        <w:pStyle w:val="a3"/>
+        <w:pStyle w:val="ListParagraph"/>
+        <w:ind w:left="1080"/>
+        <w:rPr>
+          <w:lang w:val="az-Latn-AZ"/>
+        </w:rPr>
+      </w:pPr>
+    </w:p>
+    <w:p>
+      <w:pPr>
+        <w:pStyle w:val="ListParagraph"/>
         <w:rPr>
           <w:b/>
           <w:sz w:val="44"/>
@@ -1500,7 +1498,7 @@
           <w:szCs w:val="44"/>
           <w:lang w:val="az-Latn-AZ"/>
         </w:rPr>
-        <w:t>Pre-Intermediate</w:t>
+        <w:t xml:space="preserve">Pre-Intermediate </w:t>
       </w:r>
       <w:r>
         <w:rPr>
@@ -1509,182 +1507,179 @@
           <w:szCs w:val="44"/>
           <w:lang w:val="az-Latn-AZ"/>
         </w:rPr>
+        <w:t xml:space="preserve"> Level questions:</w:t>
+      </w:r>
+    </w:p>
+    <w:p>
+      <w:pPr>
+        <w:pStyle w:val="ListParagraph"/>
+        <w:ind w:left="1080"/>
+        <w:rPr>
+          <w:lang w:val="az-Latn-AZ"/>
+        </w:rPr>
+      </w:pPr>
+    </w:p>
+    <w:p>
+      <w:pPr>
+        <w:rPr>
+          <w:b/>
+          <w:i/>
+          <w:u w:val="single"/>
+          <w:lang w:val="az-Latn-AZ"/>
+        </w:rPr>
+      </w:pPr>
+      <w:r>
+        <w:rPr>
+          <w:b/>
+          <w:i/>
+          <w:u w:val="single"/>
+          <w:lang w:val="az-Latn-AZ"/>
+        </w:rPr>
+        <w:t xml:space="preserve">                </w:t>
+      </w:r>
+      <w:r>
+        <w:rPr>
+          <w:b/>
+          <w:i/>
+          <w:color w:val="FF0000"/>
+          <w:u w:val="single"/>
+          <w:lang w:val="az-Latn-AZ"/>
+        </w:rPr>
+        <w:t>678,”Freelance”,</w:t>
+      </w:r>
+      <w:r>
+        <w:rPr>
+          <w:b/>
+          <w:i/>
+          <w:color w:val="FF0000"/>
+          <w:u w:val="single"/>
+          <w:lang w:val="az-Latn-AZ"/>
+        </w:rPr>
+        <w:t xml:space="preserve"> [99,21, [99,12,456,</w:t>
+      </w:r>
+      <w:r>
+        <w:rPr>
+          <w:b/>
+          <w:i/>
+          <w:color w:val="FF0000"/>
+          <w:u w:val="single"/>
+          <w:lang w:val="az-Latn-AZ"/>
+        </w:rPr>
+        <w:t>[“Simon”,”Holly”],</w:t>
+      </w:r>
+      <w:r>
+        <w:rPr>
+          <w:b/>
+          <w:i/>
+          <w:color w:val="FF0000"/>
+          <w:u w:val="single"/>
+          <w:lang w:val="az-Latn-AZ"/>
+        </w:rPr>
+        <w:t>78,34] ,45,67],</w:t>
+      </w:r>
+      <w:r>
+        <w:rPr>
+          <w:b/>
+          <w:i/>
+          <w:color w:val="FF0000"/>
+          <w:u w:val="single"/>
+          <w:lang w:val="az-Latn-AZ"/>
+        </w:rPr>
+        <w:t xml:space="preserve">45,67,89,”Raymond”,23,true,”Michael”, “Joseph”,545,188 və 293 </w:t>
+      </w:r>
+      <w:r>
+        <w:rPr>
+          <w:b/>
+          <w:i/>
+          <w:u w:val="single"/>
+          <w:lang w:val="az-Latn-AZ"/>
+        </w:rPr>
+        <w:t xml:space="preserve">kimi məlumatları saxlayan </w:t>
+      </w:r>
+      <w:r>
+        <w:rPr>
+          <w:b/>
+          <w:i/>
+          <w:u w:val="single"/>
+          <w:lang w:val="az-Latn-AZ"/>
+        </w:rPr>
+        <w:t>altmassivi olan</w:t>
+      </w:r>
+      <w:r>
+        <w:rPr>
+          <w:b/>
+          <w:i/>
+          <w:u w:val="single"/>
+          <w:lang w:val="az-Latn-AZ"/>
+        </w:rPr>
+        <w:t xml:space="preserve"> massivimiz var. Bu və bənzəri </w:t>
+      </w:r>
+      <w:r>
+        <w:rPr>
+          <w:b/>
+          <w:i/>
+          <w:u w:val="single"/>
+          <w:lang w:val="az-Latn-AZ"/>
+        </w:rPr>
+        <w:t xml:space="preserve"> istənilən dərinlikli </w:t>
+      </w:r>
+      <w:r>
+        <w:rPr>
+          <w:b/>
+          <w:i/>
+          <w:u w:val="single"/>
+          <w:lang w:val="az-Latn-AZ"/>
+        </w:rPr>
+        <w:t>çoxmərtəbəli</w:t>
+      </w:r>
+      <w:r>
+        <w:rPr>
+          <w:b/>
+          <w:i/>
+          <w:u w:val="single"/>
+          <w:lang w:val="az-Latn-AZ"/>
+        </w:rPr>
+        <w:t xml:space="preserve"> massiv üçün</w:t>
+      </w:r>
+      <w:r>
+        <w:rPr>
+          <w:b/>
+          <w:i/>
+          <w:u w:val="single"/>
+          <w:lang w:val="az-Latn-AZ"/>
+        </w:rPr>
+        <w:t xml:space="preserve"> REKURSİV FORMADA </w:t>
+      </w:r>
+      <w:r>
+        <w:rPr>
+          <w:b/>
+          <w:i/>
+          <w:u w:val="single"/>
+          <w:lang w:val="az-Latn-AZ"/>
+        </w:rPr>
+        <w:t>olmaq şərtilə</w:t>
+      </w:r>
+    </w:p>
+    <w:p>
+      <w:pPr>
+        <w:rPr>
+          <w:lang w:val="az-Latn-AZ"/>
+        </w:rPr>
+      </w:pPr>
+      <w:r>
+        <w:rPr>
+          <w:lang w:val="az-Latn-AZ"/>
+        </w:rPr>
+        <w:t xml:space="preserve">                 </w:t>
+      </w:r>
+      <w:r>
+        <w:rPr>
+          <w:lang w:val="az-Latn-AZ"/>
+        </w:rPr>
         <w:t xml:space="preserve"> </w:t>
       </w:r>
       <w:r>
         <w:rPr>
-          <w:b/>
-          <w:sz w:val="44"/>
-          <w:szCs w:val="44"/>
-          <w:lang w:val="az-Latn-AZ"/>
-        </w:rPr>
-        <w:t xml:space="preserve"> Level questions:</w:t>
-      </w:r>
-    </w:p>
-    <w:p>
-      <w:pPr>
-        <w:pStyle w:val="a3"/>
-        <w:ind w:left="1080"/>
-        <w:rPr>
-          <w:lang w:val="az-Latn-AZ"/>
-        </w:rPr>
-      </w:pPr>
-    </w:p>
-    <w:p>
-      <w:pPr>
-        <w:rPr>
-          <w:b/>
-          <w:i/>
-          <w:u w:val="single"/>
-          <w:lang w:val="az-Latn-AZ"/>
-        </w:rPr>
-      </w:pPr>
-      <w:r>
-        <w:rPr>
-          <w:b/>
-          <w:i/>
-          <w:u w:val="single"/>
-          <w:lang w:val="az-Latn-AZ"/>
-        </w:rPr>
-        <w:t xml:space="preserve">                </w:t>
-      </w:r>
-      <w:r>
-        <w:rPr>
-          <w:b/>
-          <w:i/>
-          <w:color w:val="FF0000"/>
-          <w:u w:val="single"/>
-          <w:lang w:val="az-Latn-AZ"/>
-        </w:rPr>
-        <w:t>678,”Freelance”,</w:t>
-      </w:r>
-      <w:r>
-        <w:rPr>
-          <w:b/>
-          <w:i/>
-          <w:color w:val="FF0000"/>
-          <w:u w:val="single"/>
-          <w:lang w:val="az-Latn-AZ"/>
-        </w:rPr>
-        <w:t xml:space="preserve"> [99,21, [99,12,456,</w:t>
-      </w:r>
-      <w:r>
-        <w:rPr>
-          <w:b/>
-          <w:i/>
-          <w:color w:val="FF0000"/>
-          <w:u w:val="single"/>
-          <w:lang w:val="az-Latn-AZ"/>
-        </w:rPr>
-        <w:t>[“Simon”,”Holly”],</w:t>
-      </w:r>
-      <w:r>
-        <w:rPr>
-          <w:b/>
-          <w:i/>
-          <w:color w:val="FF0000"/>
-          <w:u w:val="single"/>
-          <w:lang w:val="az-Latn-AZ"/>
-        </w:rPr>
-        <w:t>78,34] ,45,67],</w:t>
-      </w:r>
-      <w:r>
-        <w:rPr>
-          <w:b/>
-          <w:i/>
-          <w:color w:val="FF0000"/>
-          <w:u w:val="single"/>
-          <w:lang w:val="az-Latn-AZ"/>
-        </w:rPr>
-        <w:t xml:space="preserve">45,67,89,”Raymond”,23,true,”Michael”, “Joseph”,545,188 və 293 </w:t>
-      </w:r>
-      <w:r>
-        <w:rPr>
-          <w:b/>
-          <w:i/>
-          <w:u w:val="single"/>
-          <w:lang w:val="az-Latn-AZ"/>
-        </w:rPr>
-        <w:t xml:space="preserve">kimi məlumatları saxlayan </w:t>
-      </w:r>
-      <w:r>
-        <w:rPr>
-          <w:b/>
-          <w:i/>
-          <w:u w:val="single"/>
-          <w:lang w:val="az-Latn-AZ"/>
-        </w:rPr>
-        <w:t>altmassivi olan</w:t>
-      </w:r>
-      <w:r>
-        <w:rPr>
-          <w:b/>
-          <w:i/>
-          <w:u w:val="single"/>
-          <w:lang w:val="az-Latn-AZ"/>
-        </w:rPr>
-        <w:t xml:space="preserve"> massivimiz var. Bu və bənzəri </w:t>
-      </w:r>
-      <w:r>
-        <w:rPr>
-          <w:b/>
-          <w:i/>
-          <w:u w:val="single"/>
-          <w:lang w:val="az-Latn-AZ"/>
-        </w:rPr>
-        <w:t xml:space="preserve"> istənilən dərinlikli </w:t>
-      </w:r>
-      <w:r>
-        <w:rPr>
-          <w:b/>
-          <w:i/>
-          <w:u w:val="single"/>
-          <w:lang w:val="az-Latn-AZ"/>
-        </w:rPr>
-        <w:t>çoxmərtəbəli</w:t>
-      </w:r>
-      <w:r>
-        <w:rPr>
-          <w:b/>
-          <w:i/>
-          <w:u w:val="single"/>
-          <w:lang w:val="az-Latn-AZ"/>
-        </w:rPr>
-        <w:t xml:space="preserve"> massiv üçün</w:t>
-      </w:r>
-      <w:r>
-        <w:rPr>
-          <w:b/>
-          <w:i/>
-          <w:u w:val="single"/>
-          <w:lang w:val="az-Latn-AZ"/>
-        </w:rPr>
-        <w:t xml:space="preserve"> REKURSİV FORMADA </w:t>
-      </w:r>
-      <w:r>
-        <w:rPr>
-          <w:b/>
-          <w:i/>
-          <w:u w:val="single"/>
-          <w:lang w:val="az-Latn-AZ"/>
-        </w:rPr>
-        <w:t>olmaq şərtilə</w:t>
-      </w:r>
-    </w:p>
-    <w:p>
-      <w:pPr>
-        <w:rPr>
-          <w:lang w:val="az-Latn-AZ"/>
-        </w:rPr>
-      </w:pPr>
-      <w:r>
-        <w:rPr>
-          <w:lang w:val="az-Latn-AZ"/>
-        </w:rPr>
-        <w:t xml:space="preserve">                 </w:t>
-      </w:r>
-      <w:r>
-        <w:rPr>
           <w:lang w:val="az-Latn-AZ"/>
         </w:rPr>
         <w:t xml:space="preserve"> </w:t>
@@ -1693,74 +1688,68 @@
         <w:rPr>
           <w:lang w:val="az-Latn-AZ"/>
         </w:rPr>
+        <w:t xml:space="preserve">  </w:t>
+      </w:r>
+      <w:r>
+        <w:rPr>
+          <w:lang w:val="az-Latn-AZ"/>
+        </w:rPr>
+        <w:t xml:space="preserve"> 1)Massivdəki ədədlərin cəmini tapın</w:t>
+      </w:r>
+    </w:p>
+    <w:p>
+      <w:pPr>
+        <w:rPr>
+          <w:lang w:val="az-Latn-AZ"/>
+        </w:rPr>
+      </w:pPr>
+      <w:r>
+        <w:rPr>
+          <w:lang w:val="az-Latn-AZ"/>
+        </w:rPr>
+        <w:t xml:space="preserve">                   </w:t>
+      </w:r>
+      <w:r>
+        <w:rPr>
+          <w:lang w:val="az-Latn-AZ"/>
+        </w:rPr>
+        <w:t xml:space="preserve">  </w:t>
+      </w:r>
+      <w:r>
+        <w:rPr>
+          <w:lang w:val="az-Latn-AZ"/>
+        </w:rPr>
+        <w:t>2)</w:t>
+      </w:r>
+      <w:r>
+        <w:rPr>
+          <w:lang w:val="az-Latn-AZ"/>
+        </w:rPr>
+        <w:t>Massivdəki ədədlərin ədədi ortasını tapın</w:t>
+      </w:r>
+    </w:p>
+    <w:p>
+      <w:pPr>
+        <w:rPr>
+          <w:lang w:val="az-Latn-AZ"/>
+        </w:rPr>
+      </w:pPr>
+      <w:r>
+        <w:rPr>
+          <w:lang w:val="az-Latn-AZ"/>
+        </w:rPr>
+        <w:t xml:space="preserve">                   </w:t>
+      </w:r>
+      <w:r>
+        <w:rPr>
+          <w:lang w:val="az-Latn-AZ"/>
+        </w:rPr>
         <w:t xml:space="preserve"> </w:t>
       </w:r>
       <w:r>
         <w:rPr>
           <w:lang w:val="az-Latn-AZ"/>
         </w:rPr>
-        <w:t xml:space="preserve">  </w:t>
-      </w:r>
-      <w:r>
-        <w:rPr>
-          <w:lang w:val="az-Latn-AZ"/>
-        </w:rPr>
-        <w:t xml:space="preserve"> 1)Massivdəki ədədlərin cəmini tapın</w:t>
-      </w:r>
-    </w:p>
-    <w:p>
-      <w:pPr>
-        <w:rPr>
-          <w:lang w:val="az-Latn-AZ"/>
-        </w:rPr>
-      </w:pPr>
-      <w:r>
-        <w:rPr>
-          <w:lang w:val="az-Latn-AZ"/>
-        </w:rPr>
-        <w:t xml:space="preserve">                   </w:t>
-      </w:r>
-      <w:r>
-        <w:rPr>
-          <w:lang w:val="az-Latn-AZ"/>
-        </w:rPr>
-        <w:t xml:space="preserve">  </w:t>
-      </w:r>
-      <w:r>
-        <w:rPr>
-          <w:lang w:val="az-Latn-AZ"/>
-        </w:rPr>
-        <w:t>2)</w:t>
-      </w:r>
-      <w:r>
-        <w:rPr>
-          <w:lang w:val="az-Latn-AZ"/>
-        </w:rPr>
-        <w:t>Massivdəki ədədlərin ədədi ortasını tapın</w:t>
-      </w:r>
-    </w:p>
-    <w:p>
-      <w:pPr>
-        <w:rPr>
-          <w:lang w:val="az-Latn-AZ"/>
-        </w:rPr>
-      </w:pPr>
-      <w:r>
-        <w:rPr>
-          <w:lang w:val="az-Latn-AZ"/>
-        </w:rPr>
-        <w:t xml:space="preserve">                   </w:t>
-      </w:r>
-      <w:r>
-        <w:rPr>
-          <w:lang w:val="az-Latn-AZ"/>
-        </w:rPr>
-        <w:t xml:space="preserve"> </w:t>
-      </w:r>
-      <w:r>
-        <w:rPr>
-          <w:lang w:val="az-Latn-AZ"/>
-        </w:rPr>
         <w:t xml:space="preserve"> 3)</w:t>
       </w:r>
       <w:r>
@@ -1772,7 +1761,7 @@
     </w:p>
     <w:p>
       <w:pPr>
-        <w:pStyle w:val="a3"/>
+        <w:pStyle w:val="ListParagraph"/>
         <w:ind w:left="1080"/>
         <w:rPr>
           <w:lang w:val="az-Latn-AZ"/>
@@ -1793,16 +1782,16 @@
     </w:p>
     <w:p>
       <w:pPr>
-        <w:pStyle w:val="a3"/>
-        <w:ind w:left="1080"/>
-        <w:rPr>
-          <w:lang w:val="az-Latn-AZ"/>
-        </w:rPr>
-      </w:pPr>
-    </w:p>
-    <w:p>
-      <w:pPr>
-        <w:pStyle w:val="a3"/>
+        <w:pStyle w:val="ListParagraph"/>
+        <w:ind w:left="1080"/>
+        <w:rPr>
+          <w:lang w:val="az-Latn-AZ"/>
+        </w:rPr>
+      </w:pPr>
+    </w:p>
+    <w:p>
+      <w:pPr>
+        <w:pStyle w:val="ListParagraph"/>
         <w:ind w:left="1080"/>
         <w:rPr>
           <w:lang w:val="az-Latn-AZ"/>
@@ -1823,16 +1812,16 @@
     </w:p>
     <w:p>
       <w:pPr>
-        <w:pStyle w:val="a3"/>
-        <w:ind w:left="1080"/>
-        <w:rPr>
-          <w:lang w:val="az-Latn-AZ"/>
-        </w:rPr>
-      </w:pPr>
-    </w:p>
-    <w:p>
-      <w:pPr>
-        <w:pStyle w:val="a3"/>
+        <w:pStyle w:val="ListParagraph"/>
+        <w:ind w:left="1080"/>
+        <w:rPr>
+          <w:lang w:val="az-Latn-AZ"/>
+        </w:rPr>
+      </w:pPr>
+    </w:p>
+    <w:p>
+      <w:pPr>
+        <w:pStyle w:val="ListParagraph"/>
         <w:ind w:left="1080"/>
         <w:rPr>
           <w:lang w:val="az-Latn-AZ"/>
@@ -1853,16 +1842,16 @@
     </w:p>
     <w:p>
       <w:pPr>
-        <w:pStyle w:val="a3"/>
-        <w:ind w:left="1080"/>
-        <w:rPr>
-          <w:lang w:val="az-Latn-AZ"/>
-        </w:rPr>
-      </w:pPr>
-    </w:p>
-    <w:p>
-      <w:pPr>
-        <w:pStyle w:val="a3"/>
+        <w:pStyle w:val="ListParagraph"/>
+        <w:ind w:left="1080"/>
+        <w:rPr>
+          <w:lang w:val="az-Latn-AZ"/>
+        </w:rPr>
+      </w:pPr>
+    </w:p>
+    <w:p>
+      <w:pPr>
+        <w:pStyle w:val="ListParagraph"/>
         <w:ind w:left="1080"/>
         <w:rPr>
           <w:lang w:val="az-Latn-AZ"/>
@@ -1883,16 +1872,16 @@
     </w:p>
     <w:p>
       <w:pPr>
-        <w:pStyle w:val="a3"/>
-        <w:ind w:left="1080"/>
-        <w:rPr>
-          <w:lang w:val="az-Latn-AZ"/>
-        </w:rPr>
-      </w:pPr>
-    </w:p>
-    <w:p>
-      <w:pPr>
-        <w:pStyle w:val="a3"/>
+        <w:pStyle w:val="ListParagraph"/>
+        <w:ind w:left="1080"/>
+        <w:rPr>
+          <w:lang w:val="az-Latn-AZ"/>
+        </w:rPr>
+      </w:pPr>
+    </w:p>
+    <w:p>
+      <w:pPr>
+        <w:pStyle w:val="ListParagraph"/>
         <w:ind w:left="1080"/>
         <w:rPr>
           <w:lang w:val="az-Latn-AZ"/>
@@ -1913,16 +1902,16 @@
     </w:p>
     <w:p>
       <w:pPr>
-        <w:pStyle w:val="a3"/>
-        <w:ind w:left="1080"/>
-        <w:rPr>
-          <w:lang w:val="az-Latn-AZ"/>
-        </w:rPr>
-      </w:pPr>
-    </w:p>
-    <w:p>
-      <w:pPr>
-        <w:pStyle w:val="a3"/>
+        <w:pStyle w:val="ListParagraph"/>
+        <w:ind w:left="1080"/>
+        <w:rPr>
+          <w:lang w:val="az-Latn-AZ"/>
+        </w:rPr>
+      </w:pPr>
+    </w:p>
+    <w:p>
+      <w:pPr>
+        <w:pStyle w:val="ListParagraph"/>
         <w:ind w:left="1080"/>
         <w:rPr>
           <w:lang w:val="az-Latn-AZ"/>
@@ -1943,16 +1932,16 @@
     </w:p>
     <w:p>
       <w:pPr>
-        <w:pStyle w:val="a3"/>
-        <w:ind w:left="1080"/>
-        <w:rPr>
-          <w:lang w:val="az-Latn-AZ"/>
-        </w:rPr>
-      </w:pPr>
-    </w:p>
-    <w:p>
-      <w:pPr>
-        <w:pStyle w:val="a3"/>
+        <w:pStyle w:val="ListParagraph"/>
+        <w:ind w:left="1080"/>
+        <w:rPr>
+          <w:lang w:val="az-Latn-AZ"/>
+        </w:rPr>
+      </w:pPr>
+    </w:p>
+    <w:p>
+      <w:pPr>
+        <w:pStyle w:val="ListParagraph"/>
         <w:pBdr>
           <w:bottom w:val="single" w:sz="6" w:space="1" w:color="auto"/>
         </w:pBdr>
@@ -1976,7 +1965,7 @@
     </w:p>
     <w:p>
       <w:pPr>
-        <w:pStyle w:val="a3"/>
+        <w:pStyle w:val="ListParagraph"/>
         <w:pBdr>
           <w:bottom w:val="single" w:sz="6" w:space="1" w:color="auto"/>
         </w:pBdr>
@@ -1988,7 +1977,7 @@
     </w:p>
     <w:p>
       <w:pPr>
-        <w:pStyle w:val="a3"/>
+        <w:pStyle w:val="ListParagraph"/>
         <w:ind w:left="1080"/>
         <w:rPr>
           <w:lang w:val="az-Latn-AZ"/>
@@ -2003,16 +1992,16 @@
     </w:p>
     <w:p>
       <w:pPr>
-        <w:pStyle w:val="a3"/>
-        <w:ind w:left="1080"/>
-        <w:rPr>
-          <w:lang w:val="az-Latn-AZ"/>
-        </w:rPr>
-      </w:pPr>
-    </w:p>
-    <w:p>
-      <w:pPr>
-        <w:pStyle w:val="a3"/>
+        <w:pStyle w:val="ListParagraph"/>
+        <w:ind w:left="1080"/>
+        <w:rPr>
+          <w:lang w:val="az-Latn-AZ"/>
+        </w:rPr>
+      </w:pPr>
+    </w:p>
+    <w:p>
+      <w:pPr>
+        <w:pStyle w:val="ListParagraph"/>
         <w:ind w:left="1080"/>
         <w:rPr>
           <w:lang w:val="az-Latn-AZ"/>
@@ -2033,42 +2022,99 @@
     </w:p>
     <w:p>
       <w:pPr>
-        <w:pStyle w:val="a3"/>
-        <w:ind w:left="1080"/>
-        <w:rPr>
-          <w:lang w:val="az-Latn-AZ"/>
-        </w:rPr>
-      </w:pPr>
-    </w:p>
-    <w:p>
-      <w:pPr>
-        <w:rPr>
-          <w:lang w:val="az-Latn-AZ"/>
-        </w:rPr>
-      </w:pPr>
-    </w:p>
-    <w:p>
-      <w:pPr>
-        <w:pStyle w:val="a3"/>
-        <w:ind w:left="1080"/>
-        <w:rPr>
-          <w:lang w:val="az-Latn-AZ"/>
-        </w:rPr>
-      </w:pPr>
-    </w:p>
-    <w:p>
-      <w:pPr>
-        <w:pStyle w:val="a3"/>
-        <w:ind w:left="1080"/>
-        <w:rPr>
-          <w:lang w:val="az-Latn-AZ"/>
-        </w:rPr>
-      </w:pPr>
-      <w:r>
-        <w:rPr>
-          <w:lang w:val="az-Latn-AZ"/>
-        </w:rPr>
-        <w:lastRenderedPageBreak/>
+        <w:pStyle w:val="ListParagraph"/>
+        <w:ind w:left="1080"/>
+        <w:rPr>
+          <w:lang w:val="az-Latn-AZ"/>
+        </w:rPr>
+      </w:pPr>
+    </w:p>
+    <w:p>
+      <w:pPr>
+        <w:pStyle w:val="ListParagraph"/>
+        <w:ind w:left="1080"/>
+        <w:rPr>
+          <w:lang w:val="az-Latn-AZ"/>
+        </w:rPr>
+      </w:pPr>
+      <w:r>
+        <w:rPr>
+          <w:lang w:val="az-Latn-AZ"/>
+        </w:rPr>
+        <w:t xml:space="preserve">13)Big O notation nədir? </w:t>
+      </w:r>
+      <w:r>
+        <w:t>warse case v</w:t>
+      </w:r>
+      <w:r>
+        <w:rPr>
+          <w:lang w:val="az-Latn-AZ"/>
+        </w:rPr>
+        <w:t>ə asimptomik notasiya anlayışlarını izah edin</w:t>
+      </w:r>
+      <w:bookmarkStart w:id="0" w:name="_GoBack"/>
+      <w:bookmarkEnd w:id="0"/>
+    </w:p>
+    <w:p>
+      <w:pPr>
+        <w:ind w:left="360"/>
+        <w:rPr>
+          <w:lang w:val="az-Latn-AZ"/>
+        </w:rPr>
+      </w:pPr>
+      <w:r>
+        <w:rPr>
+          <w:lang w:val="az-Latn-AZ"/>
+        </w:rPr>
+        <w:t xml:space="preserve">              14)Binary search nədir? </w:t>
+      </w:r>
+      <w:r>
+        <w:rPr>
+          <w:lang w:val="az-Latn-AZ"/>
+        </w:rPr>
+        <w:t>Binary</w:t>
+      </w:r>
+      <w:r>
+        <w:rPr>
+          <w:lang w:val="az-Latn-AZ"/>
+        </w:rPr>
+        <w:t xml:space="preserve"> search alqoritmi yazın. Big O notation-nı hesablayın.</w:t>
+      </w:r>
+      <w:r>
+        <w:rPr>
+          <w:lang w:val="az-Latn-AZ"/>
+        </w:rPr>
+        <w:t xml:space="preserve"> </w:t>
+      </w:r>
+    </w:p>
+    <w:p>
+      <w:pPr>
+        <w:rPr>
+          <w:lang w:val="az-Latn-AZ"/>
+        </w:rPr>
+      </w:pPr>
+    </w:p>
+    <w:p>
+      <w:pPr>
+        <w:pStyle w:val="ListParagraph"/>
+        <w:ind w:left="1080"/>
+        <w:rPr>
+          <w:lang w:val="az-Latn-AZ"/>
+        </w:rPr>
+      </w:pPr>
+    </w:p>
+    <w:p>
+      <w:pPr>
+        <w:pStyle w:val="ListParagraph"/>
+        <w:ind w:left="1080"/>
+        <w:rPr>
+          <w:lang w:val="az-Latn-AZ"/>
+        </w:rPr>
+      </w:pPr>
+      <w:r>
+        <w:rPr>
+          <w:lang w:val="az-Latn-AZ"/>
+        </w:rPr>
         <w:t xml:space="preserve">     </w:t>
       </w:r>
     </w:p>
@@ -2110,8 +2156,8 @@
 </file>
 
 <file path=word/numbering.xml><?xml version="1.0" encoding="utf-8"?>
-<w:numbering xmlns:wpc="http://schemas.microsoft.com/office/word/2010/wordprocessingCanvas" xmlns:cx="http://schemas.microsoft.com/office/drawing/2014/chartex" xmlns:cx1="http://schemas.microsoft.com/office/drawing/2015/9/8/chartex" xmlns:mc="http://schemas.openxmlformats.org/markup-compatibility/2006" xmlns:o="urn:schemas-microsoft-com:office:office" xmlns:r="http://schemas.openxmlformats.org/officeDocument/2006/relationships" xmlns:m="http://schemas.openxmlformats.org/officeDocument/2006/math" xmlns:v="urn:schemas-microsoft-com:vml" xmlns:wp14="http://schemas.microsoft.com/office/word/2010/wordprocessingDrawing" xmlns:wp="http://schemas.openxmlformats.org/drawingml/2006/wordprocessingDrawing" xmlns:w10="urn:schemas-microsoft-com:office:word" xmlns:w="http://schemas.openxmlformats.org/wordprocessingml/2006/main" xmlns:w14="http://schemas.microsoft.com/office/word/2010/wordml" xmlns:w15="http://schemas.microsoft.com/office/word/2012/wordml" xmlns:w16se="http://schemas.microsoft.com/office/word/2015/wordml/symex" xmlns:wpg="http://schemas.microsoft.com/office/word/2010/wordprocessingGroup" xmlns:wpi="http://schemas.microsoft.com/office/word/2010/wordprocessingInk" xmlns:wne="http://schemas.microsoft.com/office/word/2006/wordml" xmlns:wps="http://schemas.microsoft.com/office/word/2010/wordprocessingShape" mc:Ignorable="w14 w15 w16se wp14">
-  <w:abstractNum w:abstractNumId="0" w15:restartNumberingAfterBreak="0">
+<w:numbering xmlns:wpc="http://schemas.microsoft.com/office/word/2010/wordprocessingCanvas" xmlns:mc="http://schemas.openxmlformats.org/markup-compatibility/2006" xmlns:o="urn:schemas-microsoft-com:office:office" xmlns:r="http://schemas.openxmlformats.org/officeDocument/2006/relationships" xmlns:m="http://schemas.openxmlformats.org/officeDocument/2006/math" xmlns:v="urn:schemas-microsoft-com:vml" xmlns:wp14="http://schemas.microsoft.com/office/word/2010/wordprocessingDrawing" xmlns:wp="http://schemas.openxmlformats.org/drawingml/2006/wordprocessingDrawing" xmlns:w10="urn:schemas-microsoft-com:office:word" xmlns:w="http://schemas.openxmlformats.org/wordprocessingml/2006/main" xmlns:w14="http://schemas.microsoft.com/office/word/2010/wordml" xmlns:wpg="http://schemas.microsoft.com/office/word/2010/wordprocessingGroup" xmlns:wpi="http://schemas.microsoft.com/office/word/2010/wordprocessingInk" xmlns:wne="http://schemas.microsoft.com/office/word/2006/wordml" xmlns:wps="http://schemas.microsoft.com/office/word/2010/wordprocessingShape" mc:Ignorable="w14 wp14">
+  <w:abstractNum w:abstractNumId="0">
     <w:nsid w:val="417E4C15"/>
     <w:multiLevelType w:val="hybridMultilevel"/>
     <w:tmpl w:val="7284BCE6"/>
@@ -2224,7 +2270,7 @@
       </w:rPr>
     </w:lvl>
   </w:abstractNum>
-  <w:abstractNum w:abstractNumId="1" w15:restartNumberingAfterBreak="0">
+  <w:abstractNum w:abstractNumId="1">
     <w:nsid w:val="6E3835BA"/>
     <w:multiLevelType w:val="hybridMultilevel"/>
     <w:tmpl w:val="C418693C"/>
@@ -2323,7 +2369,7 @@
 </file>
 
 <file path=word/styles.xml><?xml version="1.0" encoding="utf-8"?>
-<w:styles xmlns:mc="http://schemas.openxmlformats.org/markup-compatibility/2006" xmlns:r="http://schemas.openxmlformats.org/officeDocument/2006/relationships" xmlns:w="http://schemas.openxmlformats.org/wordprocessingml/2006/main" xmlns:w14="http://schemas.microsoft.com/office/word/2010/wordml" xmlns:w15="http://schemas.microsoft.com/office/word/2012/wordml" xmlns:w16se="http://schemas.microsoft.com/office/word/2015/wordml/symex" mc:Ignorable="w14 w15 w16se">
+<w:styles xmlns:mc="http://schemas.openxmlformats.org/markup-compatibility/2006" xmlns:r="http://schemas.openxmlformats.org/officeDocument/2006/relationships" xmlns:w="http://schemas.openxmlformats.org/wordprocessingml/2006/main" xmlns:w14="http://schemas.microsoft.com/office/word/2010/wordml" mc:Ignorable="w14">
   <w:docDefaults>
     <w:rPrDefault>
       <w:rPr>
@@ -2339,390 +2385,156 @@
       </w:pPr>
     </w:pPrDefault>
   </w:docDefaults>
-  <w:latentStyles w:defLockedState="0" w:defUIPriority="99" w:defSemiHidden="0" w:defUnhideWhenUsed="0" w:defQFormat="0" w:count="371">
-    <w:lsdException w:name="Normal" w:uiPriority="0" w:qFormat="1"/>
-    <w:lsdException w:name="heading 1" w:uiPriority="9" w:qFormat="1"/>
-    <w:lsdException w:name="heading 2" w:semiHidden="1" w:uiPriority="9" w:unhideWhenUsed="1" w:qFormat="1"/>
-    <w:lsdException w:name="heading 3" w:semiHidden="1" w:uiPriority="9" w:unhideWhenUsed="1" w:qFormat="1"/>
-    <w:lsdException w:name="heading 4" w:semiHidden="1" w:uiPriority="9" w:unhideWhenUsed="1" w:qFormat="1"/>
-    <w:lsdException w:name="heading 5" w:semiHidden="1" w:uiPriority="9" w:unhideWhenUsed="1" w:qFormat="1"/>
-    <w:lsdException w:name="heading 6" w:semiHidden="1" w:uiPriority="9" w:unhideWhenUsed="1" w:qFormat="1"/>
-    <w:lsdException w:name="heading 7" w:semiHidden="1" w:uiPriority="9" w:unhideWhenUsed="1" w:qFormat="1"/>
-    <w:lsdException w:name="heading 8" w:semiHidden="1" w:uiPriority="9" w:unhideWhenUsed="1" w:qFormat="1"/>
-    <w:lsdException w:name="heading 9" w:semiHidden="1" w:uiPriority="9" w:unhideWhenUsed="1" w:qFormat="1"/>
-    <w:lsdException w:name="index 1" w:semiHidden="1" w:unhideWhenUsed="1"/>
-    <w:lsdException w:name="index 2" w:semiHidden="1" w:unhideWhenUsed="1"/>
-    <w:lsdException w:name="index 3" w:semiHidden="1" w:unhideWhenUsed="1"/>
-    <w:lsdException w:name="index 4" w:semiHidden="1" w:unhideWhenUsed="1"/>
-    <w:lsdException w:name="index 5" w:semiHidden="1" w:unhideWhenUsed="1"/>
-    <w:lsdException w:name="index 6" w:semiHidden="1" w:unhideWhenUsed="1"/>
-    <w:lsdException w:name="index 7" w:semiHidden="1" w:unhideWhenUsed="1"/>
-    <w:lsdException w:name="index 8" w:semiHidden="1" w:unhideWhenUsed="1"/>
-    <w:lsdException w:name="index 9" w:semiHidden="1" w:unhideWhenUsed="1"/>
-    <w:lsdException w:name="toc 1" w:semiHidden="1" w:uiPriority="39" w:unhideWhenUsed="1"/>
-    <w:lsdException w:name="toc 2" w:semiHidden="1" w:uiPriority="39" w:unhideWhenUsed="1"/>
-    <w:lsdException w:name="toc 3" w:semiHidden="1" w:uiPriority="39" w:unhideWhenUsed="1"/>
-    <w:lsdException w:name="toc 4" w:semiHidden="1" w:uiPriority="39" w:unhideWhenUsed="1"/>
-    <w:lsdException w:name="toc 5" w:semiHidden="1" w:uiPriority="39" w:unhideWhenUsed="1"/>
-    <w:lsdException w:name="toc 6" w:semiHidden="1" w:uiPriority="39" w:unhideWhenUsed="1"/>
-    <w:lsdException w:name="toc 7" w:semiHidden="1" w:uiPriority="39" w:unhideWhenUsed="1"/>
-    <w:lsdException w:name="toc 8" w:semiHidden="1" w:uiPriority="39" w:unhideWhenUsed="1"/>
-    <w:lsdException w:name="toc 9" w:semiHidden="1" w:uiPriority="39" w:unhideWhenUsed="1"/>
-    <w:lsdException w:name="Normal Indent" w:semiHidden="1" w:unhideWhenUsed="1"/>
-    <w:lsdException w:name="footnote text" w:semiHidden="1" w:unhideWhenUsed="1"/>
-    <w:lsdException w:name="annotation text" w:semiHidden="1" w:unhideWhenUsed="1"/>
-    <w:lsdException w:name="header" w:semiHidden="1" w:unhideWhenUsed="1"/>
-    <w:lsdException w:name="footer" w:semiHidden="1" w:unhideWhenUsed="1"/>
-    <w:lsdException w:name="index heading" w:semiHidden="1" w:unhideWhenUsed="1"/>
-    <w:lsdException w:name="caption" w:semiHidden="1" w:uiPriority="35" w:unhideWhenUsed="1" w:qFormat="1"/>
-    <w:lsdException w:name="table of figures" w:semiHidden="1" w:unhideWhenUsed="1"/>
-    <w:lsdException w:name="envelope address" w:semiHidden="1" w:unhideWhenUsed="1"/>
-    <w:lsdException w:name="envelope return" w:semiHidden="1" w:unhideWhenUsed="1"/>
-    <w:lsdException w:name="footnote reference" w:semiHidden="1" w:unhideWhenUsed="1"/>
-    <w:lsdException w:name="annotation reference" w:semiHidden="1" w:unhideWhenUsed="1"/>
-    <w:lsdException w:name="line number" w:semiHidden="1" w:unhideWhenUsed="1"/>
-    <w:lsdException w:name="page number" w:semiHidden="1" w:unhideWhenUsed="1"/>
-    <w:lsdException w:name="endnote reference" w:semiHidden="1" w:unhideWhenUsed="1"/>
-    <w:lsdException w:name="endnote text" w:semiHidden="1" w:unhideWhenUsed="1"/>
-    <w:lsdException w:name="table of authorities" w:semiHidden="1" w:unhideWhenUsed="1"/>
-    <w:lsdException w:name="macro" w:semiHidden="1" w:unhideWhenUsed="1"/>
-    <w:lsdException w:name="toa heading" w:semiHidden="1" w:unhideWhenUsed="1"/>
-    <w:lsdException w:name="List" w:semiHidden="1" w:unhideWhenUsed="1"/>
-    <w:lsdException w:name="List Bullet" w:semiHidden="1" w:unhideWhenUsed="1"/>
-    <w:lsdException w:name="List Number" w:semiHidden="1" w:unhideWhenUsed="1"/>
-    <w:lsdException w:name="List 2" w:semiHidden="1" w:unhideWhenUsed="1"/>
-    <w:lsdException w:name="List 3" w:semiHidden="1" w:unhideWhenUsed="1"/>
-    <w:lsdException w:name="List 4" w:semiHidden="1" w:unhideWhenUsed="1"/>
-    <w:lsdException w:name="List 5" w:semiHidden="1" w:unhideWhenUsed="1"/>
-    <w:lsdException w:name="List Bullet 2" w:semiHidden="1" w:unhideWhenUsed="1"/>
-    <w:lsdException w:name="List Bullet 3" w:semiHidden="1" w:unhideWhenUsed="1"/>
-    <w:lsdException w:name="List Bullet 4" w:semiHidden="1" w:unhideWhenUsed="1"/>
-    <w:lsdException w:name="List Bullet 5" w:semiHidden="1" w:unhideWhenUsed="1"/>
-    <w:lsdException w:name="List Number 2" w:semiHidden="1" w:unhideWhenUsed="1"/>
-    <w:lsdException w:name="List Number 3" w:semiHidden="1" w:unhideWhenUsed="1"/>
-    <w:lsdException w:name="List Number 4" w:semiHidden="1" w:unhideWhenUsed="1"/>
-    <w:lsdException w:name="List Number 5" w:semiHidden="1" w:unhideWhenUsed="1"/>
-    <w:lsdException w:name="Title" w:uiPriority="10" w:qFormat="1"/>
-    <w:lsdException w:name="Closing" w:semiHidden="1" w:unhideWhenUsed="1"/>
-    <w:lsdException w:name="Signature" w:semiHidden="1" w:unhideWhenUsed="1"/>
-    <w:lsdException w:name="Default Paragraph Font" w:semiHidden="1" w:uiPriority="1" w:unhideWhenUsed="1"/>
-    <w:lsdException w:name="Body Text" w:semiHidden="1" w:unhideWhenUsed="1"/>
-    <w:lsdException w:name="Body Text Indent" w:semiHidden="1" w:unhideWhenUsed="1"/>
-    <w:lsdException w:name="List Continue" w:semiHidden="1" w:unhideWhenUsed="1"/>
-    <w:lsdException w:name="List Continue 2" w:semiHidden="1" w:unhideWhenUsed="1"/>
-    <w:lsdException w:name="List Continue 3" w:semiHidden="1" w:unhideWhenUsed="1"/>
-    <w:lsdException w:name="List Continue 4" w:semiHidden="1" w:unhideWhenUsed="1"/>
-    <w:lsdException w:name="List Continue 5" w:semiHidden="1" w:unhideWhenUsed="1"/>
-    <w:lsdException w:name="Message Header" w:semiHidden="1" w:unhideWhenUsed="1"/>
-    <w:lsdException w:name="Subtitle" w:uiPriority="11" w:qFormat="1"/>
-    <w:lsdException w:name="Salutation" w:semiHidden="1" w:unhideWhenUsed="1"/>
-    <w:lsdException w:name="Date" w:semiHidden="1" w:unhideWhenUsed="1"/>
-    <w:lsdException w:name="Body Text First Indent" w:semiHidden="1" w:unhideWhenUsed="1"/>
-    <w:lsdException w:name="Body Text First Indent 2" w:semiHidden="1" w:unhideWhenUsed="1"/>
-    <w:lsdException w:name="Note Heading" w:semiHidden="1" w:unhideWhenUsed="1"/>
-    <w:lsdException w:name="Body Text 2" w:semiHidden="1" w:unhideWhenUsed="1"/>
-    <w:lsdException w:name="Body Text 3" w:semiHidden="1" w:unhideWhenUsed="1"/>
-    <w:lsdException w:name="Body Text Indent 2" w:semiHidden="1" w:unhideWhenUsed="1"/>
-    <w:lsdException w:name="Body Text Indent 3" w:semiHidden="1" w:unhideWhenUsed="1"/>
-    <w:lsdException w:name="Block Text" w:semiHidden="1" w:unhideWhenUsed="1"/>
-    <w:lsdException w:name="Hyperlink" w:semiHidden="1" w:unhideWhenUsed="1"/>
-    <w:lsdException w:name="FollowedHyperlink" w:semiHidden="1" w:unhideWhenUsed="1"/>
-    <w:lsdException w:name="Strong" w:uiPriority="22" w:qFormat="1"/>
-    <w:lsdException w:name="Emphasis" w:uiPriority="20" w:qFormat="1"/>
-    <w:lsdException w:name="Document Map" w:semiHidden="1" w:unhideWhenUsed="1"/>
-    <w:lsdException w:name="Plain Text" w:semiHidden="1" w:unhideWhenUsed="1"/>
-    <w:lsdException w:name="E-mail Signature" w:semiHidden="1" w:unhideWhenUsed="1"/>
-    <w:lsdException w:name="HTML Top of Form" w:semiHidden="1" w:unhideWhenUsed="1"/>
-    <w:lsdException w:name="HTML Bottom of Form" w:semiHidden="1" w:unhideWhenUsed="1"/>
-    <w:lsdException w:name="Normal (Web)" w:semiHidden="1" w:unhideWhenUsed="1"/>
-    <w:lsdException w:name="HTML Acronym" w:semiHidden="1" w:unhideWhenUsed="1"/>
-    <w:lsdException w:name="HTML Address" w:semiHidden="1" w:unhideWhenUsed="1"/>
-    <w:lsdException w:name="HTML Cite" w:semiHidden="1" w:unhideWhenUsed="1"/>
-    <w:lsdException w:name="HTML Code" w:semiHidden="1" w:unhideWhenUsed="1"/>
-    <w:lsdException w:name="HTML Definition" w:semiHidden="1" w:unhideWhenUsed="1"/>
-    <w:lsdException w:name="HTML Keyboard" w:semiHidden="1" w:unhideWhenUsed="1"/>
-    <w:lsdException w:name="HTML Preformatted" w:semiHidden="1" w:unhideWhenUsed="1"/>
-    <w:lsdException w:name="HTML Sample" w:semiHidden="1" w:unhideWhenUsed="1"/>
-    <w:lsdException w:name="HTML Typewriter" w:semiHidden="1" w:unhideWhenUsed="1"/>
-    <w:lsdException w:name="HTML Variable" w:semiHidden="1" w:unhideWhenUsed="1"/>
-    <w:lsdException w:name="Normal Table" w:semiHidden="1" w:unhideWhenUsed="1"/>
-    <w:lsdException w:name="annotation subject" w:semiHidden="1" w:unhideWhenUsed="1"/>
-    <w:lsdException w:name="No List" w:semiHidden="1" w:unhideWhenUsed="1"/>
-    <w:lsdException w:name="Outline List 1" w:semiHidden="1" w:unhideWhenUsed="1"/>
-    <w:lsdException w:name="Outline List 2" w:semiHidden="1" w:unhideWhenUsed="1"/>
-    <w:lsdException w:name="Outline List 3" w:semiHidden="1" w:unhideWhenUsed="1"/>
-    <w:lsdException w:name="Table Simple 1" w:semiHidden="1" w:unhideWhenUsed="1"/>
-    <w:lsdException w:name="Table Simple 2" w:semiHidden="1" w:unhideWhenUsed="1"/>
-    <w:lsdException w:name="Table Simple 3" w:semiHidden="1" w:unhideWhenUsed="1"/>
-    <w:lsdException w:name="Table Classic 1" w:semiHidden="1" w:unhideWhenUsed="1"/>
-    <w:lsdException w:name="Table Classic 2" w:semiHidden="1" w:unhideWhenUsed="1"/>
-    <w:lsdException w:name="Table Classic 3" w:semiHidden="1" w:unhideWhenUsed="1"/>
-    <w:lsdException w:name="Table Classic 4" w:semiHidden="1" w:unhideWhenUsed="1"/>
-    <w:lsdException w:name="Table Colorful 1" w:semiHidden="1" w:unhideWhenUsed="1"/>
-    <w:lsdException w:name="Table Colorful 2" w:semiHidden="1" w:unhideWhenUsed="1"/>
-    <w:lsdException w:name="Table Colorful 3" w:semiHidden="1" w:unhideWhenUsed="1"/>
-    <w:lsdException w:name="Table Columns 1" w:semiHidden="1" w:unhideWhenUsed="1"/>
-    <w:lsdException w:name="Table Columns 2" w:semiHidden="1" w:unhideWhenUsed="1"/>
-    <w:lsdException w:name="Table Columns 3" w:semiHidden="1" w:unhideWhenUsed="1"/>
-    <w:lsdException w:name="Table Columns 4" w:semiHidden="1" w:unhideWhenUsed="1"/>
-    <w:lsdException w:name="Table Columns 5" w:semiHidden="1" w:unhideWhenUsed="1"/>
-    <w:lsdException w:name="Table Grid 1" w:semiHidden="1" w:unhideWhenUsed="1"/>
-    <w:lsdException w:name="Table Grid 2" w:semiHidden="1" w:unhideWhenUsed="1"/>
-    <w:lsdException w:name="Table Grid 3" w:semiHidden="1" w:unhideWhenUsed="1"/>
-    <w:lsdException w:name="Table Grid 4" w:semiHidden="1" w:unhideWhenUsed="1"/>
-    <w:lsdException w:name="Table Grid 5" w:semiHidden="1" w:unhideWhenUsed="1"/>
-    <w:lsdException w:name="Table Grid 6" w:semiHidden="1" w:unhideWhenUsed="1"/>
-    <w:lsdException w:name="Table Grid 7" w:semiHidden="1" w:unhideWhenUsed="1"/>
-    <w:lsdException w:name="Table Grid 8" w:semiHidden="1" w:unhideWhenUsed="1"/>
-    <w:lsdException w:name="Table List 1" w:semiHidden="1" w:unhideWhenUsed="1"/>
-    <w:lsdException w:name="Table List 2" w:semiHidden="1" w:unhideWhenUsed="1"/>
-    <w:lsdException w:name="Table List 3" w:semiHidden="1" w:unhideWhenUsed="1"/>
-    <w:lsdException w:name="Table List 4" w:semiHidden="1" w:unhideWhenUsed="1"/>
-    <w:lsdException w:name="Table List 5" w:semiHidden="1" w:unhideWhenUsed="1"/>
-    <w:lsdException w:name="Table List 6" w:semiHidden="1" w:unhideWhenUsed="1"/>
-    <w:lsdException w:name="Table List 7" w:semiHidden="1" w:unhideWhenUsed="1"/>
-    <w:lsdException w:name="Table List 8" w:semiHidden="1" w:unhideWhenUsed="1"/>
-    <w:lsdException w:name="Table 3D effects 1" w:semiHidden="1" w:unhideWhenUsed="1"/>
-    <w:lsdException w:name="Table 3D effects 2" w:semiHidden="1" w:unhideWhenUsed="1"/>
-    <w:lsdException w:name="Table 3D effects 3" w:semiHidden="1" w:unhideWhenUsed="1"/>
-    <w:lsdException w:name="Table Contemporary" w:semiHidden="1" w:unhideWhenUsed="1"/>
-    <w:lsdException w:name="Table Elegant" w:semiHidden="1" w:unhideWhenUsed="1"/>
-    <w:lsdException w:name="Table Professional" w:semiHidden="1" w:unhideWhenUsed="1"/>
-    <w:lsdException w:name="Table Subtle 1" w:semiHidden="1" w:unhideWhenUsed="1"/>
-    <w:lsdException w:name="Table Subtle 2" w:semiHidden="1" w:unhideWhenUsed="1"/>
-    <w:lsdException w:name="Table Web 1" w:semiHidden="1" w:unhideWhenUsed="1"/>
-    <w:lsdException w:name="Table Web 2" w:semiHidden="1" w:unhideWhenUsed="1"/>
-    <w:lsdException w:name="Table Web 3" w:semiHidden="1" w:unhideWhenUsed="1"/>
-    <w:lsdException w:name="Balloon Text" w:semiHidden="1" w:unhideWhenUsed="1"/>
-    <w:lsdException w:name="Table Grid" w:uiPriority="39"/>
-    <w:lsdException w:name="Table Theme" w:semiHidden="1" w:unhideWhenUsed="1"/>
-    <w:lsdException w:name="Placeholder Text" w:semiHidden="1"/>
-    <w:lsdException w:name="No Spacing" w:uiPriority="1" w:qFormat="1"/>
-    <w:lsdException w:name="Light Shading" w:uiPriority="60"/>
-    <w:lsdException w:name="Light List" w:uiPriority="61"/>
-    <w:lsdException w:name="Light Grid" w:uiPriority="62"/>
-    <w:lsdException w:name="Medium Shading 1" w:uiPriority="63"/>
-    <w:lsdException w:name="Medium Shading 2" w:uiPriority="64"/>
-    <w:lsdException w:name="Medium List 1" w:uiPriority="65"/>
-    <w:lsdException w:name="Medium List 2" w:uiPriority="66"/>
-    <w:lsdException w:name="Medium Grid 1" w:uiPriority="67"/>
-    <w:lsdException w:name="Medium Grid 2" w:uiPriority="68"/>
-    <w:lsdException w:name="Medium Grid 3" w:uiPriority="69"/>
-    <w:lsdException w:name="Dark List" w:uiPriority="70"/>
-    <w:lsdException w:name="Colorful Shading" w:uiPriority="71"/>
-    <w:lsdException w:name="Colorful List" w:uiPriority="72"/>
-    <w:lsdException w:name="Colorful Grid" w:uiPriority="73"/>
-    <w:lsdException w:name="Light Shading Accent 1" w:uiPriority="60"/>
-    <w:lsdException w:name="Light List Accent 1" w:uiPriority="61"/>
-    <w:lsdException w:name="Light Grid Accent 1" w:uiPriority="62"/>
-    <w:lsdException w:name="Medium Shading 1 Accent 1" w:uiPriority="63"/>
-    <w:lsdException w:name="Medium Shading 2 Accent 1" w:uiPriority="64"/>
-    <w:lsdException w:name="Medium List 1 Accent 1" w:uiPriority="65"/>
-    <w:lsdException w:name="Revision" w:semiHidden="1"/>
-    <w:lsdException w:name="List Paragraph" w:uiPriority="34" w:qFormat="1"/>
-    <w:lsdException w:name="Quote" w:uiPriority="29" w:qFormat="1"/>
-    <w:lsdException w:name="Intense Quote" w:uiPriority="30" w:qFormat="1"/>
-    <w:lsdException w:name="Medium List 2 Accent 1" w:uiPriority="66"/>
-    <w:lsdException w:name="Medium Grid 1 Accent 1" w:uiPriority="67"/>
-    <w:lsdException w:name="Medium Grid 2 Accent 1" w:uiPriority="68"/>
-    <w:lsdException w:name="Medium Grid 3 Accent 1" w:uiPriority="69"/>
-    <w:lsdException w:name="Dark List Accent 1" w:uiPriority="70"/>
-    <w:lsdException w:name="Colorful Shading Accent 1" w:uiPriority="71"/>
-    <w:lsdException w:name="Colorful List Accent 1" w:uiPriority="72"/>
-    <w:lsdException w:name="Colorful Grid Accent 1" w:uiPriority="73"/>
-    <w:lsdException w:name="Light Shading Accent 2" w:uiPriority="60"/>
-    <w:lsdException w:name="Light List Accent 2" w:uiPriority="61"/>
-    <w:lsdException w:name="Light Grid Accent 2" w:uiPriority="62"/>
-    <w:lsdException w:name="Medium Shading 1 Accent 2" w:uiPriority="63"/>
-    <w:lsdException w:name="Medium Shading 2 Accent 2" w:uiPriority="64"/>
-    <w:lsdException w:name="Medium List 1 Accent 2" w:uiPriority="65"/>
-    <w:lsdException w:name="Medium List 2 Accent 2" w:uiPriority="66"/>
-    <w:lsdException w:name="Medium Grid 1 Accent 2" w:uiPriority="67"/>
-    <w:lsdException w:name="Medium Grid 2 Accent 2" w:uiPriority="68"/>
-    <w:lsdException w:name="Medium Grid 3 Accent 2" w:uiPriority="69"/>
-    <w:lsdException w:name="Dark List Accent 2" w:uiPriority="70"/>
-    <w:lsdException w:name="Colorful Shading Accent 2" w:uiPriority="71"/>
-    <w:lsdException w:name="Colorful List Accent 2" w:uiPriority="72"/>
-    <w:lsdException w:name="Colorful Grid Accent 2" w:uiPriority="73"/>
-    <w:lsdException w:name="Light Shading Accent 3" w:uiPriority="60"/>
-    <w:lsdException w:name="Light List Accent 3" w:uiPriority="61"/>
-    <w:lsdException w:name="Light Grid Accent 3" w:uiPriority="62"/>
-    <w:lsdException w:name="Medium Shading 1 Accent 3" w:uiPriority="63"/>
-    <w:lsdException w:name="Medium Shading 2 Accent 3" w:uiPriority="64"/>
-    <w:lsdException w:name="Medium List 1 Accent 3" w:uiPriority="65"/>
-    <w:lsdException w:name="Medium List 2 Accent 3" w:uiPriority="66"/>
-    <w:lsdException w:name="Medium Grid 1 Accent 3" w:uiPriority="67"/>
-    <w:lsdException w:name="Medium Grid 2 Accent 3" w:uiPriority="68"/>
-    <w:lsdException w:name="Medium Grid 3 Accent 3" w:uiPriority="69"/>
-    <w:lsdException w:name="Dark List Accent 3" w:uiPriority="70"/>
-    <w:lsdException w:name="Colorful Shading Accent 3" w:uiPriority="71"/>
-    <w:lsdException w:name="Colorful List Accent 3" w:uiPriority="72"/>
-    <w:lsdException w:name="Colorful Grid Accent 3" w:uiPriority="73"/>
-    <w:lsdException w:name="Light Shading Accent 4" w:uiPriority="60"/>
-    <w:lsdException w:name="Light List Accent 4" w:uiPriority="61"/>
-    <w:lsdException w:name="Light Grid Accent 4" w:uiPriority="62"/>
-    <w:lsdException w:name="Medium Shading 1 Accent 4" w:uiPriority="63"/>
-    <w:lsdException w:name="Medium Shading 2 Accent 4" w:uiPriority="64"/>
-    <w:lsdException w:name="Medium List 1 Accent 4" w:uiPriority="65"/>
-    <w:lsdException w:name="Medium List 2 Accent 4" w:uiPriority="66"/>
-    <w:lsdException w:name="Medium Grid 1 Accent 4" w:uiPriority="67"/>
-    <w:lsdException w:name="Medium Grid 2 Accent 4" w:uiPriority="68"/>
-    <w:lsdException w:name="Medium Grid 3 Accent 4" w:uiPriority="69"/>
-    <w:lsdException w:name="Dark List Accent 4" w:uiPriority="70"/>
-    <w:lsdException w:name="Colorful Shading Accent 4" w:uiPriority="71"/>
-    <w:lsdException w:name="Colorful List Accent 4" w:uiPriority="72"/>
-    <w:lsdException w:name="Colorful Grid Accent 4" w:uiPriority="73"/>
-    <w:lsdException w:name="Light Shading Accent 5" w:uiPriority="60"/>
-    <w:lsdException w:name="Light List Accent 5" w:uiPriority="61"/>
-    <w:lsdException w:name="Light Grid Accent 5" w:uiPriority="62"/>
-    <w:lsdException w:name="Medium Shading 1 Accent 5" w:uiPriority="63"/>
-    <w:lsdException w:name="Medium Shading 2 Accent 5" w:uiPriority="64"/>
-    <w:lsdException w:name="Medium List 1 Accent 5" w:uiPriority="65"/>
-    <w:lsdException w:name="Medium List 2 Accent 5" w:uiPriority="66"/>
-    <w:lsdException w:name="Medium Grid 1 Accent 5" w:uiPriority="67"/>
-    <w:lsdException w:name="Medium Grid 2 Accent 5" w:uiPriority="68"/>
-    <w:lsdException w:name="Medium Grid 3 Accent 5" w:uiPriority="69"/>
-    <w:lsdException w:name="Dark List Accent 5" w:uiPriority="70"/>
-    <w:lsdException w:name="Colorful Shading Accent 5" w:uiPriority="71"/>
-    <w:lsdException w:name="Colorful List Accent 5" w:uiPriority="72"/>
-    <w:lsdException w:name="Colorful Grid Accent 5" w:uiPriority="73"/>
-    <w:lsdException w:name="Light Shading Accent 6" w:uiPriority="60"/>
-    <w:lsdException w:name="Light List Accent 6" w:uiPriority="61"/>
-    <w:lsdException w:name="Light Grid Accent 6" w:uiPriority="62"/>
-    <w:lsdException w:name="Medium Shading 1 Accent 6" w:uiPriority="63"/>
-    <w:lsdException w:name="Medium Shading 2 Accent 6" w:uiPriority="64"/>
-    <w:lsdException w:name="Medium List 1 Accent 6" w:uiPriority="65"/>
-    <w:lsdException w:name="Medium List 2 Accent 6" w:uiPriority="66"/>
-    <w:lsdException w:name="Medium Grid 1 Accent 6" w:uiPriority="67"/>
-    <w:lsdException w:name="Medium Grid 2 Accent 6" w:uiPriority="68"/>
-    <w:lsdException w:name="Medium Grid 3 Accent 6" w:uiPriority="69"/>
-    <w:lsdException w:name="Dark List Accent 6" w:uiPriority="70"/>
-    <w:lsdException w:name="Colorful Shading Accent 6" w:uiPriority="71"/>
-    <w:lsdException w:name="Colorful List Accent 6" w:uiPriority="72"/>
-    <w:lsdException w:name="Colorful Grid Accent 6" w:uiPriority="73"/>
-    <w:lsdException w:name="Subtle Emphasis" w:uiPriority="19" w:qFormat="1"/>
-    <w:lsdException w:name="Intense Emphasis" w:uiPriority="21" w:qFormat="1"/>
-    <w:lsdException w:name="Subtle Reference" w:uiPriority="31" w:qFormat="1"/>
-    <w:lsdException w:name="Intense Reference" w:uiPriority="32" w:qFormat="1"/>
-    <w:lsdException w:name="Book Title" w:uiPriority="33" w:qFormat="1"/>
-    <w:lsdException w:name="Bibliography" w:semiHidden="1" w:uiPriority="37" w:unhideWhenUsed="1"/>
-    <w:lsdException w:name="TOC Heading" w:semiHidden="1" w:uiPriority="39" w:unhideWhenUsed="1" w:qFormat="1"/>
-    <w:lsdException w:name="Plain Table 1" w:uiPriority="41"/>
-    <w:lsdException w:name="Plain Table 2" w:uiPriority="42"/>
-    <w:lsdException w:name="Plain Table 3" w:uiPriority="43"/>
-    <w:lsdException w:name="Plain Table 4" w:uiPriority="44"/>
-    <w:lsdException w:name="Plain Table 5" w:uiPriority="45"/>
-    <w:lsdException w:name="Grid Table Light" w:uiPriority="40"/>
-    <w:lsdException w:name="Grid Table 1 Light" w:uiPriority="46"/>
-    <w:lsdException w:name="Grid Table 2" w:uiPriority="47"/>
-    <w:lsdException w:name="Grid Table 3" w:uiPriority="48"/>
-    <w:lsdException w:name="Grid Table 4" w:uiPriority="49"/>
-    <w:lsdException w:name="Grid Table 5 Dark" w:uiPriority="50"/>
-    <w:lsdException w:name="Grid Table 6 Colorful" w:uiPriority="51"/>
-    <w:lsdException w:name="Grid Table 7 Colorful" w:uiPriority="52"/>
-    <w:lsdException w:name="Grid Table 1 Light Accent 1" w:uiPriority="46"/>
-    <w:lsdException w:name="Grid Table 2 Accent 1" w:uiPriority="47"/>
-    <w:lsdException w:name="Grid Table 3 Accent 1" w:uiPriority="48"/>
-    <w:lsdException w:name="Grid Table 4 Accent 1" w:uiPriority="49"/>
-    <w:lsdException w:name="Grid Table 5 Dark Accent 1" w:uiPriority="50"/>
-    <w:lsdException w:name="Grid Table 6 Colorful Accent 1" w:uiPriority="51"/>
-    <w:lsdException w:name="Grid Table 7 Colorful Accent 1" w:uiPriority="52"/>
-    <w:lsdException w:name="Grid Table 1 Light Accent 2" w:uiPriority="46"/>
-    <w:lsdException w:name="Grid Table 2 Accent 2" w:uiPriority="47"/>
-    <w:lsdException w:name="Grid Table 3 Accent 2" w:uiPriority="48"/>
-    <w:lsdException w:name="Grid Table 4 Accent 2" w:uiPriority="49"/>
-    <w:lsdException w:name="Grid Table 5 Dark Accent 2" w:uiPriority="50"/>
-    <w:lsdException w:name="Grid Table 6 Colorful Accent 2" w:uiPriority="51"/>
-    <w:lsdException w:name="Grid Table 7 Colorful Accent 2" w:uiPriority="52"/>
-    <w:lsdException w:name="Grid Table 1 Light Accent 3" w:uiPriority="46"/>
-    <w:lsdException w:name="Grid Table 2 Accent 3" w:uiPriority="47"/>
-    <w:lsdException w:name="Grid Table 3 Accent 3" w:uiPriority="48"/>
-    <w:lsdException w:name="Grid Table 4 Accent 3" w:uiPriority="49"/>
-    <w:lsdException w:name="Grid Table 5 Dark Accent 3" w:uiPriority="50"/>
-    <w:lsdException w:name="Grid Table 6 Colorful Accent 3" w:uiPriority="51"/>
-    <w:lsdException w:name="Grid Table 7 Colorful Accent 3" w:uiPriority="52"/>
-    <w:lsdException w:name="Grid Table 1 Light Accent 4" w:uiPriority="46"/>
-    <w:lsdException w:name="Grid Table 2 Accent 4" w:uiPriority="47"/>
-    <w:lsdException w:name="Grid Table 3 Accent 4" w:uiPriority="48"/>
-    <w:lsdException w:name="Grid Table 4 Accent 4" w:uiPriority="49"/>
-    <w:lsdException w:name="Grid Table 5 Dark Accent 4" w:uiPriority="50"/>
-    <w:lsdException w:name="Grid Table 6 Colorful Accent 4" w:uiPriority="51"/>
-    <w:lsdException w:name="Grid Table 7 Colorful Accent 4" w:uiPriority="52"/>
-    <w:lsdException w:name="Grid Table 1 Light Accent 5" w:uiPriority="46"/>
-    <w:lsdException w:name="Grid Table 2 Accent 5" w:uiPriority="47"/>
-    <w:lsdException w:name="Grid Table 3 Accent 5" w:uiPriority="48"/>
-    <w:lsdException w:name="Grid Table 4 Accent 5" w:uiPriority="49"/>
-    <w:lsdException w:name="Grid Table 5 Dark Accent 5" w:uiPriority="50"/>
-    <w:lsdException w:name="Grid Table 6 Colorful Accent 5" w:uiPriority="51"/>
-    <w:lsdException w:name="Grid Table 7 Colorful Accent 5" w:uiPriority="52"/>
-    <w:lsdException w:name="Grid Table 1 Light Accent 6" w:uiPriority="46"/>
-    <w:lsdException w:name="Grid Table 2 Accent 6" w:uiPriority="47"/>
-    <w:lsdException w:name="Grid Table 3 Accent 6" w:uiPriority="48"/>
-    <w:lsdException w:name="Grid Table 4 Accent 6" w:uiPriority="49"/>
-    <w:lsdException w:name="Grid Table 5 Dark Accent 6" w:uiPriority="50"/>
-    <w:lsdException w:name="Grid Table 6 Colorful Accent 6" w:uiPriority="51"/>
-    <w:lsdException w:name="Grid Table 7 Colorful Accent 6" w:uiPriority="52"/>
-    <w:lsdException w:name="List Table 1 Light" w:uiPriority="46"/>
-    <w:lsdException w:name="List Table 2" w:uiPriority="47"/>
-    <w:lsdException w:name="List Table 3" w:uiPriority="48"/>
-    <w:lsdException w:name="List Table 4" w:uiPriority="49"/>
-    <w:lsdException w:name="List Table 5 Dark" w:uiPriority="50"/>
-    <w:lsdException w:name="List Table 6 Colorful" w:uiPriority="51"/>
-    <w:lsdException w:name="List Table 7 Colorful" w:uiPriority="52"/>
-    <w:lsdException w:name="List Table 1 Light Accent 1" w:uiPriority="46"/>
-    <w:lsdException w:name="List Table 2 Accent 1" w:uiPriority="47"/>
-    <w:lsdException w:name="List Table 3 Accent 1" w:uiPriority="48"/>
-    <w:lsdException w:name="List Table 4 Accent 1" w:uiPriority="49"/>
-    <w:lsdException w:name="List Table 5 Dark Accent 1" w:uiPriority="50"/>
-    <w:lsdException w:name="List Table 6 Colorful Accent 1" w:uiPriority="51"/>
-    <w:lsdException w:name="List Table 7 Colorful Accent 1" w:uiPriority="52"/>
-    <w:lsdException w:name="List Table 1 Light Accent 2" w:uiPriority="46"/>
-    <w:lsdException w:name="List Table 2 Accent 2" w:uiPriority="47"/>
-    <w:lsdException w:name="List Table 3 Accent 2" w:uiPriority="48"/>
-    <w:lsdException w:name="List Table 4 Accent 2" w:uiPriority="49"/>
-    <w:lsdException w:name="List Table 5 Dark Accent 2" w:uiPriority="50"/>
-    <w:lsdException w:name="List Table 6 Colorful Accent 2" w:uiPriority="51"/>
-    <w:lsdException w:name="List Table 7 Colorful Accent 2" w:uiPriority="52"/>
-    <w:lsdException w:name="List Table 1 Light Accent 3" w:uiPriority="46"/>
-    <w:lsdException w:name="List Table 2 Accent 3" w:uiPriority="47"/>
-    <w:lsdException w:name="List Table 3 Accent 3" w:uiPriority="48"/>
-    <w:lsdException w:name="List Table 4 Accent 3" w:uiPriority="49"/>
-    <w:lsdException w:name="List Table 5 Dark Accent 3" w:uiPriority="50"/>
-    <w:lsdException w:name="List Table 6 Colorful Accent 3" w:uiPriority="51"/>
-    <w:lsdException w:name="List Table 7 Colorful Accent 3" w:uiPriority="52"/>
-    <w:lsdException w:name="List Table 1 Light Accent 4" w:uiPriority="46"/>
-    <w:lsdException w:name="List Table 2 Accent 4" w:uiPriority="47"/>
-    <w:lsdException w:name="List Table 3 Accent 4" w:uiPriority="48"/>
-    <w:lsdException w:name="List Table 4 Accent 4" w:uiPriority="49"/>
-    <w:lsdException w:name="List Table 5 Dark Accent 4" w:uiPriority="50"/>
-    <w:lsdException w:name="List Table 6 Colorful Accent 4" w:uiPriority="51"/>
-    <w:lsdException w:name="List Table 7 Colorful Accent 4" w:uiPriority="52"/>
-    <w:lsdException w:name="List Table 1 Light Accent 5" w:uiPriority="46"/>
-    <w:lsdException w:name="List Table 2 Accent 5" w:uiPriority="47"/>
-    <w:lsdException w:name="List Table 3 Accent 5" w:uiPriority="48"/>
-    <w:lsdException w:name="List Table 4 Accent 5" w:uiPriority="49"/>
-    <w:lsdException w:name="List Table 5 Dark Accent 5" w:uiPriority="50"/>
-    <w:lsdException w:name="List Table 6 Colorful Accent 5" w:uiPriority="51"/>
-    <w:lsdException w:name="List Table 7 Colorful Accent 5" w:uiPriority="52"/>
-    <w:lsdException w:name="List Table 1 Light Accent 6" w:uiPriority="46"/>
-    <w:lsdException w:name="List Table 2 Accent 6" w:uiPriority="47"/>
-    <w:lsdException w:name="List Table 3 Accent 6" w:uiPriority="48"/>
-    <w:lsdException w:name="List Table 4 Accent 6" w:uiPriority="49"/>
-    <w:lsdException w:name="List Table 5 Dark Accent 6" w:uiPriority="50"/>
-    <w:lsdException w:name="List Table 6 Colorful Accent 6" w:uiPriority="51"/>
-    <w:lsdException w:name="List Table 7 Colorful Accent 6" w:uiPriority="52"/>
+  <w:latentStyles w:defLockedState="0" w:defUIPriority="99" w:defSemiHidden="1" w:defUnhideWhenUsed="1" w:defQFormat="0" w:count="267">
+    <w:lsdException w:name="Normal" w:semiHidden="0" w:uiPriority="0" w:unhideWhenUsed="0" w:qFormat="1"/>
+    <w:lsdException w:name="heading 1" w:semiHidden="0" w:uiPriority="9" w:unhideWhenUsed="0" w:qFormat="1"/>
+    <w:lsdException w:name="heading 2" w:uiPriority="9" w:qFormat="1"/>
+    <w:lsdException w:name="heading 3" w:uiPriority="9" w:qFormat="1"/>
+    <w:lsdException w:name="heading 4" w:uiPriority="9" w:qFormat="1"/>
+    <w:lsdException w:name="heading 5" w:uiPriority="9" w:qFormat="1"/>
+    <w:lsdException w:name="heading 6" w:uiPriority="9" w:qFormat="1"/>
+    <w:lsdException w:name="heading 7" w:uiPriority="9" w:qFormat="1"/>
+    <w:lsdException w:name="heading 8" w:uiPriority="9" w:qFormat="1"/>
+    <w:lsdException w:name="heading 9" w:uiPriority="9" w:qFormat="1"/>
+    <w:lsdException w:name="toc 1" w:uiPriority="39"/>
+    <w:lsdException w:name="toc 2" w:uiPriority="39"/>
+    <w:lsdException w:name="toc 3" w:uiPriority="39"/>
+    <w:lsdException w:name="toc 4" w:uiPriority="39"/>
+    <w:lsdException w:name="toc 5" w:uiPriority="39"/>
+    <w:lsdException w:name="toc 6" w:uiPriority="39"/>
+    <w:lsdException w:name="toc 7" w:uiPriority="39"/>
+    <w:lsdException w:name="toc 8" w:uiPriority="39"/>
+    <w:lsdException w:name="toc 9" w:uiPriority="39"/>
+    <w:lsdException w:name="caption" w:uiPriority="35" w:qFormat="1"/>
+    <w:lsdException w:name="Title" w:semiHidden="0" w:uiPriority="10" w:unhideWhenUsed="0" w:qFormat="1"/>
+    <w:lsdException w:name="Default Paragraph Font" w:uiPriority="1"/>
+    <w:lsdException w:name="Subtitle" w:semiHidden="0" w:uiPriority="11" w:unhideWhenUsed="0" w:qFormat="1"/>
+    <w:lsdException w:name="Strong" w:semiHidden="0" w:uiPriority="22" w:unhideWhenUsed="0" w:qFormat="1"/>
+    <w:lsdException w:name="Emphasis" w:semiHidden="0" w:uiPriority="20" w:unhideWhenUsed="0" w:qFormat="1"/>
+    <w:lsdException w:name="Table Grid" w:semiHidden="0" w:uiPriority="39" w:unhideWhenUsed="0"/>
+    <w:lsdException w:name="Placeholder Text" w:unhideWhenUsed="0"/>
+    <w:lsdException w:name="No Spacing" w:semiHidden="0" w:uiPriority="1" w:unhideWhenUsed="0" w:qFormat="1"/>
+    <w:lsdException w:name="Light Shading" w:semiHidden="0" w:uiPriority="60" w:unhideWhenUsed="0"/>
+    <w:lsdException w:name="Light List" w:semiHidden="0" w:uiPriority="61" w:unhideWhenUsed="0"/>
+    <w:lsdException w:name="Light Grid" w:semiHidden="0" w:uiPriority="62" w:unhideWhenUsed="0"/>
+    <w:lsdException w:name="Medium Shading 1" w:semiHidden="0" w:uiPriority="63" w:unhideWhenUsed="0"/>
+    <w:lsdException w:name="Medium Shading 2" w:semiHidden="0" w:uiPriority="64" w:unhideWhenUsed="0"/>
+    <w:lsdException w:name="Medium List 1" w:semiHidden="0" w:uiPriority="65" w:unhideWhenUsed="0"/>
+    <w:lsdException w:name="Medium List 2" w:semiHidden="0" w:uiPriority="66" w:unhideWhenUsed="0"/>
+    <w:lsdException w:name="Medium Grid 1" w:semiHidden="0" w:uiPriority="67" w:unhideWhenUsed="0"/>
+    <w:lsdException w:name="Medium Grid 2" w:semiHidden="0" w:uiPriority="68" w:unhideWhenUsed="0"/>
+    <w:lsdException w:name="Medium Grid 3" w:semiHidden="0" w:uiPriority="69" w:unhideWhenUsed="0"/>
+    <w:lsdException w:name="Dark List" w:semiHidden="0" w:uiPriority="70" w:unhideWhenUsed="0"/>
+    <w:lsdException w:name="Colorful Shading" w:semiHidden="0" w:uiPriority="71" w:unhideWhenUsed="0"/>
+    <w:lsdException w:name="Colorful List" w:semiHidden="0" w:uiPriority="72" w:unhideWhenUsed="0"/>
+    <w:lsdException w:name="Colorful Grid" w:semiHidden="0" w:uiPriority="73" w:unhideWhenUsed="0"/>
+    <w:lsdException w:name="Light Shading Accent 1" w:semiHidden="0" w:uiPriority="60" w:unhideWhenUsed="0"/>
+    <w:lsdException w:name="Light List Accent 1" w:semiHidden="0" w:uiPriority="61" w:unhideWhenUsed="0"/>
+    <w:lsdException w:name="Light Grid Accent 1" w:semiHidden="0" w:uiPriority="62" w:unhideWhenUsed="0"/>
+    <w:lsdException w:name="Medium Shading 1 Accent 1" w:semiHidden="0" w:uiPriority="63" w:unhideWhenUsed="0"/>
+    <w:lsdException w:name="Medium Shading 2 Accent 1" w:semiHidden="0" w:uiPriority="64" w:unhideWhenUsed="0"/>
+    <w:lsdException w:name="Medium List 1 Accent 1" w:semiHidden="0" w:uiPriority="65" w:unhideWhenUsed="0"/>
+    <w:lsdException w:name="Revision" w:unhideWhenUsed="0"/>
+    <w:lsdException w:name="List Paragraph" w:semiHidden="0" w:uiPriority="34" w:unhideWhenUsed="0" w:qFormat="1"/>
+    <w:lsdException w:name="Quote" w:semiHidden="0" w:uiPriority="29" w:unhideWhenUsed="0" w:qFormat="1"/>
+    <w:lsdException w:name="Intense Quote" w:semiHidden="0" w:uiPriority="30" w:unhideWhenUsed="0" w:qFormat="1"/>
+    <w:lsdException w:name="Medium List 2 Accent 1" w:semiHidden="0" w:uiPriority="66" w:unhideWhenUsed="0"/>
+    <w:lsdException w:name="Medium Grid 1 Accent 1" w:semiHidden="0" w:uiPriority="67" w:unhideWhenUsed="0"/>
+    <w:lsdException w:name="Medium Grid 2 Accent 1" w:semiHidden="0" w:uiPriority="68" w:unhideWhenUsed="0"/>
+    <w:lsdException w:name="Medium Grid 3 Accent 1" w:semiHidden="0" w:uiPriority="69" w:unhideWhenUsed="0"/>
+    <w:lsdException w:name="Dark List Accent 1" w:semiHidden="0" w:uiPriority="70" w:unhideWhenUsed="0"/>
+    <w:lsdException w:name="Colorful Shading Accent 1" w:semiHidden="0" w:uiPriority="71" w:unhideWhenUsed="0"/>
+    <w:lsdException w:name="Colorful List Accent 1" w:semiHidden="0" w:uiPriority="72" w:unhideWhenUsed="0"/>
+    <w:lsdException w:name="Colorful Grid Accent 1" w:semiHidden="0" w:uiPriority="73" w:unhideWhenUsed="0"/>
+    <w:lsdException w:name="Light Shading Accent 2" w:semiHidden="0" w:uiPriority="60" w:unhideWhenUsed="0"/>
+    <w:lsdException w:name="Light List Accent 2" w:semiHidden="0" w:uiPriority="61" w:unhideWhenUsed="0"/>
+    <w:lsdException w:name="Light Grid Accent 2" w:semiHidden="0" w:uiPriority="62" w:unhideWhenUsed="0"/>
+    <w:lsdException w:name="Medium Shading 1 Accent 2" w:semiHidden="0" w:uiPriority="63" w:unhideWhenUsed="0"/>
+    <w:lsdException w:name="Medium Shading 2 Accent 2" w:semiHidden="0" w:uiPriority="64" w:unhideWhenUsed="0"/>
+    <w:lsdException w:name="Medium List 1 Accent 2" w:semiHidden="0" w:uiPriority="65" w:unhideWhenUsed="0"/>
+    <w:lsdException w:name="Medium List 2 Accent 2" w:semiHidden="0" w:uiPriority="66" w:unhideWhenUsed="0"/>
+    <w:lsdException w:name="Medium Grid 1 Accent 2" w:semiHidden="0" w:uiPriority="67" w:unhideWhenUsed="0"/>
+    <w:lsdException w:name="Medium Grid 2 Accent 2" w:semiHidden="0" w:uiPriority="68" w:unhideWhenUsed="0"/>
+    <w:lsdException w:name="Medium Grid 3 Accent 2" w:semiHidden="0" w:uiPriority="69" w:unhideWhenUsed="0"/>
+    <w:lsdException w:name="Dark List Accent 2" w:semiHidden="0" w:uiPriority="70" w:unhideWhenUsed="0"/>
+    <w:lsdException w:name="Colorful Shading Accent 2" w:semiHidden="0" w:uiPriority="71" w:unhideWhenUsed="0"/>
+    <w:lsdException w:name="Colorful List Accent 2" w:semiHidden="0" w:uiPriority="72" w:unhideWhenUsed="0"/>
+    <w:lsdException w:name="Colorful Grid Accent 2" w:semiHidden="0" w:uiPriority="73" w:unhideWhenUsed="0"/>
+    <w:lsdException w:name="Light Shading Accent 3" w:semiHidden="0" w:uiPriority="60" w:unhideWhenUsed="0"/>
+    <w:lsdException w:name="Light List Accent 3" w:semiHidden="0" w:uiPriority="61" w:unhideWhenUsed="0"/>
+    <w:lsdException w:name="Light Grid Accent 3" w:semiHidden="0" w:uiPriority="62" w:unhideWhenUsed="0"/>
+    <w:lsdException w:name="Medium Shading 1 Accent 3" w:semiHidden="0" w:uiPriority="63" w:unhideWhenUsed="0"/>
+    <w:lsdException w:name="Medium Shading 2 Accent 3" w:semiHidden="0" w:uiPriority="64" w:unhideWhenUsed="0"/>
+    <w:lsdException w:name="Medium List 1 Accent 3" w:semiHidden="0" w:uiPriority="65" w:unhideWhenUsed="0"/>
+    <w:lsdException w:name="Medium List 2 Accent 3" w:semiHidden="0" w:uiPriority="66" w:unhideWhenUsed="0"/>
+    <w:lsdException w:name="Medium Grid 1 Accent 3" w:semiHidden="0" w:uiPriority="67" w:unhideWhenUsed="0"/>
+    <w:lsdException w:name="Medium Grid 2 Accent 3" w:semiHidden="0" w:uiPriority="68" w:unhideWhenUsed="0"/>
+    <w:lsdException w:name="Medium Grid 3 Accent 3" w:semiHidden="0" w:uiPriority="69" w:unhideWhenUsed="0"/>
+    <w:lsdException w:name="Dark List Accent 3" w:semiHidden="0" w:uiPriority="70" w:unhideWhenUsed="0"/>
+    <w:lsdException w:name="Colorful Shading Accent 3" w:semiHidden="0" w:uiPriority="71" w:unhideWhenUsed="0"/>
+    <w:lsdException w:name="Colorful List Accent 3" w:semiHidden="0" w:uiPriority="72" w:unhideWhenUsed="0"/>
+    <w:lsdException w:name="Colorful Grid Accent 3" w:semiHidden="0" w:uiPriority="73" w:unhideWhenUsed="0"/>
+    <w:lsdException w:name="Light Shading Accent 4" w:semiHidden="0" w:uiPriority="60" w:unhideWhenUsed="0"/>
+    <w:lsdException w:name="Light List Accent 4" w:semiHidden="0" w:uiPriority="61" w:unhideWhenUsed="0"/>
+    <w:lsdException w:name="Light Grid Accent 4" w:semiHidden="0" w:uiPriority="62" w:unhideWhenUsed="0"/>
+    <w:lsdException w:name="Medium Shading 1 Accent 4" w:semiHidden="0" w:uiPriority="63" w:unhideWhenUsed="0"/>
+    <w:lsdException w:name="Medium Shading 2 Accent 4" w:semiHidden="0" w:uiPriority="64" w:unhideWhenUsed="0"/>
+    <w:lsdException w:name="Medium List 1 Accent 4" w:semiHidden="0" w:uiPriority="65" w:unhideWhenUsed="0"/>
+    <w:lsdException w:name="Medium List 2 Accent 4" w:semiHidden="0" w:uiPriority="66" w:unhideWhenUsed="0"/>
+    <w:lsdException w:name="Medium Grid 1 Accent 4" w:semiHidden="0" w:uiPriority="67" w:unhideWhenUsed="0"/>
+    <w:lsdException w:name="Medium Grid 2 Accent 4" w:semiHidden="0" w:uiPriority="68" w:unhideWhenUsed="0"/>
+    <w:lsdException w:name="Medium Grid 3 Accent 4" w:semiHidden="0" w:uiPriority="69" w:unhideWhenUsed="0"/>
+    <w:lsdException w:name="Dark List Accent 4" w:semiHidden="0" w:uiPriority="70" w:unhideWhenUsed="0"/>
+    <w:lsdException w:name="Colorful Shading Accent 4" w:semiHidden="0" w:uiPriority="71" w:unhideWhenUsed="0"/>
+    <w:lsdException w:name="Colorful List Accent 4" w:semiHidden="0" w:uiPriority="72" w:unhideWhenUsed="0"/>
+    <w:lsdException w:name="Colorful Grid Accent 4" w:semiHidden="0" w:uiPriority="73" w:unhideWhenUsed="0"/>
+    <w:lsdException w:name="Light Shading Accent 5" w:semiHidden="0" w:uiPriority="60" w:unhideWhenUsed="0"/>
+    <w:lsdException w:name="Light List Accent 5" w:semiHidden="0" w:uiPriority="61" w:unhideWhenUsed="0"/>
+    <w:lsdException w:name="Light Grid Accent 5" w:semiHidden="0" w:uiPriority="62" w:unhideWhenUsed="0"/>
+    <w:lsdException w:name="Medium Shading 1 Accent 5" w:semiHidden="0" w:uiPriority="63" w:unhideWhenUsed="0"/>
+    <w:lsdException w:name="Medium Shading 2 Accent 5" w:semiHidden="0" w:uiPriority="64" w:unhideWhenUsed="0"/>
+    <w:lsdException w:name="Medium List 1 Accent 5" w:semiHidden="0" w:uiPriority="65" w:unhideWhenUsed="0"/>
+    <w:lsdException w:name="Medium List 2 Accent 5" w:semiHidden="0" w:uiPriority="66" w:unhideWhenUsed="0"/>
+    <w:lsdException w:name="Medium Grid 1 Accent 5" w:semiHidden="0" w:uiPriority="67" w:unhideWhenUsed="0"/>
+    <w:lsdException w:name="Medium Grid 2 Accent 5" w:semiHidden="0" w:uiPriority="68" w:unhideWhenUsed="0"/>
+    <w:lsdException w:name="Medium Grid 3 Accent 5" w:semiHidden="0" w:uiPriority="69" w:unhideWhenUsed="0"/>
+    <w:lsdException w:name="Dark List Accent 5" w:semiHidden="0" w:uiPriority="70" w:unhideWhenUsed="0"/>
+    <w:lsdException w:name="Colorful Shading Accent 5" w:semiHidden="0" w:uiPriority="71" w:unhideWhenUsed="0"/>
+    <w:lsdException w:name="Colorful List Accent 5" w:semiHidden="0" w:uiPriority="72" w:unhideWhenUsed="0"/>
+    <w:lsdException w:name="Colorful Grid Accent 5" w:semiHidden="0" w:uiPriority="73" w:unhideWhenUsed="0"/>
+    <w:lsdException w:name="Light Shading Accent 6" w:semiHidden="0" w:uiPriority="60" w:unhideWhenUsed="0"/>
+    <w:lsdException w:name="Light List Accent 6" w:semiHidden="0" w:uiPriority="61" w:unhideWhenUsed="0"/>
+    <w:lsdException w:name="Light Grid Accent 6" w:semiHidden="0" w:uiPriority="62" w:unhideWhenUsed="0"/>
+    <w:lsdException w:name="Medium Shading 1 Accent 6" w:semiHidden="0" w:uiPriority="63" w:unhideWhenUsed="0"/>
+    <w:lsdException w:name="Medium Shading 2 Accent 6" w:semiHidden="0" w:uiPriority="64" w:unhideWhenUsed="0"/>
+    <w:lsdException w:name="Medium List 1 Accent 6" w:semiHidden="0" w:uiPriority="65" w:unhideWhenUsed="0"/>
+    <w:lsdException w:name="Medium List 2 Accent 6" w:semiHidden="0" w:uiPriority="66" w:unhideWhenUsed="0"/>
+    <w:lsdException w:name="Medium Grid 1 Accent 6" w:semiHidden="0" w:uiPriority="67" w:unhideWhenUsed="0"/>
+    <w:lsdException w:name="Medium Grid 2 Accent 6" w:semiHidden="0" w:uiPriority="68" w:unhideWhenUsed="0"/>
+    <w:lsdException w:name="Medium Grid 3 Accent 6" w:semiHidden="0" w:uiPriority="69" w:unhideWhenUsed="0"/>
+    <w:lsdException w:name="Dark List Accent 6" w:semiHidden="0" w:uiPriority="70" w:unhideWhenUsed="0"/>
+    <w:lsdException w:name="Colorful Shading Accent 6" w:semiHidden="0" w:uiPriority="71" w:unhideWhenUsed="0"/>
+    <w:lsdException w:name="Colorful List Accent 6" w:semiHidden="0" w:uiPriority="72" w:unhideWhenUsed="0"/>
+    <w:lsdException w:name="Colorful Grid Accent 6" w:semiHidden="0" w:uiPriority="73" w:unhideWhenUsed="0"/>
+    <w:lsdException w:name="Subtle Emphasis" w:semiHidden="0" w:uiPriority="19" w:unhideWhenUsed="0" w:qFormat="1"/>
+    <w:lsdException w:name="Intense Emphasis" w:semiHidden="0" w:uiPriority="21" w:unhideWhenUsed="0" w:qFormat="1"/>
+    <w:lsdException w:name="Subtle Reference" w:semiHidden="0" w:uiPriority="31" w:unhideWhenUsed="0" w:qFormat="1"/>
+    <w:lsdException w:name="Intense Reference" w:semiHidden="0" w:uiPriority="32" w:unhideWhenUsed="0" w:qFormat="1"/>
+    <w:lsdException w:name="Book Title" w:semiHidden="0" w:uiPriority="33" w:unhideWhenUsed="0" w:qFormat="1"/>
+    <w:lsdException w:name="Bibliography" w:uiPriority="37"/>
+    <w:lsdException w:name="TOC Heading" w:uiPriority="39" w:qFormat="1"/>
   </w:latentStyles>
-  <w:style w:type="paragraph" w:default="1" w:styleId="a">
+  <w:style w:type="paragraph" w:default="1" w:styleId="Normal">
     <w:name w:val="Normal"/>
     <w:qFormat/>
   </w:style>
-  <w:style w:type="character" w:default="1" w:styleId="a0">
+  <w:style w:type="character" w:default="1" w:styleId="DefaultParagraphFont">
     <w:name w:val="Default Paragraph Font"/>
     <w:uiPriority w:val="1"/>
     <w:semiHidden/>
     <w:unhideWhenUsed/>
   </w:style>
-  <w:style w:type="table" w:default="1" w:styleId="a1">
+  <w:style w:type="table" w:default="1" w:styleId="TableNormal">
     <w:name w:val="Normal Table"/>
     <w:uiPriority w:val="99"/>
     <w:semiHidden/>
@@ -2737,15 +2549,216 @@
       </w:tblCellMar>
     </w:tblPr>
   </w:style>
-  <w:style w:type="numbering" w:default="1" w:styleId="a2">
+  <w:style w:type="numbering" w:default="1" w:styleId="NoList">
     <w:name w:val="No List"/>
     <w:uiPriority w:val="99"/>
     <w:semiHidden/>
     <w:unhideWhenUsed/>
   </w:style>
-  <w:style w:type="paragraph" w:styleId="a3">
+  <w:style w:type="paragraph" w:styleId="ListParagraph">
     <w:name w:val="List Paragraph"/>
-    <w:basedOn w:val="a"/>
+    <w:basedOn w:val="Normal"/>
+    <w:uiPriority w:val="34"/>
+    <w:qFormat/>
+    <w:rsid w:val="00802CFB"/>
+    <w:pPr>
+      <w:ind w:left="720"/>
+      <w:contextualSpacing/>
+    </w:pPr>
+  </w:style>
+</w:styles>
+</file>
+
+<file path=word/stylesWithEffects.xml><?xml version="1.0" encoding="utf-8"?>
+<w:styles xmlns:wpc="http://schemas.microsoft.com/office/word/2010/wordprocessingCanvas" xmlns:mc="http://schemas.openxmlformats.org/markup-compatibility/2006" xmlns:o="urn:schemas-microsoft-com:office:office" xmlns:r="http://schemas.openxmlformats.org/officeDocument/2006/relationships" xmlns:m="http://schemas.openxmlformats.org/officeDocument/2006/math" xmlns:v="urn:schemas-microsoft-com:vml" xmlns:wp14="http://schemas.microsoft.com/office/word/2010/wordprocessingDrawing" xmlns:wp="http://schemas.openxmlformats.org/drawingml/2006/wordprocessingDrawing" xmlns:w10="urn:schemas-microsoft-com:office:word" xmlns:w="http://schemas.openxmlformats.org/wordprocessingml/2006/main" xmlns:w14="http://schemas.microsoft.com/office/word/2010/wordml" xmlns:wpg="http://schemas.microsoft.com/office/word/2010/wordprocessingGroup" xmlns:wpi="http://schemas.microsoft.com/office/word/2010/wordprocessingInk" xmlns:wne="http://schemas.microsoft.com/office/word/2006/wordml" xmlns:wps="http://schemas.microsoft.com/office/word/2010/wordprocessingShape" mc:Ignorable="w14 wp14">
+  <w:docDefaults>
+    <w:rPrDefault>
+      <w:rPr>
+        <w:rFonts w:asciiTheme="minorHAnsi" w:eastAsiaTheme="minorHAnsi" w:hAnsiTheme="minorHAnsi" w:cstheme="minorBidi"/>
+        <w:sz w:val="22"/>
+        <w:szCs w:val="22"/>
+        <w:lang w:val="en-US" w:eastAsia="en-US" w:bidi="ar-SA"/>
+      </w:rPr>
+    </w:rPrDefault>
+    <w:pPrDefault>
+      <w:pPr>
+        <w:spacing w:after="160" w:line="259" w:lineRule="auto"/>
+      </w:pPr>
+    </w:pPrDefault>
+  </w:docDefaults>
+  <w:latentStyles w:defLockedState="0" w:defUIPriority="99" w:defSemiHidden="1" w:defUnhideWhenUsed="1" w:defQFormat="0" w:count="267">
+    <w:lsdException w:name="Normal" w:semiHidden="0" w:uiPriority="0" w:unhideWhenUsed="0" w:qFormat="1"/>
+    <w:lsdException w:name="heading 1" w:semiHidden="0" w:uiPriority="9" w:unhideWhenUsed="0" w:qFormat="1"/>
+    <w:lsdException w:name="heading 2" w:uiPriority="9" w:qFormat="1"/>
+    <w:lsdException w:name="heading 3" w:uiPriority="9" w:qFormat="1"/>
+    <w:lsdException w:name="heading 4" w:uiPriority="9" w:qFormat="1"/>
+    <w:lsdException w:name="heading 5" w:uiPriority="9" w:qFormat="1"/>
+    <w:lsdException w:name="heading 6" w:uiPriority="9" w:qFormat="1"/>
+    <w:lsdException w:name="heading 7" w:uiPriority="9" w:qFormat="1"/>
+    <w:lsdException w:name="heading 8" w:uiPriority="9" w:qFormat="1"/>
+    <w:lsdException w:name="heading 9" w:uiPriority="9" w:qFormat="1"/>
+    <w:lsdException w:name="toc 1" w:uiPriority="39"/>
+    <w:lsdException w:name="toc 2" w:uiPriority="39"/>
+    <w:lsdException w:name="toc 3" w:uiPriority="39"/>
+    <w:lsdException w:name="toc 4" w:uiPriority="39"/>
+    <w:lsdException w:name="toc 5" w:uiPriority="39"/>
+    <w:lsdException w:name="toc 6" w:uiPriority="39"/>
+    <w:lsdException w:name="toc 7" w:uiPriority="39"/>
+    <w:lsdException w:name="toc 8" w:uiPriority="39"/>
+    <w:lsdException w:name="toc 9" w:uiPriority="39"/>
+    <w:lsdException w:name="caption" w:uiPriority="35" w:qFormat="1"/>
+    <w:lsdException w:name="Title" w:semiHidden="0" w:uiPriority="10" w:unhideWhenUsed="0" w:qFormat="1"/>
+    <w:lsdException w:name="Default Paragraph Font" w:uiPriority="1"/>
+    <w:lsdException w:name="Subtitle" w:semiHidden="0" w:uiPriority="11" w:unhideWhenUsed="0" w:qFormat="1"/>
+    <w:lsdException w:name="Strong" w:semiHidden="0" w:uiPriority="22" w:unhideWhenUsed="0" w:qFormat="1"/>
+    <w:lsdException w:name="Emphasis" w:semiHidden="0" w:uiPriority="20" w:unhideWhenUsed="0" w:qFormat="1"/>
+    <w:lsdException w:name="Table Grid" w:semiHidden="0" w:uiPriority="39" w:unhideWhenUsed="0"/>
+    <w:lsdException w:name="Placeholder Text" w:unhideWhenUsed="0"/>
+    <w:lsdException w:name="No Spacing" w:semiHidden="0" w:uiPriority="1" w:unhideWhenUsed="0" w:qFormat="1"/>
+    <w:lsdException w:name="Light Shading" w:semiHidden="0" w:uiPriority="60" w:unhideWhenUsed="0"/>
+    <w:lsdException w:name="Light List" w:semiHidden="0" w:uiPriority="61" w:unhideWhenUsed="0"/>
+    <w:lsdException w:name="Light Grid" w:semiHidden="0" w:uiPriority="62" w:unhideWhenUsed="0"/>
+    <w:lsdException w:name="Medium Shading 1" w:semiHidden="0" w:uiPriority="63" w:unhideWhenUsed="0"/>
+    <w:lsdException w:name="Medium Shading 2" w:semiHidden="0" w:uiPriority="64" w:unhideWhenUsed="0"/>
+    <w:lsdException w:name="Medium List 1" w:semiHidden="0" w:uiPriority="65" w:unhideWhenUsed="0"/>
+    <w:lsdException w:name="Medium List 2" w:semiHidden="0" w:uiPriority="66" w:unhideWhenUsed="0"/>
+    <w:lsdException w:name="Medium Grid 1" w:semiHidden="0" w:uiPriority="67" w:unhideWhenUsed="0"/>
+    <w:lsdException w:name="Medium Grid 2" w:semiHidden="0" w:uiPriority="68" w:unhideWhenUsed="0"/>
+    <w:lsdException w:name="Medium Grid 3" w:semiHidden="0" w:uiPriority="69" w:unhideWhenUsed="0"/>
+    <w:lsdException w:name="Dark List" w:semiHidden="0" w:uiPriority="70" w:unhideWhenUsed="0"/>
+    <w:lsdException w:name="Colorful Shading" w:semiHidden="0" w:uiPriority="71" w:unhideWhenUsed="0"/>
+    <w:lsdException w:name="Colorful List" w:semiHidden="0" w:uiPriority="72" w:unhideWhenUsed="0"/>
+    <w:lsdException w:name="Colorful Grid" w:semiHidden="0" w:uiPriority="73" w:unhideWhenUsed="0"/>
+    <w:lsdException w:name="Light Shading Accent 1" w:semiHidden="0" w:uiPriority="60" w:unhideWhenUsed="0"/>
+    <w:lsdException w:name="Light List Accent 1" w:semiHidden="0" w:uiPriority="61" w:unhideWhenUsed="0"/>
+    <w:lsdException w:name="Light Grid Accent 1" w:semiHidden="0" w:uiPriority="62" w:unhideWhenUsed="0"/>
+    <w:lsdException w:name="Medium Shading 1 Accent 1" w:semiHidden="0" w:uiPriority="63" w:unhideWhenUsed="0"/>
+    <w:lsdException w:name="Medium Shading 2 Accent 1" w:semiHidden="0" w:uiPriority="64" w:unhideWhenUsed="0"/>
+    <w:lsdException w:name="Medium List 1 Accent 1" w:semiHidden="0" w:uiPriority="65" w:unhideWhenUsed="0"/>
+    <w:lsdException w:name="Revision" w:unhideWhenUsed="0"/>
+    <w:lsdException w:name="List Paragraph" w:semiHidden="0" w:uiPriority="34" w:unhideWhenUsed="0" w:qFormat="1"/>
+    <w:lsdException w:name="Quote" w:semiHidden="0" w:uiPriority="29" w:unhideWhenUsed="0" w:qFormat="1"/>
+    <w:lsdException w:name="Intense Quote" w:semiHidden="0" w:uiPriority="30" w:unhideWhenUsed="0" w:qFormat="1"/>
+    <w:lsdException w:name="Medium List 2 Accent 1" w:semiHidden="0" w:uiPriority="66" w:unhideWhenUsed="0"/>
+    <w:lsdException w:name="Medium Grid 1 Accent 1" w:semiHidden="0" w:uiPriority="67" w:unhideWhenUsed="0"/>
+    <w:lsdException w:name="Medium Grid 2 Accent 1" w:semiHidden="0" w:uiPriority="68" w:unhideWhenUsed="0"/>
+    <w:lsdException w:name="Medium Grid 3 Accent 1" w:semiHidden="0" w:uiPriority="69" w:unhideWhenUsed="0"/>
+    <w:lsdException w:name="Dark List Accent 1" w:semiHidden="0" w:uiPriority="70" w:unhideWhenUsed="0"/>
+    <w:lsdException w:name="Colorful Shading Accent 1" w:semiHidden="0" w:uiPriority="71" w:unhideWhenUsed="0"/>
+    <w:lsdException w:name="Colorful List Accent 1" w:semiHidden="0" w:uiPriority="72" w:unhideWhenUsed="0"/>
+    <w:lsdException w:name="Colorful Grid Accent 1" w:semiHidden="0" w:uiPriority="73" w:unhideWhenUsed="0"/>
+    <w:lsdException w:name="Light Shading Accent 2" w:semiHidden="0" w:uiPriority="60" w:unhideWhenUsed="0"/>
+    <w:lsdException w:name="Light List Accent 2" w:semiHidden="0" w:uiPriority="61" w:unhideWhenUsed="0"/>
+    <w:lsdException w:name="Light Grid Accent 2" w:semiHidden="0" w:uiPriority="62" w:unhideWhenUsed="0"/>
+    <w:lsdException w:name="Medium Shading 1 Accent 2" w:semiHidden="0" w:uiPriority="63" w:unhideWhenUsed="0"/>
+    <w:lsdException w:name="Medium Shading 2 Accent 2" w:semiHidden="0" w:uiPriority="64" w:unhideWhenUsed="0"/>
+    <w:lsdException w:name="Medium List 1 Accent 2" w:semiHidden="0" w:uiPriority="65" w:unhideWhenUsed="0"/>
+    <w:lsdException w:name="Medium List 2 Accent 2" w:semiHidden="0" w:uiPriority="66" w:unhideWhenUsed="0"/>
+    <w:lsdException w:name="Medium Grid 1 Accent 2" w:semiHidden="0" w:uiPriority="67" w:unhideWhenUsed="0"/>
+    <w:lsdException w:name="Medium Grid 2 Accent 2" w:semiHidden="0" w:uiPriority="68" w:unhideWhenUsed="0"/>
+    <w:lsdException w:name="Medium Grid 3 Accent 2" w:semiHidden="0" w:uiPriority="69" w:unhideWhenUsed="0"/>
+    <w:lsdException w:name="Dark List Accent 2" w:semiHidden="0" w:uiPriority="70" w:unhideWhenUsed="0"/>
+    <w:lsdException w:name="Colorful Shading Accent 2" w:semiHidden="0" w:uiPriority="71" w:unhideWhenUsed="0"/>
+    <w:lsdException w:name="Colorful List Accent 2" w:semiHidden="0" w:uiPriority="72" w:unhideWhenUsed="0"/>
+    <w:lsdException w:name="Colorful Grid Accent 2" w:semiHidden="0" w:uiPriority="73" w:unhideWhenUsed="0"/>
+    <w:lsdException w:name="Light Shading Accent 3" w:semiHidden="0" w:uiPriority="60" w:unhideWhenUsed="0"/>
+    <w:lsdException w:name="Light List Accent 3" w:semiHidden="0" w:uiPriority="61" w:unhideWhenUsed="0"/>
+    <w:lsdException w:name="Light Grid Accent 3" w:semiHidden="0" w:uiPriority="62" w:unhideWhenUsed="0"/>
+    <w:lsdException w:name="Medium Shading 1 Accent 3" w:semiHidden="0" w:uiPriority="63" w:unhideWhenUsed="0"/>
+    <w:lsdException w:name="Medium Shading 2 Accent 3" w:semiHidden="0" w:uiPriority="64" w:unhideWhenUsed="0"/>
+    <w:lsdException w:name="Medium List 1 Accent 3" w:semiHidden="0" w:uiPriority="65" w:unhideWhenUsed="0"/>
+    <w:lsdException w:name="Medium List 2 Accent 3" w:semiHidden="0" w:uiPriority="66" w:unhideWhenUsed="0"/>
+    <w:lsdException w:name="Medium Grid 1 Accent 3" w:semiHidden="0" w:uiPriority="67" w:unhideWhenUsed="0"/>
+    <w:lsdException w:name="Medium Grid 2 Accent 3" w:semiHidden="0" w:uiPriority="68" w:unhideWhenUsed="0"/>
+    <w:lsdException w:name="Medium Grid 3 Accent 3" w:semiHidden="0" w:uiPriority="69" w:unhideWhenUsed="0"/>
+    <w:lsdException w:name="Dark List Accent 3" w:semiHidden="0" w:uiPriority="70" w:unhideWhenUsed="0"/>
+    <w:lsdException w:name="Colorful Shading Accent 3" w:semiHidden="0" w:uiPriority="71" w:unhideWhenUsed="0"/>
+    <w:lsdException w:name="Colorful List Accent 3" w:semiHidden="0" w:uiPriority="72" w:unhideWhenUsed="0"/>
+    <w:lsdException w:name="Colorful Grid Accent 3" w:semiHidden="0" w:uiPriority="73" w:unhideWhenUsed="0"/>
+    <w:lsdException w:name="Light Shading Accent 4" w:semiHidden="0" w:uiPriority="60" w:unhideWhenUsed="0"/>
+    <w:lsdException w:name="Light List Accent 4" w:semiHidden="0" w:uiPriority="61" w:unhideWhenUsed="0"/>
+    <w:lsdException w:name="Light Grid Accent 4" w:semiHidden="0" w:uiPriority="62" w:unhideWhenUsed="0"/>
+    <w:lsdException w:name="Medium Shading 1 Accent 4" w:semiHidden="0" w:uiPriority="63" w:unhideWhenUsed="0"/>
+    <w:lsdException w:name="Medium Shading 2 Accent 4" w:semiHidden="0" w:uiPriority="64" w:unhideWhenUsed="0"/>
+    <w:lsdException w:name="Medium List 1 Accent 4" w:semiHidden="0" w:uiPriority="65" w:unhideWhenUsed="0"/>
+    <w:lsdException w:name="Medium List 2 Accent 4" w:semiHidden="0" w:uiPriority="66" w:unhideWhenUsed="0"/>
+    <w:lsdException w:name="Medium Grid 1 Accent 4" w:semiHidden="0" w:uiPriority="67" w:unhideWhenUsed="0"/>
+    <w:lsdException w:name="Medium Grid 2 Accent 4" w:semiHidden="0" w:uiPriority="68" w:unhideWhenUsed="0"/>
+    <w:lsdException w:name="Medium Grid 3 Accent 4" w:semiHidden="0" w:uiPriority="69" w:unhideWhenUsed="0"/>
+    <w:lsdException w:name="Dark List Accent 4" w:semiHidden="0" w:uiPriority="70" w:unhideWhenUsed="0"/>
+    <w:lsdException w:name="Colorful Shading Accent 4" w:semiHidden="0" w:uiPriority="71" w:unhideWhenUsed="0"/>
+    <w:lsdException w:name="Colorful List Accent 4" w:semiHidden="0" w:uiPriority="72" w:unhideWhenUsed="0"/>
+    <w:lsdException w:name="Colorful Grid Accent 4" w:semiHidden="0" w:uiPriority="73" w:unhideWhenUsed="0"/>
+    <w:lsdException w:name="Light Shading Accent 5" w:semiHidden="0" w:uiPriority="60" w:unhideWhenUsed="0"/>
+    <w:lsdException w:name="Light List Accent 5" w:semiHidden="0" w:uiPriority="61" w:unhideWhenUsed="0"/>
+    <w:lsdException w:name="Light Grid Accent 5" w:semiHidden="0" w:uiPriority="62" w:unhideWhenUsed="0"/>
+    <w:lsdException w:name="Medium Shading 1 Accent 5" w:semiHidden="0" w:uiPriority="63" w:unhideWhenUsed="0"/>
+    <w:lsdException w:name="Medium Shading 2 Accent 5" w:semiHidden="0" w:uiPriority="64" w:unhideWhenUsed="0"/>
+    <w:lsdException w:name="Medium List 1 Accent 5" w:semiHidden="0" w:uiPriority="65" w:unhideWhenUsed="0"/>
+    <w:lsdException w:name="Medium List 2 Accent 5" w:semiHidden="0" w:uiPriority="66" w:unhideWhenUsed="0"/>
+    <w:lsdException w:name="Medium Grid 1 Accent 5" w:semiHidden="0" w:uiPriority="67" w:unhideWhenUsed="0"/>
+    <w:lsdException w:name="Medium Grid 2 Accent 5" w:semiHidden="0" w:uiPriority="68" w:unhideWhenUsed="0"/>
+    <w:lsdException w:name="Medium Grid 3 Accent 5" w:semiHidden="0" w:uiPriority="69" w:unhideWhenUsed="0"/>
+    <w:lsdException w:name="Dark List Accent 5" w:semiHidden="0" w:uiPriority="70" w:unhideWhenUsed="0"/>
+    <w:lsdException w:name="Colorful Shading Accent 5" w:semiHidden="0" w:uiPriority="71" w:unhideWhenUsed="0"/>
+    <w:lsdException w:name="Colorful List Accent 5" w:semiHidden="0" w:uiPriority="72" w:unhideWhenUsed="0"/>
+    <w:lsdException w:name="Colorful Grid Accent 5" w:semiHidden="0" w:uiPriority="73" w:unhideWhenUsed="0"/>
+    <w:lsdException w:name="Light Shading Accent 6" w:semiHidden="0" w:uiPriority="60" w:unhideWhenUsed="0"/>
+    <w:lsdException w:name="Light List Accent 6" w:semiHidden="0" w:uiPriority="61" w:unhideWhenUsed="0"/>
+    <w:lsdException w:name="Light Grid Accent 6" w:semiHidden="0" w:uiPriority="62" w:unhideWhenUsed="0"/>
+    <w:lsdException w:name="Medium Shading 1 Accent 6" w:semiHidden="0" w:uiPriority="63" w:unhideWhenUsed="0"/>
+    <w:lsdException w:name="Medium Shading 2 Accent 6" w:semiHidden="0" w:uiPriority="64" w:unhideWhenUsed="0"/>
+    <w:lsdException w:name="Medium List 1 Accent 6" w:semiHidden="0" w:uiPriority="65" w:unhideWhenUsed="0"/>
+    <w:lsdException w:name="Medium List 2 Accent 6" w:semiHidden="0" w:uiPriority="66" w:unhideWhenUsed="0"/>
+    <w:lsdException w:name="Medium Grid 1 Accent 6" w:semiHidden="0" w:uiPriority="67" w:unhideWhenUsed="0"/>
+    <w:lsdException w:name="Medium Grid 2 Accent 6" w:semiHidden="0" w:uiPriority="68" w:unhideWhenUsed="0"/>
+    <w:lsdException w:name="Medium Grid 3 Accent 6" w:semiHidden="0" w:uiPriority="69" w:unhideWhenUsed="0"/>
+    <w:lsdException w:name="Dark List Accent 6" w:semiHidden="0" w:uiPriority="70" w:unhideWhenUsed="0"/>
+    <w:lsdException w:name="Colorful Shading Accent 6" w:semiHidden="0" w:uiPriority="71" w:unhideWhenUsed="0"/>
+    <w:lsdException w:name="Colorful List Accent 6" w:semiHidden="0" w:uiPriority="72" w:unhideWhenUsed="0"/>
+    <w:lsdException w:name="Colorful Grid Accent 6" w:semiHidden="0" w:uiPriority="73" w:unhideWhenUsed="0"/>
+    <w:lsdException w:name="Subtle Emphasis" w:semiHidden="0" w:uiPriority="19" w:unhideWhenUsed="0" w:qFormat="1"/>
+    <w:lsdException w:name="Intense Emphasis" w:semiHidden="0" w:uiPriority="21" w:unhideWhenUsed="0" w:qFormat="1"/>
+    <w:lsdException w:name="Subtle Reference" w:semiHidden="0" w:uiPriority="31" w:unhideWhenUsed="0" w:qFormat="1"/>
+    <w:lsdException w:name="Intense Reference" w:semiHidden="0" w:uiPriority="32" w:unhideWhenUsed="0" w:qFormat="1"/>
+    <w:lsdException w:name="Book Title" w:semiHidden="0" w:uiPriority="33" w:unhideWhenUsed="0" w:qFormat="1"/>
+    <w:lsdException w:name="Bibliography" w:uiPriority="37"/>
+    <w:lsdException w:name="TOC Heading" w:uiPriority="39" w:qFormat="1"/>
+  </w:latentStyles>
+  <w:style w:type="paragraph" w:default="1" w:styleId="Normal">
+    <w:name w:val="Normal"/>
+    <w:qFormat/>
+  </w:style>
+  <w:style w:type="character" w:default="1" w:styleId="DefaultParagraphFont">
+    <w:name w:val="Default Paragraph Font"/>
+    <w:uiPriority w:val="1"/>
+    <w:semiHidden/>
+    <w:unhideWhenUsed/>
+  </w:style>
+  <w:style w:type="table" w:default="1" w:styleId="TableNormal">
+    <w:name w:val="Normal Table"/>
+    <w:uiPriority w:val="99"/>
+    <w:semiHidden/>
+    <w:unhideWhenUsed/>
+    <w:tblPr>
+      <w:tblInd w:w="0" w:type="dxa"/>
+      <w:tblCellMar>
+        <w:top w:w="0" w:type="dxa"/>
+        <w:left w:w="108" w:type="dxa"/>
+        <w:bottom w:w="0" w:type="dxa"/>
+        <w:right w:w="108" w:type="dxa"/>
+      </w:tblCellMar>
+    </w:tblPr>
+  </w:style>
+  <w:style w:type="numbering" w:default="1" w:styleId="NoList">
+    <w:name w:val="No List"/>
+    <w:uiPriority w:val="99"/>
+    <w:semiHidden/>
+    <w:unhideWhenUsed/>
+  </w:style>
+  <w:style w:type="paragraph" w:styleId="ListParagraph">
+    <w:name w:val="List Paragraph"/>
+    <w:basedOn w:val="Normal"/>
     <w:uiPriority w:val="34"/>
     <w:qFormat/>
     <w:rsid w:val="00802CFB"/>
@@ -3012,7 +3025,7 @@
   <a:extraClrSchemeLst/>
   <a:extLst>
     <a:ext uri="{05A4C25C-085E-4340-85A3-A5531E510DB2}">
-      <thm15:themeFamily xmlns:thm15="http://schemas.microsoft.com/office/thememl/2012/main" name="Office Theme" id="{62F939B6-93AF-4DB8-9C6B-D6C7DFDC589F}" vid="{4A3C46E8-61CC-4603-A589-7422A47A8E4A}"/>
+      <thm15:themeFamily xmlns:thm15="http://schemas.microsoft.com/office/thememl/2012/main" xmlns="" name="Office Theme" id="{62F939B6-93AF-4DB8-9C6B-D6C7DFDC589F}" vid="{4A3C46E8-61CC-4603-A589-7422A47A8E4A}"/>
     </a:ext>
   </a:extLst>
 </a:theme>

</xml_diff>